<commit_message>
Moved from ATC to custom drug classification
</commit_message>
<xml_diff>
--- a/DrugsInPeds/extras/OHDSI Drug Utilization in Children Protocol.docx
+++ b/DrugsInPeds/extras/OHDSI Drug Utilization in Children Protocol.docx
@@ -106,12 +106,36 @@
         <w:t xml:space="preserve">MD, </w:t>
       </w:r>
       <w:r>
-        <w:t>PhD, Ajou University School of Medicine</w:t>
+        <w:t xml:space="preserve">PhD, </w:t>
+      </w:r>
+      <w:proofErr w:type="spellStart"/>
+      <w:r>
+        <w:t>Ajou</w:t>
+      </w:r>
+      <w:proofErr w:type="spellEnd"/>
+      <w:r>
+        <w:t xml:space="preserve"> University School of Medicine</w:t>
       </w:r>
     </w:p>
     <w:p>
       <w:r>
-        <w:t>Soo-Yeon Cho, Ajou University School of Medicine</w:t>
+        <w:t>Soo-</w:t>
+      </w:r>
+      <w:proofErr w:type="spellStart"/>
+      <w:r>
+        <w:t>Yeon</w:t>
+      </w:r>
+      <w:proofErr w:type="spellEnd"/>
+      <w:r>
+        <w:t xml:space="preserve"> Cho, </w:t>
+      </w:r>
+      <w:proofErr w:type="spellStart"/>
+      <w:r>
+        <w:t>Ajou</w:t>
+      </w:r>
+      <w:proofErr w:type="spellEnd"/>
+      <w:r>
+        <w:t xml:space="preserve"> University School of Medicine</w:t>
       </w:r>
     </w:p>
     <w:p>
@@ -162,13 +186,7 @@
         <w:t xml:space="preserve">  </w:t>
       </w:r>
       <w:r>
-        <w:t>11 November</w:t>
-      </w:r>
-      <w:r>
-        <w:t xml:space="preserve"> 201</w:t>
-      </w:r>
-      <w:r>
-        <w:t>5</w:t>
+        <w:t>20 April 2016</w:t>
       </w:r>
     </w:p>
     <w:p>
@@ -1204,14 +1222,14 @@
       <w:pPr>
         <w:pStyle w:val="Heading1"/>
       </w:pPr>
-      <w:bookmarkStart w:id="0" w:name="_Toc405127685"/>
-      <w:bookmarkStart w:id="1" w:name="_Toc429484217"/>
-      <w:bookmarkStart w:id="2" w:name="_Toc432769752"/>
+      <w:bookmarkStart w:id="0" w:name="_Toc432769752"/>
+      <w:bookmarkStart w:id="1" w:name="_Toc405127685"/>
+      <w:bookmarkStart w:id="2" w:name="_Toc429484217"/>
       <w:r>
         <w:lastRenderedPageBreak/>
         <w:t>Amendments and Updates</w:t>
       </w:r>
-      <w:bookmarkEnd w:id="2"/>
+      <w:bookmarkEnd w:id="0"/>
     </w:p>
     <w:tbl>
       <w:tblPr>
@@ -1278,7 +1296,7 @@
           </w:tcPr>
           <w:p>
             <w:r>
-              <w:t>2</w:t>
+              <w:t>3</w:t>
             </w:r>
           </w:p>
         </w:tc>
@@ -1288,10 +1306,7 @@
           </w:tcPr>
           <w:p>
             <w:r>
-              <w:t>11 November</w:t>
-            </w:r>
-            <w:r>
-              <w:t xml:space="preserve"> 2015</w:t>
+              <w:t>20 April 2016</w:t>
             </w:r>
           </w:p>
         </w:tc>
@@ -1311,15 +1326,8 @@
           </w:tcPr>
           <w:p>
             <w:r>
-              <w:t xml:space="preserve">Modified definition of the denominator: no longer weighting by observed time, and inferring presence in database between observation periods. </w:t>
-            </w:r>
-          </w:p>
-          <w:p>
-            <w:r>
-              <w:t>Dropped restriction of having at least 180 days of observation.</w:t>
-            </w:r>
-            <w:bookmarkStart w:id="3" w:name="_GoBack"/>
-            <w:bookmarkEnd w:id="3"/>
+              <w:t>Changed drug classification from ATC top level to a custom classification. The reason is the ATC classification requires correct classification of the indication for which drugs are given, and that information is currently not readily available.</w:t>
+            </w:r>
           </w:p>
         </w:tc>
       </w:tr>
@@ -1330,6 +1338,56 @@
           </w:tcPr>
           <w:p>
             <w:r>
+              <w:t>2</w:t>
+            </w:r>
+          </w:p>
+        </w:tc>
+        <w:tc>
+          <w:tcPr>
+            <w:tcW w:w="1970" w:type="dxa"/>
+          </w:tcPr>
+          <w:p>
+            <w:r>
+              <w:t>11 November</w:t>
+            </w:r>
+            <w:r>
+              <w:t xml:space="preserve"> 2015</w:t>
+            </w:r>
+          </w:p>
+        </w:tc>
+        <w:tc>
+          <w:tcPr>
+            <w:tcW w:w="1909" w:type="dxa"/>
+          </w:tcPr>
+          <w:p>
+            <w:r>
+              <w:t>Martijn Schuemie</w:t>
+            </w:r>
+          </w:p>
+        </w:tc>
+        <w:tc>
+          <w:tcPr>
+            <w:tcW w:w="4999" w:type="dxa"/>
+          </w:tcPr>
+          <w:p>
+            <w:r>
+              <w:t xml:space="preserve">Modified definition of the denominator: no longer weighting by observed time, and inferring presence in database between observation periods. </w:t>
+            </w:r>
+          </w:p>
+          <w:p>
+            <w:r>
+              <w:t>Dropped restriction of having at least 180 days of observation.</w:t>
+            </w:r>
+          </w:p>
+        </w:tc>
+      </w:tr>
+      <w:tr>
+        <w:tc>
+          <w:tcPr>
+            <w:tcW w:w="1005" w:type="dxa"/>
+          </w:tcPr>
+          <w:p>
+            <w:r>
               <w:t>1</w:t>
             </w:r>
           </w:p>
@@ -1340,16 +1398,7 @@
           </w:tcPr>
           <w:p>
             <w:r>
-              <w:t>8</w:t>
-            </w:r>
-            <w:r>
-              <w:t xml:space="preserve"> </w:t>
-            </w:r>
-            <w:r>
-              <w:t>September</w:t>
-            </w:r>
-            <w:r>
-              <w:t xml:space="preserve"> 2015</w:t>
+              <w:t>8 September 2015</w:t>
             </w:r>
           </w:p>
         </w:tc>
@@ -1387,8 +1436,8 @@
       <w:r>
         <w:t>Background</w:t>
       </w:r>
-      <w:bookmarkEnd w:id="0"/>
       <w:bookmarkEnd w:id="1"/>
+      <w:bookmarkEnd w:id="2"/>
     </w:p>
     <w:p>
       <w:r>
@@ -1570,13 +1619,13 @@
       <w:pPr>
         <w:pStyle w:val="Heading1"/>
       </w:pPr>
-      <w:bookmarkStart w:id="4" w:name="_Toc405127686"/>
-      <w:bookmarkStart w:id="5" w:name="_Toc429484218"/>
+      <w:bookmarkStart w:id="3" w:name="_Toc405127686"/>
+      <w:bookmarkStart w:id="4" w:name="_Toc429484218"/>
       <w:r>
         <w:t>Objective</w:t>
       </w:r>
+      <w:bookmarkEnd w:id="3"/>
       <w:bookmarkEnd w:id="4"/>
-      <w:bookmarkEnd w:id="5"/>
     </w:p>
     <w:p>
       <w:r>
@@ -1626,13 +1675,14 @@
       <w:pPr>
         <w:pStyle w:val="Heading1"/>
       </w:pPr>
-      <w:bookmarkStart w:id="6" w:name="_Toc405127687"/>
-      <w:bookmarkStart w:id="7" w:name="_Toc429484219"/>
-      <w:r>
+      <w:bookmarkStart w:id="5" w:name="_Toc405127687"/>
+      <w:bookmarkStart w:id="6" w:name="_Toc429484219"/>
+      <w:r>
+        <w:lastRenderedPageBreak/>
         <w:t>Data sources</w:t>
       </w:r>
+      <w:bookmarkEnd w:id="5"/>
       <w:bookmarkEnd w:id="6"/>
-      <w:bookmarkEnd w:id="7"/>
     </w:p>
     <w:p>
       <w:r>
@@ -1665,11 +1715,7 @@
         <w:t xml:space="preserve">.  </w:t>
       </w:r>
       <w:r>
-        <w:t xml:space="preserve">The complete specification for OMOP Common Data Model, version 5 is </w:t>
-      </w:r>
-      <w:r>
-        <w:lastRenderedPageBreak/>
-        <w:t xml:space="preserve">available at:  </w:t>
+        <w:t xml:space="preserve">The complete specification for OMOP Common Data Model, version 5 is available at:  </w:t>
       </w:r>
       <w:hyperlink r:id="rId11" w:history="1">
         <w:r>
@@ -1697,8 +1743,13 @@
           <w:numId w:val="1"/>
         </w:numPr>
       </w:pPr>
-      <w:r>
-        <w:t xml:space="preserve">Ajou University School of Medicine (AUSOM) </w:t>
+      <w:proofErr w:type="spellStart"/>
+      <w:r>
+        <w:t>Ajou</w:t>
+      </w:r>
+      <w:proofErr w:type="spellEnd"/>
+      <w:r>
+        <w:t xml:space="preserve"> University School of Medicine (AUSOM) </w:t>
       </w:r>
     </w:p>
     <w:p>
@@ -1771,11 +1822,16 @@
       <w:pPr>
         <w:pStyle w:val="Heading2"/>
       </w:pPr>
-      <w:bookmarkStart w:id="8" w:name="_Toc429484220"/>
-      <w:r>
-        <w:t>Ajou University School of Medicine (AUSOM)</w:t>
-      </w:r>
-      <w:bookmarkEnd w:id="8"/>
+      <w:bookmarkStart w:id="7" w:name="_Toc429484220"/>
+      <w:proofErr w:type="spellStart"/>
+      <w:r>
+        <w:t>Ajou</w:t>
+      </w:r>
+      <w:proofErr w:type="spellEnd"/>
+      <w:r>
+        <w:t xml:space="preserve"> University School of Medicine (AUSOM)</w:t>
+      </w:r>
+      <w:bookmarkEnd w:id="7"/>
     </w:p>
     <w:p>
       <w:pPr>
@@ -1966,7 +2022,7 @@
       <w:pPr>
         <w:pStyle w:val="Heading2"/>
       </w:pPr>
-      <w:bookmarkStart w:id="9" w:name="_Toc429484221"/>
+      <w:bookmarkStart w:id="8" w:name="_Toc429484221"/>
       <w:r>
         <w:t>Hong Kong Clinical Data</w:t>
       </w:r>
@@ -1976,7 +2032,7 @@
       <w:r>
         <w:t xml:space="preserve"> and Reporting System (CDARS)</w:t>
       </w:r>
-      <w:bookmarkEnd w:id="9"/>
+      <w:bookmarkEnd w:id="8"/>
     </w:p>
     <w:p>
       <w:r>
@@ -2400,6 +2456,7 @@
     </w:p>
     <w:p>
       <w:r>
+        <w:lastRenderedPageBreak/>
         <w:t xml:space="preserve">ACHILLES has been used to characterize the database and provide a data quality assessment.  The ACHILLES summary is available internally within the University of Hong Kong at:  </w:t>
       </w:r>
       <w:hyperlink r:id="rId13" w:anchor="/CDARS/dashboard" w:history="1">
@@ -2415,11 +2472,11 @@
       <w:pPr>
         <w:pStyle w:val="Heading2"/>
       </w:pPr>
-      <w:bookmarkStart w:id="10" w:name="_Toc429484222"/>
+      <w:bookmarkStart w:id="9" w:name="_Toc429484222"/>
       <w:r>
         <w:t>Japan Medical Data Center (JMDC)</w:t>
       </w:r>
-      <w:bookmarkEnd w:id="10"/>
+      <w:bookmarkEnd w:id="9"/>
     </w:p>
     <w:p>
       <w:r>
@@ -2429,11 +2486,7 @@
         <w:t xml:space="preserve"> The c</w:t>
       </w:r>
       <w:r>
-        <w:t xml:space="preserve">laims data are derived from monthly claims issued by </w:t>
-      </w:r>
-      <w:r>
-        <w:lastRenderedPageBreak/>
-        <w:t>clinics, hospitals and community pharmacies. Data capture is from July 2009 onwards.</w:t>
+        <w:t>laims data are derived from monthly claims issued by clinics, hospitals and community pharmacies. Data capture is from July 2009 onwards.</w:t>
       </w:r>
       <w:r>
         <w:t xml:space="preserve"> </w:t>
@@ -2465,14 +2518,14 @@
       <w:pPr>
         <w:pStyle w:val="Heading2"/>
       </w:pPr>
-      <w:bookmarkStart w:id="11" w:name="_Toc429484223"/>
+      <w:bookmarkStart w:id="10" w:name="_Toc429484223"/>
       <w:r>
         <w:t>T</w:t>
       </w:r>
       <w:r>
         <w:t>aiwan’s National Health Insurance Research Database (NHIRD)</w:t>
       </w:r>
-      <w:bookmarkEnd w:id="11"/>
+      <w:bookmarkEnd w:id="10"/>
     </w:p>
     <w:p>
       <w:r>
@@ -2483,7 +2536,7 @@
       <w:pPr>
         <w:pStyle w:val="Heading2"/>
       </w:pPr>
-      <w:bookmarkStart w:id="12" w:name="_Toc429484224"/>
+      <w:bookmarkStart w:id="11" w:name="_Toc429484224"/>
       <w:r>
         <w:t xml:space="preserve">Australian </w:t>
       </w:r>
@@ -2499,7 +2552,7 @@
       <w:r>
         <w:t xml:space="preserve"> 10% Sample Data</w:t>
       </w:r>
-      <w:bookmarkEnd w:id="12"/>
+      <w:bookmarkEnd w:id="11"/>
     </w:p>
     <w:p>
       <w:pPr>
@@ -2558,12 +2611,12 @@
       <w:pPr>
         <w:pStyle w:val="Heading1"/>
       </w:pPr>
-      <w:bookmarkStart w:id="13" w:name="_Toc429484225"/>
-      <w:bookmarkStart w:id="14" w:name="_Toc405127688"/>
+      <w:bookmarkStart w:id="12" w:name="_Toc429484225"/>
+      <w:bookmarkStart w:id="13" w:name="_Toc405127688"/>
       <w:r>
         <w:t>Data collection</w:t>
       </w:r>
-      <w:bookmarkEnd w:id="13"/>
+      <w:bookmarkEnd w:id="12"/>
     </w:p>
     <w:p>
       <w:r>
@@ -2574,12 +2627,13 @@
       <w:pPr>
         <w:pStyle w:val="Heading1"/>
       </w:pPr>
-      <w:bookmarkStart w:id="15" w:name="_Toc429484226"/>
-      <w:r>
+      <w:bookmarkStart w:id="14" w:name="_Toc429484226"/>
+      <w:r>
+        <w:lastRenderedPageBreak/>
         <w:t>Population</w:t>
       </w:r>
+      <w:bookmarkEnd w:id="13"/>
       <w:bookmarkEnd w:id="14"/>
-      <w:bookmarkEnd w:id="15"/>
     </w:p>
     <w:p>
       <w:r>
@@ -2632,14 +2686,13 @@
       <w:pPr>
         <w:pStyle w:val="Heading1"/>
       </w:pPr>
-      <w:bookmarkStart w:id="16" w:name="_Toc405127692"/>
-      <w:bookmarkStart w:id="17" w:name="_Toc429484227"/>
-      <w:r>
-        <w:lastRenderedPageBreak/>
+      <w:bookmarkStart w:id="15" w:name="_Toc405127692"/>
+      <w:bookmarkStart w:id="16" w:name="_Toc429484227"/>
+      <w:r>
         <w:t>Methods</w:t>
       </w:r>
+      <w:bookmarkEnd w:id="15"/>
       <w:bookmarkEnd w:id="16"/>
-      <w:bookmarkEnd w:id="17"/>
     </w:p>
     <w:p>
       <w:r>
@@ -2789,7 +2842,16 @@
     </w:p>
     <w:p>
       <w:r>
-        <w:t>For each anatomic class</w:t>
+        <w:t xml:space="preserve">Drugs will be classified according to a custom defined drug classification (Appendix A). This classification is based on pharmacological class, and where appropriate aggregated further by indication. </w:t>
+      </w:r>
+      <w:r>
+        <w:t xml:space="preserve">For each </w:t>
+      </w:r>
+      <w:r>
+        <w:t>drug</w:t>
+      </w:r>
+      <w:r>
+        <w:t xml:space="preserve"> class</w:t>
       </w:r>
       <w:r>
         <w:t xml:space="preserve"> we will assess the age and country specific user an</w:t>
@@ -2804,14 +2866,20 @@
         <w:t xml:space="preserve">user </w:t>
       </w:r>
       <w:r>
-        <w:t>prevalence per anatomical class in each country.</w:t>
+        <w:t xml:space="preserve">prevalence per </w:t>
+      </w:r>
+      <w:r>
+        <w:t>drug</w:t>
+      </w:r>
+      <w:r>
+        <w:t xml:space="preserve"> class in each country.</w:t>
       </w:r>
     </w:p>
     <w:p>
       <w:pPr>
         <w:pStyle w:val="Heading1"/>
       </w:pPr>
-      <w:bookmarkStart w:id="18" w:name="_Toc429484228"/>
+      <w:bookmarkStart w:id="17" w:name="_Toc429484228"/>
       <w:r>
         <w:t xml:space="preserve">Table </w:t>
       </w:r>
@@ -2821,7 +2889,7 @@
       <w:r>
         <w:t>shells</w:t>
       </w:r>
-      <w:bookmarkEnd w:id="18"/>
+      <w:bookmarkEnd w:id="17"/>
     </w:p>
     <w:p>
       <w:r>
@@ -3500,13 +3568,7 @@
               <w:rPr>
                 <w:sz w:val="20"/>
               </w:rPr>
-              <w:t>A</w:t>
-            </w:r>
-            <w:r>
-              <w:rPr>
-                <w:sz w:val="20"/>
-              </w:rPr>
-              <w:t>natomical and therapeutic class (ATC)</w:t>
+              <w:t>Drug class</w:t>
             </w:r>
           </w:p>
         </w:tc>
@@ -3612,12 +3674,14 @@
             <w:tcW w:w="1638" w:type="dxa"/>
           </w:tcPr>
           <w:p>
+            <w:proofErr w:type="spellStart"/>
             <w:r>
               <w:rPr>
                 <w:sz w:val="20"/>
               </w:rPr>
-              <w:t>Gastrointestinal</w:t>
-            </w:r>
+              <w:t>Adrenergics</w:t>
+            </w:r>
+            <w:proofErr w:type="spellEnd"/>
           </w:p>
         </w:tc>
         <w:tc>
@@ -3679,7 +3743,21 @@
               <w:rPr>
                 <w:sz w:val="20"/>
               </w:rPr>
-              <w:t>Drugs used in diabetes (A10)</w:t>
+              <w:t>Analgesics (</w:t>
+            </w:r>
+            <w:proofErr w:type="spellStart"/>
+            <w:r>
+              <w:rPr>
+                <w:sz w:val="20"/>
+              </w:rPr>
+              <w:t>inc.</w:t>
+            </w:r>
+            <w:proofErr w:type="spellEnd"/>
+            <w:r>
+              <w:rPr>
+                <w:sz w:val="20"/>
+              </w:rPr>
+              <w:t xml:space="preserve"> NSAIDs)</w:t>
             </w:r>
           </w:p>
         </w:tc>
@@ -3887,13 +3965,7 @@
               <w:rPr>
                 <w:sz w:val="20"/>
               </w:rPr>
-              <w:t>A</w:t>
-            </w:r>
-            <w:r>
-              <w:rPr>
-                <w:sz w:val="20"/>
-              </w:rPr>
-              <w:t>natomical and therapeutic class (ATC)</w:t>
+              <w:t>Drug class</w:t>
             </w:r>
           </w:p>
         </w:tc>
@@ -3999,12 +4071,14 @@
             <w:tcW w:w="1638" w:type="dxa"/>
           </w:tcPr>
           <w:p>
+            <w:proofErr w:type="spellStart"/>
             <w:r>
               <w:rPr>
                 <w:sz w:val="20"/>
               </w:rPr>
-              <w:t>Gastrointestinal</w:t>
-            </w:r>
+              <w:t>Adrenergics</w:t>
+            </w:r>
+            <w:proofErr w:type="spellEnd"/>
           </w:p>
         </w:tc>
         <w:tc>
@@ -4066,7 +4140,21 @@
               <w:rPr>
                 <w:sz w:val="20"/>
               </w:rPr>
-              <w:t>Drugs used in diabetes (A10)</w:t>
+              <w:t>Analgesics (</w:t>
+            </w:r>
+            <w:proofErr w:type="spellStart"/>
+            <w:r>
+              <w:rPr>
+                <w:sz w:val="20"/>
+              </w:rPr>
+              <w:t>inc.</w:t>
+            </w:r>
+            <w:proofErr w:type="spellEnd"/>
+            <w:r>
+              <w:rPr>
+                <w:sz w:val="20"/>
+              </w:rPr>
+              <w:t xml:space="preserve"> NSAIDs)</w:t>
             </w:r>
           </w:p>
         </w:tc>
@@ -4500,58 +4588,24 @@
             </w:pPr>
             <w:r>
               <w:rPr>
-                <w:sz w:val="16"/>
-              </w:rPr>
-              <w:t>A</w:t>
-            </w:r>
-          </w:p>
-        </w:tc>
-        <w:tc>
-          <w:tcPr>
-            <w:tcW w:w="1712" w:type="dxa"/>
-            <w:tcBorders>
-              <w:right w:val="nil"/>
-            </w:tcBorders>
-          </w:tcPr>
-          <w:p>
-            <w:pPr>
-              <w:rPr>
-                <w:sz w:val="18"/>
-              </w:rPr>
-            </w:pPr>
-            <w:r>
-              <w:rPr>
-                <w:sz w:val="18"/>
-              </w:rPr>
-              <w:t>lactulose</w:t>
-            </w:r>
-          </w:p>
-          <w:p>
-            <w:pPr>
-              <w:rPr>
-                <w:sz w:val="18"/>
-              </w:rPr>
-            </w:pPr>
-            <w:r>
-              <w:rPr>
                 <w:noProof/>
                 <w:lang w:eastAsia="zh-CN"/>
               </w:rPr>
               <mc:AlternateContent>
                 <mc:Choice Requires="wps">
                   <w:drawing>
-                    <wp:anchor distT="0" distB="0" distL="114300" distR="114300" simplePos="0" relativeHeight="251669504" behindDoc="0" locked="0" layoutInCell="1" allowOverlap="1" wp14:anchorId="4C36BFB5" wp14:editId="6B65553F">
+                    <wp:anchor distT="0" distB="0" distL="114300" distR="114300" simplePos="0" relativeHeight="251685888" behindDoc="0" locked="0" layoutInCell="1" allowOverlap="1" wp14:anchorId="732D4757" wp14:editId="7AE7F7BD">
                       <wp:simplePos x="0" y="0"/>
                       <wp:positionH relativeFrom="column">
-                        <wp:posOffset>56515</wp:posOffset>
+                        <wp:posOffset>399415</wp:posOffset>
                       </wp:positionH>
                       <wp:positionV relativeFrom="paragraph">
-                        <wp:posOffset>78105</wp:posOffset>
+                        <wp:posOffset>57150</wp:posOffset>
                       </wp:positionV>
                       <wp:extent cx="5326380" cy="1403985"/>
                       <wp:effectExtent l="0" t="685800" r="0" b="675640"/>
                       <wp:wrapNone/>
-                      <wp:docPr id="9" name="Text Box 2"/>
+                      <wp:docPr id="1" name="Text Box 2"/>
                       <wp:cNvGraphicFramePr>
                         <a:graphicFrameLocks xmlns:a="http://schemas.openxmlformats.org/drawingml/2006/main"/>
                       </wp:cNvGraphicFramePr>
@@ -4618,7 +4672,7 @@
                       <v:stroke joinstyle="miter"/>
                       <v:path gradientshapeok="t" o:connecttype="rect"/>
                     </v:shapetype>
-                    <v:shape id="Text Box 2" o:spid="_x0000_s1026" type="#_x0000_t202" style="position:absolute;margin-left:4.45pt;margin-top:6.15pt;width:419.4pt;height:110.55pt;rotation:-1030923fd;z-index:251669504;visibility:visible;mso-wrap-style:square;mso-width-percent:0;mso-height-percent:200;mso-wrap-distance-left:9pt;mso-wrap-distance-top:0;mso-wrap-distance-right:9pt;mso-wrap-distance-bottom:0;mso-position-horizontal:absolute;mso-position-horizontal-relative:text;mso-position-vertical:absolute;mso-position-vertical-relative:text;mso-width-percent:0;mso-height-percent:200;mso-width-relative:margin;mso-height-relative:margin;v-text-anchor:top" o:gfxdata="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" filled="f" stroked="f">
+                    <v:shape id="Text Box 2" o:spid="_x0000_s1026" type="#_x0000_t202" style="position:absolute;margin-left:31.45pt;margin-top:4.5pt;width:419.4pt;height:110.55pt;rotation:-1030923fd;z-index:251685888;visibility:visible;mso-wrap-style:square;mso-width-percent:0;mso-height-percent:200;mso-wrap-distance-left:9pt;mso-wrap-distance-top:0;mso-wrap-distance-right:9pt;mso-wrap-distance-bottom:0;mso-position-horizontal:absolute;mso-position-horizontal-relative:text;mso-position-vertical:absolute;mso-position-vertical-relative:text;mso-width-percent:0;mso-height-percent:200;mso-width-relative:margin;mso-height-relative:margin;v-text-anchor:top" o:gfxdata="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" filled="f" stroked="f">
                       <v:textbox style="mso-fit-shape-to-text:t">
                         <w:txbxContent>
                           <w:p>
@@ -4644,50 +4698,90 @@
                 </mc:Fallback>
               </mc:AlternateContent>
             </w:r>
-            <w:r>
-              <w:rPr>
-                <w:sz w:val="18"/>
-              </w:rPr>
-              <w:t>domperidone</w:t>
-            </w:r>
-          </w:p>
-          <w:p>
-            <w:pPr>
-              <w:rPr>
-                <w:sz w:val="18"/>
-              </w:rPr>
-            </w:pPr>
-            <w:r>
-              <w:rPr>
-                <w:sz w:val="18"/>
-              </w:rPr>
-              <w:t>miconazole</w:t>
-            </w:r>
-          </w:p>
-          <w:p>
-            <w:pPr>
-              <w:rPr>
-                <w:sz w:val="18"/>
-              </w:rPr>
-            </w:pPr>
-            <w:r>
-              <w:rPr>
-                <w:sz w:val="18"/>
-              </w:rPr>
-              <w:t>nystatin</w:t>
-            </w:r>
-          </w:p>
-          <w:p>
-            <w:pPr>
-              <w:rPr>
-                <w:sz w:val="18"/>
-              </w:rPr>
-            </w:pPr>
-            <w:r>
-              <w:rPr>
-                <w:sz w:val="18"/>
-              </w:rPr>
-              <w:t>laurisilsulfate</w:t>
+            <w:proofErr w:type="spellStart"/>
+            <w:r>
+              <w:rPr>
+                <w:sz w:val="20"/>
+              </w:rPr>
+              <w:t>Adrenergics</w:t>
+            </w:r>
+            <w:proofErr w:type="spellEnd"/>
+          </w:p>
+        </w:tc>
+        <w:tc>
+          <w:tcPr>
+            <w:tcW w:w="1712" w:type="dxa"/>
+            <w:tcBorders>
+              <w:right w:val="nil"/>
+            </w:tcBorders>
+          </w:tcPr>
+          <w:p>
+            <w:pPr>
+              <w:rPr>
+                <w:sz w:val="18"/>
+              </w:rPr>
+            </w:pPr>
+            <w:proofErr w:type="spellStart"/>
+            <w:r>
+              <w:rPr>
+                <w:sz w:val="18"/>
+              </w:rPr>
+              <w:t>tulobuterol</w:t>
+            </w:r>
+            <w:proofErr w:type="spellEnd"/>
+          </w:p>
+          <w:p>
+            <w:pPr>
+              <w:rPr>
+                <w:sz w:val="18"/>
+              </w:rPr>
+            </w:pPr>
+            <w:proofErr w:type="spellStart"/>
+            <w:r>
+              <w:rPr>
+                <w:sz w:val="18"/>
+              </w:rPr>
+              <w:t>Procaterol</w:t>
+            </w:r>
+            <w:proofErr w:type="spellEnd"/>
+          </w:p>
+          <w:p>
+            <w:pPr>
+              <w:rPr>
+                <w:sz w:val="18"/>
+              </w:rPr>
+            </w:pPr>
+            <w:r>
+              <w:rPr>
+                <w:sz w:val="18"/>
+              </w:rPr>
+              <w:t>Albuterol</w:t>
+            </w:r>
+          </w:p>
+          <w:p>
+            <w:pPr>
+              <w:rPr>
+                <w:sz w:val="18"/>
+              </w:rPr>
+            </w:pPr>
+            <w:r>
+              <w:rPr>
+                <w:sz w:val="18"/>
+              </w:rPr>
+              <w:t>Epinephrine</w:t>
+            </w:r>
+          </w:p>
+          <w:p>
+            <w:pPr>
+              <w:rPr>
+                <w:sz w:val="18"/>
+              </w:rPr>
+            </w:pPr>
+            <w:r>
+              <w:rPr>
+                <w:sz w:val="18"/>
+              </w:rPr>
+              <w:t>Ephedrine</w:t>
             </w:r>
           </w:p>
         </w:tc>
@@ -4777,63 +4871,67 @@
                 <w:sz w:val="18"/>
               </w:rPr>
             </w:pPr>
-            <w:r>
-              <w:rPr>
-                <w:sz w:val="18"/>
-              </w:rPr>
-              <w:t>lactulose</w:t>
-            </w:r>
-          </w:p>
-          <w:p>
-            <w:pPr>
-              <w:rPr>
-                <w:sz w:val="18"/>
-              </w:rPr>
-            </w:pPr>
-            <w:r>
-              <w:rPr>
-                <w:sz w:val="18"/>
-              </w:rPr>
-              <w:t>domperidone</w:t>
-            </w:r>
-          </w:p>
-          <w:p>
-            <w:pPr>
-              <w:rPr>
-                <w:sz w:val="18"/>
-              </w:rPr>
-            </w:pPr>
-            <w:r>
-              <w:rPr>
-                <w:sz w:val="18"/>
-              </w:rPr>
-              <w:t>miconazole</w:t>
-            </w:r>
-          </w:p>
-          <w:p>
-            <w:pPr>
-              <w:rPr>
-                <w:sz w:val="18"/>
-              </w:rPr>
-            </w:pPr>
-            <w:r>
-              <w:rPr>
-                <w:sz w:val="18"/>
-              </w:rPr>
-              <w:t>nystatin</w:t>
-            </w:r>
-          </w:p>
-          <w:p>
-            <w:pPr>
-              <w:rPr>
-                <w:sz w:val="18"/>
-              </w:rPr>
-            </w:pPr>
-            <w:r>
-              <w:rPr>
-                <w:sz w:val="18"/>
-              </w:rPr>
-              <w:t>laurisilsulfate</w:t>
+            <w:proofErr w:type="spellStart"/>
+            <w:r>
+              <w:rPr>
+                <w:sz w:val="18"/>
+              </w:rPr>
+              <w:t>tulobuterol</w:t>
+            </w:r>
+            <w:proofErr w:type="spellEnd"/>
+          </w:p>
+          <w:p>
+            <w:pPr>
+              <w:rPr>
+                <w:sz w:val="18"/>
+              </w:rPr>
+            </w:pPr>
+            <w:proofErr w:type="spellStart"/>
+            <w:r>
+              <w:rPr>
+                <w:sz w:val="18"/>
+              </w:rPr>
+              <w:t>Procaterol</w:t>
+            </w:r>
+            <w:proofErr w:type="spellEnd"/>
+          </w:p>
+          <w:p>
+            <w:pPr>
+              <w:rPr>
+                <w:sz w:val="18"/>
+              </w:rPr>
+            </w:pPr>
+            <w:r>
+              <w:rPr>
+                <w:sz w:val="18"/>
+              </w:rPr>
+              <w:t>Albuterol</w:t>
+            </w:r>
+          </w:p>
+          <w:p>
+            <w:pPr>
+              <w:rPr>
+                <w:sz w:val="18"/>
+              </w:rPr>
+            </w:pPr>
+            <w:r>
+              <w:rPr>
+                <w:sz w:val="18"/>
+              </w:rPr>
+              <w:t>Epinephrine</w:t>
+            </w:r>
+          </w:p>
+          <w:p>
+            <w:pPr>
+              <w:rPr>
+                <w:sz w:val="18"/>
+              </w:rPr>
+            </w:pPr>
+            <w:r>
+              <w:rPr>
+                <w:sz w:val="18"/>
+              </w:rPr>
+              <w:t>Ephedrine</w:t>
             </w:r>
           </w:p>
         </w:tc>
@@ -4923,72 +5021,67 @@
                 <w:sz w:val="18"/>
               </w:rPr>
             </w:pPr>
-            <w:r>
-              <w:rPr>
-                <w:sz w:val="18"/>
-              </w:rPr>
-              <w:t>lactulose</w:t>
-            </w:r>
-          </w:p>
-          <w:p>
-            <w:pPr>
-              <w:rPr>
-                <w:sz w:val="18"/>
-              </w:rPr>
-            </w:pPr>
-            <w:r>
-              <w:rPr>
-                <w:sz w:val="18"/>
-              </w:rPr>
-              <w:t>domperidone</w:t>
-            </w:r>
-          </w:p>
-          <w:p>
-            <w:pPr>
-              <w:rPr>
-                <w:sz w:val="18"/>
-              </w:rPr>
-            </w:pPr>
-            <w:r>
-              <w:rPr>
-                <w:sz w:val="18"/>
-              </w:rPr>
-              <w:t>miconazole</w:t>
-            </w:r>
-          </w:p>
-          <w:p>
-            <w:pPr>
-              <w:tabs>
-                <w:tab w:val="left" w:pos="1035"/>
-              </w:tabs>
-              <w:rPr>
-                <w:sz w:val="18"/>
-              </w:rPr>
-            </w:pPr>
-            <w:r>
-              <w:rPr>
-                <w:sz w:val="18"/>
-              </w:rPr>
-              <w:t>nystatin</w:t>
-            </w:r>
-            <w:r>
-              <w:rPr>
-                <w:sz w:val="18"/>
-              </w:rPr>
-              <w:tab/>
-            </w:r>
-          </w:p>
-          <w:p>
-            <w:pPr>
-              <w:rPr>
-                <w:sz w:val="18"/>
-              </w:rPr>
-            </w:pPr>
-            <w:r>
-              <w:rPr>
-                <w:sz w:val="18"/>
-              </w:rPr>
-              <w:t>laurisilsulfate</w:t>
+            <w:proofErr w:type="spellStart"/>
+            <w:r>
+              <w:rPr>
+                <w:sz w:val="18"/>
+              </w:rPr>
+              <w:t>tulobuterol</w:t>
+            </w:r>
+            <w:proofErr w:type="spellEnd"/>
+          </w:p>
+          <w:p>
+            <w:pPr>
+              <w:rPr>
+                <w:sz w:val="18"/>
+              </w:rPr>
+            </w:pPr>
+            <w:proofErr w:type="spellStart"/>
+            <w:r>
+              <w:rPr>
+                <w:sz w:val="18"/>
+              </w:rPr>
+              <w:t>Procaterol</w:t>
+            </w:r>
+            <w:proofErr w:type="spellEnd"/>
+          </w:p>
+          <w:p>
+            <w:pPr>
+              <w:rPr>
+                <w:sz w:val="18"/>
+              </w:rPr>
+            </w:pPr>
+            <w:r>
+              <w:rPr>
+                <w:sz w:val="18"/>
+              </w:rPr>
+              <w:t>Albuterol</w:t>
+            </w:r>
+          </w:p>
+          <w:p>
+            <w:pPr>
+              <w:rPr>
+                <w:sz w:val="18"/>
+              </w:rPr>
+            </w:pPr>
+            <w:r>
+              <w:rPr>
+                <w:sz w:val="18"/>
+              </w:rPr>
+              <w:t>Epinephrine</w:t>
+            </w:r>
+          </w:p>
+          <w:p>
+            <w:pPr>
+              <w:rPr>
+                <w:sz w:val="18"/>
+              </w:rPr>
+            </w:pPr>
+            <w:r>
+              <w:rPr>
+                <w:sz w:val="18"/>
+              </w:rPr>
+              <w:t>Ephedrine</w:t>
             </w:r>
           </w:p>
         </w:tc>
@@ -5078,63 +5171,67 @@
                 <w:sz w:val="18"/>
               </w:rPr>
             </w:pPr>
-            <w:r>
-              <w:rPr>
-                <w:sz w:val="18"/>
-              </w:rPr>
-              <w:t>lactulose</w:t>
-            </w:r>
-          </w:p>
-          <w:p>
-            <w:pPr>
-              <w:rPr>
-                <w:sz w:val="18"/>
-              </w:rPr>
-            </w:pPr>
-            <w:r>
-              <w:rPr>
-                <w:sz w:val="18"/>
-              </w:rPr>
-              <w:t>domperidone</w:t>
-            </w:r>
-          </w:p>
-          <w:p>
-            <w:pPr>
-              <w:rPr>
-                <w:sz w:val="18"/>
-              </w:rPr>
-            </w:pPr>
-            <w:r>
-              <w:rPr>
-                <w:sz w:val="18"/>
-              </w:rPr>
-              <w:t>miconazole</w:t>
-            </w:r>
-          </w:p>
-          <w:p>
-            <w:pPr>
-              <w:rPr>
-                <w:sz w:val="18"/>
-              </w:rPr>
-            </w:pPr>
-            <w:r>
-              <w:rPr>
-                <w:sz w:val="18"/>
-              </w:rPr>
-              <w:t>nystatin</w:t>
-            </w:r>
-          </w:p>
-          <w:p>
-            <w:pPr>
-              <w:rPr>
-                <w:sz w:val="18"/>
-              </w:rPr>
-            </w:pPr>
-            <w:r>
-              <w:rPr>
-                <w:sz w:val="18"/>
-              </w:rPr>
-              <w:t>laurisilsulfate</w:t>
+            <w:proofErr w:type="spellStart"/>
+            <w:r>
+              <w:rPr>
+                <w:sz w:val="18"/>
+              </w:rPr>
+              <w:t>tulobuterol</w:t>
+            </w:r>
+            <w:proofErr w:type="spellEnd"/>
+          </w:p>
+          <w:p>
+            <w:pPr>
+              <w:rPr>
+                <w:sz w:val="18"/>
+              </w:rPr>
+            </w:pPr>
+            <w:proofErr w:type="spellStart"/>
+            <w:r>
+              <w:rPr>
+                <w:sz w:val="18"/>
+              </w:rPr>
+              <w:t>Procaterol</w:t>
+            </w:r>
+            <w:proofErr w:type="spellEnd"/>
+          </w:p>
+          <w:p>
+            <w:pPr>
+              <w:rPr>
+                <w:sz w:val="18"/>
+              </w:rPr>
+            </w:pPr>
+            <w:r>
+              <w:rPr>
+                <w:sz w:val="18"/>
+              </w:rPr>
+              <w:t>Albuterol</w:t>
+            </w:r>
+          </w:p>
+          <w:p>
+            <w:pPr>
+              <w:rPr>
+                <w:sz w:val="18"/>
+              </w:rPr>
+            </w:pPr>
+            <w:r>
+              <w:rPr>
+                <w:sz w:val="18"/>
+              </w:rPr>
+              <w:t>Epinephrine</w:t>
+            </w:r>
+          </w:p>
+          <w:p>
+            <w:pPr>
+              <w:rPr>
+                <w:sz w:val="18"/>
+              </w:rPr>
+            </w:pPr>
+            <w:r>
+              <w:rPr>
+                <w:sz w:val="18"/>
+              </w:rPr>
+              <w:t>Ephedrine</w:t>
             </w:r>
           </w:p>
         </w:tc>
@@ -5225,9 +5322,23 @@
             </w:pPr>
             <w:r>
               <w:rPr>
-                <w:sz w:val="16"/>
-              </w:rPr>
-              <w:t>B</w:t>
+                <w:sz w:val="20"/>
+              </w:rPr>
+              <w:t>Analgesics (</w:t>
+            </w:r>
+            <w:proofErr w:type="spellStart"/>
+            <w:r>
+              <w:rPr>
+                <w:sz w:val="20"/>
+              </w:rPr>
+              <w:t>inc.</w:t>
+            </w:r>
+            <w:proofErr w:type="spellEnd"/>
+            <w:r>
+              <w:rPr>
+                <w:sz w:val="20"/>
+              </w:rPr>
+              <w:t xml:space="preserve"> NSAIDs)</w:t>
             </w:r>
           </w:p>
         </w:tc>
@@ -5248,29 +5359,31 @@
               <w:rPr>
                 <w:sz w:val="18"/>
               </w:rPr>
-              <w:t>Ferrous fum.</w:t>
-            </w:r>
-          </w:p>
-          <w:p>
-            <w:pPr>
-              <w:rPr>
-                <w:sz w:val="18"/>
-              </w:rPr>
-            </w:pPr>
-            <w:r>
-              <w:rPr>
-                <w:sz w:val="18"/>
-              </w:rPr>
-              <w:t>Phytomenad.</w:t>
-            </w:r>
-          </w:p>
-          <w:p>
-            <w:r>
-              <w:rPr>
-                <w:sz w:val="18"/>
-              </w:rPr>
-              <w:t>Carbas. calcium</w:t>
-            </w:r>
+              <w:t>Acetaminophen</w:t>
+            </w:r>
+          </w:p>
+          <w:p>
+            <w:pPr>
+              <w:rPr>
+                <w:sz w:val="18"/>
+              </w:rPr>
+            </w:pPr>
+            <w:r>
+              <w:rPr>
+                <w:sz w:val="18"/>
+              </w:rPr>
+              <w:t>Fentanyl</w:t>
+            </w:r>
+          </w:p>
+          <w:p>
+            <w:proofErr w:type="spellStart"/>
+            <w:r>
+              <w:rPr>
+                <w:sz w:val="18"/>
+              </w:rPr>
+              <w:t>remifentanil</w:t>
+            </w:r>
+            <w:proofErr w:type="spellEnd"/>
           </w:p>
         </w:tc>
         <w:tc>
@@ -5332,29 +5445,31 @@
               <w:rPr>
                 <w:sz w:val="18"/>
               </w:rPr>
-              <w:t>Ferrous fum.</w:t>
-            </w:r>
-          </w:p>
-          <w:p>
-            <w:pPr>
-              <w:rPr>
-                <w:sz w:val="18"/>
-              </w:rPr>
-            </w:pPr>
-            <w:r>
-              <w:rPr>
-                <w:sz w:val="18"/>
-              </w:rPr>
-              <w:t>Phytomenad.</w:t>
-            </w:r>
-          </w:p>
-          <w:p>
-            <w:r>
-              <w:rPr>
-                <w:sz w:val="18"/>
-              </w:rPr>
-              <w:t>Carbas. calcium</w:t>
-            </w:r>
+              <w:t>Acetaminophen</w:t>
+            </w:r>
+          </w:p>
+          <w:p>
+            <w:pPr>
+              <w:rPr>
+                <w:sz w:val="18"/>
+              </w:rPr>
+            </w:pPr>
+            <w:r>
+              <w:rPr>
+                <w:sz w:val="18"/>
+              </w:rPr>
+              <w:t>Fentanyl</w:t>
+            </w:r>
+          </w:p>
+          <w:p>
+            <w:proofErr w:type="spellStart"/>
+            <w:r>
+              <w:rPr>
+                <w:sz w:val="18"/>
+              </w:rPr>
+              <w:t>remifentanil</w:t>
+            </w:r>
+            <w:proofErr w:type="spellEnd"/>
           </w:p>
         </w:tc>
         <w:tc>
@@ -5416,29 +5531,31 @@
               <w:rPr>
                 <w:sz w:val="18"/>
               </w:rPr>
-              <w:t>Ferrous fum.</w:t>
-            </w:r>
-          </w:p>
-          <w:p>
-            <w:pPr>
-              <w:rPr>
-                <w:sz w:val="18"/>
-              </w:rPr>
-            </w:pPr>
-            <w:r>
-              <w:rPr>
-                <w:sz w:val="18"/>
-              </w:rPr>
-              <w:t>Phytomenad.</w:t>
-            </w:r>
-          </w:p>
-          <w:p>
-            <w:r>
-              <w:rPr>
-                <w:sz w:val="18"/>
-              </w:rPr>
-              <w:t>Carbas. calcium</w:t>
-            </w:r>
+              <w:t>Acetaminophen</w:t>
+            </w:r>
+          </w:p>
+          <w:p>
+            <w:pPr>
+              <w:rPr>
+                <w:sz w:val="18"/>
+              </w:rPr>
+            </w:pPr>
+            <w:r>
+              <w:rPr>
+                <w:sz w:val="18"/>
+              </w:rPr>
+              <w:t>Fentanyl</w:t>
+            </w:r>
+          </w:p>
+          <w:p>
+            <w:proofErr w:type="spellStart"/>
+            <w:r>
+              <w:rPr>
+                <w:sz w:val="18"/>
+              </w:rPr>
+              <w:t>remifentanil</w:t>
+            </w:r>
+            <w:proofErr w:type="spellEnd"/>
           </w:p>
         </w:tc>
         <w:tc>
@@ -5500,29 +5617,31 @@
               <w:rPr>
                 <w:sz w:val="18"/>
               </w:rPr>
-              <w:t>Ferrous fum.</w:t>
-            </w:r>
-          </w:p>
-          <w:p>
-            <w:pPr>
-              <w:rPr>
-                <w:sz w:val="18"/>
-              </w:rPr>
-            </w:pPr>
-            <w:r>
-              <w:rPr>
-                <w:sz w:val="18"/>
-              </w:rPr>
-              <w:t>Phytomenad.</w:t>
-            </w:r>
-          </w:p>
-          <w:p>
-            <w:r>
-              <w:rPr>
-                <w:sz w:val="18"/>
-              </w:rPr>
-              <w:t>Carbas. calcium</w:t>
-            </w:r>
+              <w:t>Acetaminophen</w:t>
+            </w:r>
+          </w:p>
+          <w:p>
+            <w:pPr>
+              <w:rPr>
+                <w:sz w:val="18"/>
+              </w:rPr>
+            </w:pPr>
+            <w:r>
+              <w:rPr>
+                <w:sz w:val="18"/>
+              </w:rPr>
+              <w:t>Fentanyl</w:t>
+            </w:r>
+          </w:p>
+          <w:p>
+            <w:proofErr w:type="spellStart"/>
+            <w:r>
+              <w:rPr>
+                <w:sz w:val="18"/>
+              </w:rPr>
+              <w:t>remifentanil</w:t>
+            </w:r>
+            <w:proofErr w:type="spellEnd"/>
           </w:p>
         </w:tc>
         <w:tc>
@@ -5944,58 +6063,24 @@
             </w:pPr>
             <w:r>
               <w:rPr>
-                <w:sz w:val="16"/>
-              </w:rPr>
-              <w:t>A</w:t>
-            </w:r>
-          </w:p>
-        </w:tc>
-        <w:tc>
-          <w:tcPr>
-            <w:tcW w:w="1712" w:type="dxa"/>
-            <w:tcBorders>
-              <w:right w:val="nil"/>
-            </w:tcBorders>
-          </w:tcPr>
-          <w:p>
-            <w:pPr>
-              <w:rPr>
-                <w:sz w:val="18"/>
-              </w:rPr>
-            </w:pPr>
-            <w:r>
-              <w:rPr>
-                <w:sz w:val="18"/>
-              </w:rPr>
-              <w:t>lactulose</w:t>
-            </w:r>
-          </w:p>
-          <w:p>
-            <w:pPr>
-              <w:rPr>
-                <w:sz w:val="18"/>
-              </w:rPr>
-            </w:pPr>
-            <w:r>
-              <w:rPr>
                 <w:noProof/>
                 <w:lang w:eastAsia="zh-CN"/>
               </w:rPr>
               <mc:AlternateContent>
                 <mc:Choice Requires="wps">
                   <w:drawing>
-                    <wp:anchor distT="0" distB="0" distL="114300" distR="114300" simplePos="0" relativeHeight="251667456" behindDoc="0" locked="0" layoutInCell="1" allowOverlap="1" wp14:anchorId="5DADF89B" wp14:editId="2C4D4FDD">
+                    <wp:anchor distT="0" distB="0" distL="114300" distR="114300" simplePos="0" relativeHeight="251687936" behindDoc="0" locked="0" layoutInCell="1" allowOverlap="1" wp14:anchorId="7AA991C9" wp14:editId="564AD5D0">
                       <wp:simplePos x="0" y="0"/>
                       <wp:positionH relativeFrom="column">
-                        <wp:posOffset>56515</wp:posOffset>
+                        <wp:posOffset>504190</wp:posOffset>
                       </wp:positionH>
                       <wp:positionV relativeFrom="paragraph">
-                        <wp:posOffset>-8890</wp:posOffset>
+                        <wp:posOffset>154662</wp:posOffset>
                       </wp:positionV>
                       <wp:extent cx="5326380" cy="1403985"/>
                       <wp:effectExtent l="0" t="685800" r="0" b="675640"/>
                       <wp:wrapNone/>
-                      <wp:docPr id="8" name="Text Box 2"/>
+                      <wp:docPr id="3" name="Text Box 2"/>
                       <wp:cNvGraphicFramePr>
                         <a:graphicFrameLocks xmlns:a="http://schemas.openxmlformats.org/drawingml/2006/main"/>
                       </wp:cNvGraphicFramePr>
@@ -6058,7 +6143,7 @@
                 </mc:Choice>
                 <mc:Fallback>
                   <w:pict>
-                    <v:shape id="_x0000_s1027" type="#_x0000_t202" style="position:absolute;margin-left:4.45pt;margin-top:-.7pt;width:419.4pt;height:110.55pt;rotation:-1030923fd;z-index:251667456;visibility:visible;mso-wrap-style:square;mso-width-percent:0;mso-height-percent:200;mso-wrap-distance-left:9pt;mso-wrap-distance-top:0;mso-wrap-distance-right:9pt;mso-wrap-distance-bottom:0;mso-position-horizontal:absolute;mso-position-horizontal-relative:text;mso-position-vertical:absolute;mso-position-vertical-relative:text;mso-width-percent:0;mso-height-percent:200;mso-width-relative:margin;mso-height-relative:margin;v-text-anchor:top" o:gfxdata="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" filled="f" stroked="f">
+                    <v:shape id="_x0000_s1027" type="#_x0000_t202" style="position:absolute;margin-left:39.7pt;margin-top:12.2pt;width:419.4pt;height:110.55pt;rotation:-1030923fd;z-index:251687936;visibility:visible;mso-wrap-style:square;mso-width-percent:0;mso-height-percent:200;mso-wrap-distance-left:9pt;mso-wrap-distance-top:0;mso-wrap-distance-right:9pt;mso-wrap-distance-bottom:0;mso-position-horizontal:absolute;mso-position-horizontal-relative:text;mso-position-vertical:absolute;mso-position-vertical-relative:text;mso-width-percent:0;mso-height-percent:200;mso-width-relative:margin;mso-height-relative:margin;v-text-anchor:top" o:gfxdata="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" filled="f" stroked="f">
                       <v:textbox style="mso-fit-shape-to-text:t">
                         <w:txbxContent>
                           <w:p>
@@ -6084,50 +6169,90 @@
                 </mc:Fallback>
               </mc:AlternateContent>
             </w:r>
-            <w:r>
-              <w:rPr>
-                <w:sz w:val="18"/>
-              </w:rPr>
-              <w:t>domperidone</w:t>
-            </w:r>
-          </w:p>
-          <w:p>
-            <w:pPr>
-              <w:rPr>
-                <w:sz w:val="18"/>
-              </w:rPr>
-            </w:pPr>
-            <w:r>
-              <w:rPr>
-                <w:sz w:val="18"/>
-              </w:rPr>
-              <w:t>miconazole</w:t>
-            </w:r>
-          </w:p>
-          <w:p>
-            <w:pPr>
-              <w:rPr>
-                <w:sz w:val="18"/>
-              </w:rPr>
-            </w:pPr>
-            <w:r>
-              <w:rPr>
-                <w:sz w:val="18"/>
-              </w:rPr>
-              <w:t>nystatin</w:t>
-            </w:r>
-          </w:p>
-          <w:p>
-            <w:pPr>
-              <w:rPr>
-                <w:sz w:val="18"/>
-              </w:rPr>
-            </w:pPr>
-            <w:r>
-              <w:rPr>
-                <w:sz w:val="18"/>
-              </w:rPr>
-              <w:t>laurisilsulfate</w:t>
+            <w:proofErr w:type="spellStart"/>
+            <w:r>
+              <w:rPr>
+                <w:sz w:val="20"/>
+              </w:rPr>
+              <w:t>Adrenergics</w:t>
+            </w:r>
+            <w:proofErr w:type="spellEnd"/>
+          </w:p>
+        </w:tc>
+        <w:tc>
+          <w:tcPr>
+            <w:tcW w:w="1712" w:type="dxa"/>
+            <w:tcBorders>
+              <w:right w:val="nil"/>
+            </w:tcBorders>
+          </w:tcPr>
+          <w:p>
+            <w:pPr>
+              <w:rPr>
+                <w:sz w:val="18"/>
+              </w:rPr>
+            </w:pPr>
+            <w:proofErr w:type="spellStart"/>
+            <w:r>
+              <w:rPr>
+                <w:sz w:val="18"/>
+              </w:rPr>
+              <w:t>tulobuterol</w:t>
+            </w:r>
+            <w:proofErr w:type="spellEnd"/>
+          </w:p>
+          <w:p>
+            <w:pPr>
+              <w:rPr>
+                <w:sz w:val="18"/>
+              </w:rPr>
+            </w:pPr>
+            <w:proofErr w:type="spellStart"/>
+            <w:r>
+              <w:rPr>
+                <w:sz w:val="18"/>
+              </w:rPr>
+              <w:t>Procaterol</w:t>
+            </w:r>
+            <w:proofErr w:type="spellEnd"/>
+          </w:p>
+          <w:p>
+            <w:pPr>
+              <w:rPr>
+                <w:sz w:val="18"/>
+              </w:rPr>
+            </w:pPr>
+            <w:r>
+              <w:rPr>
+                <w:sz w:val="18"/>
+              </w:rPr>
+              <w:t>Albuterol</w:t>
+            </w:r>
+          </w:p>
+          <w:p>
+            <w:pPr>
+              <w:rPr>
+                <w:sz w:val="18"/>
+              </w:rPr>
+            </w:pPr>
+            <w:r>
+              <w:rPr>
+                <w:sz w:val="18"/>
+              </w:rPr>
+              <w:t>Epinephrine</w:t>
+            </w:r>
+          </w:p>
+          <w:p>
+            <w:pPr>
+              <w:rPr>
+                <w:sz w:val="18"/>
+              </w:rPr>
+            </w:pPr>
+            <w:r>
+              <w:rPr>
+                <w:sz w:val="18"/>
+              </w:rPr>
+              <w:t>Ephedrine</w:t>
             </w:r>
           </w:p>
         </w:tc>
@@ -6217,63 +6342,67 @@
                 <w:sz w:val="18"/>
               </w:rPr>
             </w:pPr>
-            <w:r>
-              <w:rPr>
-                <w:sz w:val="18"/>
-              </w:rPr>
-              <w:t>lactulose</w:t>
-            </w:r>
-          </w:p>
-          <w:p>
-            <w:pPr>
-              <w:rPr>
-                <w:sz w:val="18"/>
-              </w:rPr>
-            </w:pPr>
-            <w:r>
-              <w:rPr>
-                <w:sz w:val="18"/>
-              </w:rPr>
-              <w:t>domperidone</w:t>
-            </w:r>
-          </w:p>
-          <w:p>
-            <w:pPr>
-              <w:rPr>
-                <w:sz w:val="18"/>
-              </w:rPr>
-            </w:pPr>
-            <w:r>
-              <w:rPr>
-                <w:sz w:val="18"/>
-              </w:rPr>
-              <w:t>miconazole</w:t>
-            </w:r>
-          </w:p>
-          <w:p>
-            <w:pPr>
-              <w:rPr>
-                <w:sz w:val="18"/>
-              </w:rPr>
-            </w:pPr>
-            <w:r>
-              <w:rPr>
-                <w:sz w:val="18"/>
-              </w:rPr>
-              <w:t>nystatin</w:t>
-            </w:r>
-          </w:p>
-          <w:p>
-            <w:pPr>
-              <w:rPr>
-                <w:sz w:val="18"/>
-              </w:rPr>
-            </w:pPr>
-            <w:r>
-              <w:rPr>
-                <w:sz w:val="18"/>
-              </w:rPr>
-              <w:t>laurisilsulfate</w:t>
+            <w:proofErr w:type="spellStart"/>
+            <w:r>
+              <w:rPr>
+                <w:sz w:val="18"/>
+              </w:rPr>
+              <w:t>tulobuterol</w:t>
+            </w:r>
+            <w:proofErr w:type="spellEnd"/>
+          </w:p>
+          <w:p>
+            <w:pPr>
+              <w:rPr>
+                <w:sz w:val="18"/>
+              </w:rPr>
+            </w:pPr>
+            <w:proofErr w:type="spellStart"/>
+            <w:r>
+              <w:rPr>
+                <w:sz w:val="18"/>
+              </w:rPr>
+              <w:t>Procaterol</w:t>
+            </w:r>
+            <w:proofErr w:type="spellEnd"/>
+          </w:p>
+          <w:p>
+            <w:pPr>
+              <w:rPr>
+                <w:sz w:val="18"/>
+              </w:rPr>
+            </w:pPr>
+            <w:r>
+              <w:rPr>
+                <w:sz w:val="18"/>
+              </w:rPr>
+              <w:t>Albuterol</w:t>
+            </w:r>
+          </w:p>
+          <w:p>
+            <w:pPr>
+              <w:rPr>
+                <w:sz w:val="18"/>
+              </w:rPr>
+            </w:pPr>
+            <w:r>
+              <w:rPr>
+                <w:sz w:val="18"/>
+              </w:rPr>
+              <w:t>Epinephrine</w:t>
+            </w:r>
+          </w:p>
+          <w:p>
+            <w:pPr>
+              <w:rPr>
+                <w:sz w:val="18"/>
+              </w:rPr>
+            </w:pPr>
+            <w:r>
+              <w:rPr>
+                <w:sz w:val="18"/>
+              </w:rPr>
+              <w:t>Ephedrine</w:t>
             </w:r>
           </w:p>
         </w:tc>
@@ -6363,63 +6492,67 @@
                 <w:sz w:val="18"/>
               </w:rPr>
             </w:pPr>
-            <w:r>
-              <w:rPr>
-                <w:sz w:val="18"/>
-              </w:rPr>
-              <w:t>lactulose</w:t>
-            </w:r>
-          </w:p>
-          <w:p>
-            <w:pPr>
-              <w:rPr>
-                <w:sz w:val="18"/>
-              </w:rPr>
-            </w:pPr>
-            <w:r>
-              <w:rPr>
-                <w:sz w:val="18"/>
-              </w:rPr>
-              <w:t>domperidone</w:t>
-            </w:r>
-          </w:p>
-          <w:p>
-            <w:pPr>
-              <w:rPr>
-                <w:sz w:val="18"/>
-              </w:rPr>
-            </w:pPr>
-            <w:r>
-              <w:rPr>
-                <w:sz w:val="18"/>
-              </w:rPr>
-              <w:t>miconazole</w:t>
-            </w:r>
-          </w:p>
-          <w:p>
-            <w:pPr>
-              <w:rPr>
-                <w:sz w:val="18"/>
-              </w:rPr>
-            </w:pPr>
-            <w:r>
-              <w:rPr>
-                <w:sz w:val="18"/>
-              </w:rPr>
-              <w:t>nystatin</w:t>
-            </w:r>
-          </w:p>
-          <w:p>
-            <w:pPr>
-              <w:rPr>
-                <w:sz w:val="18"/>
-              </w:rPr>
-            </w:pPr>
-            <w:r>
-              <w:rPr>
-                <w:sz w:val="18"/>
-              </w:rPr>
-              <w:t>laurisilsulfate</w:t>
+            <w:proofErr w:type="spellStart"/>
+            <w:r>
+              <w:rPr>
+                <w:sz w:val="18"/>
+              </w:rPr>
+              <w:t>tulobuterol</w:t>
+            </w:r>
+            <w:proofErr w:type="spellEnd"/>
+          </w:p>
+          <w:p>
+            <w:pPr>
+              <w:rPr>
+                <w:sz w:val="18"/>
+              </w:rPr>
+            </w:pPr>
+            <w:proofErr w:type="spellStart"/>
+            <w:r>
+              <w:rPr>
+                <w:sz w:val="18"/>
+              </w:rPr>
+              <w:t>Procaterol</w:t>
+            </w:r>
+            <w:proofErr w:type="spellEnd"/>
+          </w:p>
+          <w:p>
+            <w:pPr>
+              <w:rPr>
+                <w:sz w:val="18"/>
+              </w:rPr>
+            </w:pPr>
+            <w:r>
+              <w:rPr>
+                <w:sz w:val="18"/>
+              </w:rPr>
+              <w:t>Albuterol</w:t>
+            </w:r>
+          </w:p>
+          <w:p>
+            <w:pPr>
+              <w:rPr>
+                <w:sz w:val="18"/>
+              </w:rPr>
+            </w:pPr>
+            <w:r>
+              <w:rPr>
+                <w:sz w:val="18"/>
+              </w:rPr>
+              <w:t>Epinephrine</w:t>
+            </w:r>
+          </w:p>
+          <w:p>
+            <w:pPr>
+              <w:rPr>
+                <w:sz w:val="18"/>
+              </w:rPr>
+            </w:pPr>
+            <w:r>
+              <w:rPr>
+                <w:sz w:val="18"/>
+              </w:rPr>
+              <w:t>Ephedrine</w:t>
             </w:r>
           </w:p>
         </w:tc>
@@ -6509,63 +6642,67 @@
                 <w:sz w:val="18"/>
               </w:rPr>
             </w:pPr>
-            <w:r>
-              <w:rPr>
-                <w:sz w:val="18"/>
-              </w:rPr>
-              <w:t>lactulose</w:t>
-            </w:r>
-          </w:p>
-          <w:p>
-            <w:pPr>
-              <w:rPr>
-                <w:sz w:val="18"/>
-              </w:rPr>
-            </w:pPr>
-            <w:r>
-              <w:rPr>
-                <w:sz w:val="18"/>
-              </w:rPr>
-              <w:t>domperidone</w:t>
-            </w:r>
-          </w:p>
-          <w:p>
-            <w:pPr>
-              <w:rPr>
-                <w:sz w:val="18"/>
-              </w:rPr>
-            </w:pPr>
-            <w:r>
-              <w:rPr>
-                <w:sz w:val="18"/>
-              </w:rPr>
-              <w:t>miconazole</w:t>
-            </w:r>
-          </w:p>
-          <w:p>
-            <w:pPr>
-              <w:rPr>
-                <w:sz w:val="18"/>
-              </w:rPr>
-            </w:pPr>
-            <w:r>
-              <w:rPr>
-                <w:sz w:val="18"/>
-              </w:rPr>
-              <w:t>nystatin</w:t>
-            </w:r>
-          </w:p>
-          <w:p>
-            <w:pPr>
-              <w:rPr>
-                <w:sz w:val="18"/>
-              </w:rPr>
-            </w:pPr>
-            <w:r>
-              <w:rPr>
-                <w:sz w:val="18"/>
-              </w:rPr>
-              <w:t>laurisilsulfate</w:t>
+            <w:proofErr w:type="spellStart"/>
+            <w:r>
+              <w:rPr>
+                <w:sz w:val="18"/>
+              </w:rPr>
+              <w:t>tulobuterol</w:t>
+            </w:r>
+            <w:proofErr w:type="spellEnd"/>
+          </w:p>
+          <w:p>
+            <w:pPr>
+              <w:rPr>
+                <w:sz w:val="18"/>
+              </w:rPr>
+            </w:pPr>
+            <w:proofErr w:type="spellStart"/>
+            <w:r>
+              <w:rPr>
+                <w:sz w:val="18"/>
+              </w:rPr>
+              <w:t>Procaterol</w:t>
+            </w:r>
+            <w:proofErr w:type="spellEnd"/>
+          </w:p>
+          <w:p>
+            <w:pPr>
+              <w:rPr>
+                <w:sz w:val="18"/>
+              </w:rPr>
+            </w:pPr>
+            <w:r>
+              <w:rPr>
+                <w:sz w:val="18"/>
+              </w:rPr>
+              <w:t>Albuterol</w:t>
+            </w:r>
+          </w:p>
+          <w:p>
+            <w:pPr>
+              <w:rPr>
+                <w:sz w:val="18"/>
+              </w:rPr>
+            </w:pPr>
+            <w:r>
+              <w:rPr>
+                <w:sz w:val="18"/>
+              </w:rPr>
+              <w:t>Epinephrine</w:t>
+            </w:r>
+          </w:p>
+          <w:p>
+            <w:pPr>
+              <w:rPr>
+                <w:sz w:val="18"/>
+              </w:rPr>
+            </w:pPr>
+            <w:r>
+              <w:rPr>
+                <w:sz w:val="18"/>
+              </w:rPr>
+              <w:t>Ephedrine</w:t>
             </w:r>
           </w:p>
         </w:tc>
@@ -6642,6 +6779,8 @@
             </w:r>
           </w:p>
         </w:tc>
+        <w:bookmarkStart w:id="18" w:name="_GoBack"/>
+        <w:bookmarkEnd w:id="18"/>
       </w:tr>
       <w:tr>
         <w:tc>
@@ -6656,9 +6795,23 @@
             </w:pPr>
             <w:r>
               <w:rPr>
-                <w:sz w:val="16"/>
-              </w:rPr>
-              <w:t>B</w:t>
+                <w:sz w:val="20"/>
+              </w:rPr>
+              <w:t>Analgesics (</w:t>
+            </w:r>
+            <w:proofErr w:type="spellStart"/>
+            <w:r>
+              <w:rPr>
+                <w:sz w:val="20"/>
+              </w:rPr>
+              <w:t>inc.</w:t>
+            </w:r>
+            <w:proofErr w:type="spellEnd"/>
+            <w:r>
+              <w:rPr>
+                <w:sz w:val="20"/>
+              </w:rPr>
+              <w:t xml:space="preserve"> NSAIDs)</w:t>
             </w:r>
           </w:p>
         </w:tc>
@@ -6679,29 +6832,31 @@
               <w:rPr>
                 <w:sz w:val="18"/>
               </w:rPr>
-              <w:t>Ferrous fum.</w:t>
-            </w:r>
-          </w:p>
-          <w:p>
-            <w:pPr>
-              <w:rPr>
-                <w:sz w:val="18"/>
-              </w:rPr>
-            </w:pPr>
-            <w:r>
-              <w:rPr>
-                <w:sz w:val="18"/>
-              </w:rPr>
-              <w:t>Phytomenad.</w:t>
-            </w:r>
-          </w:p>
-          <w:p>
-            <w:r>
-              <w:rPr>
-                <w:sz w:val="18"/>
-              </w:rPr>
-              <w:t>Carbas. calcium</w:t>
-            </w:r>
+              <w:t>Acetaminophen</w:t>
+            </w:r>
+          </w:p>
+          <w:p>
+            <w:pPr>
+              <w:rPr>
+                <w:sz w:val="18"/>
+              </w:rPr>
+            </w:pPr>
+            <w:r>
+              <w:rPr>
+                <w:sz w:val="18"/>
+              </w:rPr>
+              <w:t>Fentanyl</w:t>
+            </w:r>
+          </w:p>
+          <w:p>
+            <w:proofErr w:type="spellStart"/>
+            <w:r>
+              <w:rPr>
+                <w:sz w:val="18"/>
+              </w:rPr>
+              <w:t>remifentanil</w:t>
+            </w:r>
+            <w:proofErr w:type="spellEnd"/>
           </w:p>
         </w:tc>
         <w:tc>
@@ -6763,29 +6918,31 @@
               <w:rPr>
                 <w:sz w:val="18"/>
               </w:rPr>
-              <w:t>Ferrous fum.</w:t>
-            </w:r>
-          </w:p>
-          <w:p>
-            <w:pPr>
-              <w:rPr>
-                <w:sz w:val="18"/>
-              </w:rPr>
-            </w:pPr>
-            <w:r>
-              <w:rPr>
-                <w:sz w:val="18"/>
-              </w:rPr>
-              <w:t>Phytomenad.</w:t>
-            </w:r>
-          </w:p>
-          <w:p>
-            <w:r>
-              <w:rPr>
-                <w:sz w:val="18"/>
-              </w:rPr>
-              <w:t>Carbas. calcium</w:t>
-            </w:r>
+              <w:t>Acetaminophen</w:t>
+            </w:r>
+          </w:p>
+          <w:p>
+            <w:pPr>
+              <w:rPr>
+                <w:sz w:val="18"/>
+              </w:rPr>
+            </w:pPr>
+            <w:r>
+              <w:rPr>
+                <w:sz w:val="18"/>
+              </w:rPr>
+              <w:t>Fentanyl</w:t>
+            </w:r>
+          </w:p>
+          <w:p>
+            <w:proofErr w:type="spellStart"/>
+            <w:r>
+              <w:rPr>
+                <w:sz w:val="18"/>
+              </w:rPr>
+              <w:t>remifentanil</w:t>
+            </w:r>
+            <w:proofErr w:type="spellEnd"/>
           </w:p>
         </w:tc>
         <w:tc>
@@ -6847,29 +7004,31 @@
               <w:rPr>
                 <w:sz w:val="18"/>
               </w:rPr>
-              <w:t>Ferrous fum.</w:t>
-            </w:r>
-          </w:p>
-          <w:p>
-            <w:pPr>
-              <w:rPr>
-                <w:sz w:val="18"/>
-              </w:rPr>
-            </w:pPr>
-            <w:r>
-              <w:rPr>
-                <w:sz w:val="18"/>
-              </w:rPr>
-              <w:t>Phytomenad.</w:t>
-            </w:r>
-          </w:p>
-          <w:p>
-            <w:r>
-              <w:rPr>
-                <w:sz w:val="18"/>
-              </w:rPr>
-              <w:t>Carbas. calcium</w:t>
-            </w:r>
+              <w:t>Acetaminophen</w:t>
+            </w:r>
+          </w:p>
+          <w:p>
+            <w:pPr>
+              <w:rPr>
+                <w:sz w:val="18"/>
+              </w:rPr>
+            </w:pPr>
+            <w:r>
+              <w:rPr>
+                <w:sz w:val="18"/>
+              </w:rPr>
+              <w:t>Fentanyl</w:t>
+            </w:r>
+          </w:p>
+          <w:p>
+            <w:proofErr w:type="spellStart"/>
+            <w:r>
+              <w:rPr>
+                <w:sz w:val="18"/>
+              </w:rPr>
+              <w:t>remifentanil</w:t>
+            </w:r>
+            <w:proofErr w:type="spellEnd"/>
           </w:p>
         </w:tc>
         <w:tc>
@@ -6931,29 +7090,31 @@
               <w:rPr>
                 <w:sz w:val="18"/>
               </w:rPr>
-              <w:t>Ferrous fum.</w:t>
-            </w:r>
-          </w:p>
-          <w:p>
-            <w:pPr>
-              <w:rPr>
-                <w:sz w:val="18"/>
-              </w:rPr>
-            </w:pPr>
-            <w:r>
-              <w:rPr>
-                <w:sz w:val="18"/>
-              </w:rPr>
-              <w:t>Phytomenad.</w:t>
-            </w:r>
-          </w:p>
-          <w:p>
-            <w:r>
-              <w:rPr>
-                <w:sz w:val="18"/>
-              </w:rPr>
-              <w:t>Carbas. calcium</w:t>
-            </w:r>
+              <w:t>Acetaminophen</w:t>
+            </w:r>
+          </w:p>
+          <w:p>
+            <w:pPr>
+              <w:rPr>
+                <w:sz w:val="18"/>
+              </w:rPr>
+            </w:pPr>
+            <w:r>
+              <w:rPr>
+                <w:sz w:val="18"/>
+              </w:rPr>
+              <w:t>Fentanyl</w:t>
+            </w:r>
+          </w:p>
+          <w:p>
+            <w:proofErr w:type="spellStart"/>
+            <w:r>
+              <w:rPr>
+                <w:sz w:val="18"/>
+              </w:rPr>
+              <w:t>remifentanil</w:t>
+            </w:r>
+            <w:proofErr w:type="spellEnd"/>
           </w:p>
         </w:tc>
         <w:tc>
@@ -7231,10 +7392,10 @@
           <w:lang w:eastAsia="zh-CN"/>
         </w:rPr>
         <w:drawing>
-          <wp:inline distT="0" distB="0" distL="0" distR="0" wp14:anchorId="74B49F73" wp14:editId="5055F04B">
-            <wp:extent cx="5939790" cy="3299460"/>
-            <wp:effectExtent l="0" t="0" r="3810" b="0"/>
-            <wp:docPr id="6" name="Picture 6" descr="C:\Users\mschuemi\Documents\RStudio SVN workspace\ResearchDrugUtilizationInChildren\mockup1.png"/>
+          <wp:inline distT="0" distB="0" distL="0" distR="0" wp14:anchorId="232F7136" wp14:editId="6BD9E00C">
+            <wp:extent cx="5943600" cy="3305175"/>
+            <wp:effectExtent l="0" t="0" r="0" b="9525"/>
+            <wp:docPr id="17" name="Picture 17" descr="C:\Users\mschuemi\git\StudyProtocols\DrugsInPeds\extras\mockup1.png"/>
             <wp:cNvGraphicFramePr>
               <a:graphicFrameLocks xmlns:a="http://schemas.openxmlformats.org/drawingml/2006/main" noChangeAspect="1"/>
             </wp:cNvGraphicFramePr>
@@ -7242,7 +7403,7 @@
               <a:graphicData uri="http://schemas.openxmlformats.org/drawingml/2006/picture">
                 <pic:pic xmlns:pic="http://schemas.openxmlformats.org/drawingml/2006/picture">
                   <pic:nvPicPr>
-                    <pic:cNvPr id="0" name="Picture 6" descr="C:\Users\mschuemi\Documents\RStudio SVN workspace\ResearchDrugUtilizationInChildren\mockup1.png"/>
+                    <pic:cNvPr id="0" name="Picture 2" descr="C:\Users\mschuemi\git\StudyProtocols\DrugsInPeds\extras\mockup1.png"/>
                     <pic:cNvPicPr>
                       <a:picLocks noChangeAspect="1" noChangeArrowheads="1"/>
                     </pic:cNvPicPr>
@@ -7263,7 +7424,7 @@
                   <pic:spPr bwMode="auto">
                     <a:xfrm>
                       <a:off x="0" y="0"/>
-                      <a:ext cx="5939790" cy="3299460"/>
+                      <a:ext cx="5943600" cy="3305175"/>
                     </a:xfrm>
                     <a:prstGeom prst="rect">
                       <a:avLst/>
@@ -7400,10 +7561,10 @@
           <w:lang w:eastAsia="zh-CN"/>
         </w:rPr>
         <w:drawing>
-          <wp:inline distT="0" distB="0" distL="0" distR="0" wp14:anchorId="0BF04E48" wp14:editId="1CF7DC40">
-            <wp:extent cx="5939790" cy="3299460"/>
-            <wp:effectExtent l="0" t="0" r="3810" b="0"/>
-            <wp:docPr id="1" name="Picture 1" descr="C:\Users\mschuemi\Documents\RStudio SVN workspace\ResearchDrugUtilizationInChildren\mockup1.png"/>
+          <wp:inline distT="0" distB="0" distL="0" distR="0" wp14:anchorId="0836115A" wp14:editId="7A3CBD51">
+            <wp:extent cx="5943600" cy="3305175"/>
+            <wp:effectExtent l="0" t="0" r="0" b="9525"/>
+            <wp:docPr id="18" name="Picture 18" descr="C:\Users\mschuemi\git\StudyProtocols\DrugsInPeds\extras\mockup1.png"/>
             <wp:cNvGraphicFramePr>
               <a:graphicFrameLocks xmlns:a="http://schemas.openxmlformats.org/drawingml/2006/main" noChangeAspect="1"/>
             </wp:cNvGraphicFramePr>
@@ -7411,7 +7572,7 @@
               <a:graphicData uri="http://schemas.openxmlformats.org/drawingml/2006/picture">
                 <pic:pic xmlns:pic="http://schemas.openxmlformats.org/drawingml/2006/picture">
                   <pic:nvPicPr>
-                    <pic:cNvPr id="0" name="Picture 6" descr="C:\Users\mschuemi\Documents\RStudio SVN workspace\ResearchDrugUtilizationInChildren\mockup1.png"/>
+                    <pic:cNvPr id="0" name="Picture 3" descr="C:\Users\mschuemi\git\StudyProtocols\DrugsInPeds\extras\mockup1.png"/>
                     <pic:cNvPicPr>
                       <a:picLocks noChangeAspect="1" noChangeArrowheads="1"/>
                     </pic:cNvPicPr>
@@ -7432,7 +7593,7 @@
                   <pic:spPr bwMode="auto">
                     <a:xfrm>
                       <a:off x="0" y="0"/>
-                      <a:ext cx="5939790" cy="3299460"/>
+                      <a:ext cx="5943600" cy="3305175"/>
                     </a:xfrm>
                     <a:prstGeom prst="rect">
                       <a:avLst/>
@@ -7580,10 +7741,10 @@
           <w:lang w:eastAsia="zh-CN"/>
         </w:rPr>
         <w:drawing>
-          <wp:inline distT="0" distB="0" distL="0" distR="0" wp14:anchorId="2A28C0EB" wp14:editId="787DC3DF">
+          <wp:inline distT="0" distB="0" distL="0" distR="0" wp14:anchorId="09636ED1" wp14:editId="37A9A846">
             <wp:extent cx="5943600" cy="3305175"/>
             <wp:effectExtent l="0" t="0" r="0" b="9525"/>
-            <wp:docPr id="4" name="Picture 4" descr="C:\Users\mschuemi\git\StudyProtocolSandbox\DrugsInPeds\documents\mockup2.png"/>
+            <wp:docPr id="19" name="Picture 19" descr="C:\Users\mschuemi\git\StudyProtocols\DrugsInPeds\extras\mockup2.png"/>
             <wp:cNvGraphicFramePr>
               <a:graphicFrameLocks xmlns:a="http://schemas.openxmlformats.org/drawingml/2006/main" noChangeAspect="1"/>
             </wp:cNvGraphicFramePr>
@@ -7591,7 +7752,7 @@
               <a:graphicData uri="http://schemas.openxmlformats.org/drawingml/2006/picture">
                 <pic:pic xmlns:pic="http://schemas.openxmlformats.org/drawingml/2006/picture">
                   <pic:nvPicPr>
-                    <pic:cNvPr id="0" name="Picture 1" descr="C:\Users\mschuemi\git\StudyProtocolSandbox\DrugsInPeds\documents\mockup2.png"/>
+                    <pic:cNvPr id="0" name="Picture 4" descr="C:\Users\mschuemi\git\StudyProtocols\DrugsInPeds\extras\mockup2.png"/>
                     <pic:cNvPicPr>
                       <a:picLocks noChangeAspect="1" noChangeArrowheads="1"/>
                     </pic:cNvPicPr>
@@ -7749,10 +7910,10 @@
           <w:lang w:eastAsia="zh-CN"/>
         </w:rPr>
         <w:drawing>
-          <wp:inline distT="0" distB="0" distL="0" distR="0" wp14:anchorId="15914B90" wp14:editId="124D90CB">
+          <wp:inline distT="0" distB="0" distL="0" distR="0" wp14:anchorId="28062765" wp14:editId="2980FCBC">
             <wp:extent cx="5943600" cy="3305175"/>
             <wp:effectExtent l="0" t="0" r="0" b="9525"/>
-            <wp:docPr id="5" name="Picture 5" descr="C:\Users\mschuemi\git\StudyProtocolSandbox\DrugsInPeds\documents\mockup2.png"/>
+            <wp:docPr id="20" name="Picture 20" descr="C:\Users\mschuemi\git\StudyProtocols\DrugsInPeds\extras\mockup2.png"/>
             <wp:cNvGraphicFramePr>
               <a:graphicFrameLocks xmlns:a="http://schemas.openxmlformats.org/drawingml/2006/main" noChangeAspect="1"/>
             </wp:cNvGraphicFramePr>
@@ -7760,7 +7921,7 @@
               <a:graphicData uri="http://schemas.openxmlformats.org/drawingml/2006/picture">
                 <pic:pic xmlns:pic="http://schemas.openxmlformats.org/drawingml/2006/picture">
                   <pic:nvPicPr>
-                    <pic:cNvPr id="0" name="Picture 1" descr="C:\Users\mschuemi\git\StudyProtocolSandbox\DrugsInPeds\documents\mockup2.png"/>
+                    <pic:cNvPr id="0" name="Picture 5" descr="C:\Users\mschuemi\git\StudyProtocols\DrugsInPeds\extras\mockup2.png"/>
                     <pic:cNvPicPr>
                       <a:picLocks noChangeAspect="1" noChangeArrowheads="1"/>
                     </pic:cNvPicPr>
@@ -7910,6 +8071,7 @@
           </mc:Fallback>
         </mc:AlternateContent>
       </w:r>
+      <w:proofErr w:type="gramStart"/>
       <w:r>
         <w:t xml:space="preserve">Figures </w:t>
       </w:r>
@@ -7931,6 +8093,7 @@
       <w:r>
         <w:t>.</w:t>
       </w:r>
+      <w:proofErr w:type="gramEnd"/>
       <w:r>
         <w:rPr>
           <w:noProof/>
@@ -7944,10 +8107,10 @@
           <w:lang w:eastAsia="zh-CN"/>
         </w:rPr>
         <w:drawing>
-          <wp:inline distT="0" distB="0" distL="0" distR="0" wp14:anchorId="6BC950A6" wp14:editId="2527E27F">
-            <wp:extent cx="5939790" cy="6788785"/>
-            <wp:effectExtent l="0" t="0" r="3810" b="0"/>
-            <wp:docPr id="7" name="Picture 7" descr="C:\Users\mschuemi\Documents\RStudio SVN workspace\ResearchDrugUtilizationInChildren\mockup2.png"/>
+          <wp:inline distT="0" distB="0" distL="0" distR="0" wp14:anchorId="73F6CA99" wp14:editId="6FD03A4B">
+            <wp:extent cx="5943600" cy="6791325"/>
+            <wp:effectExtent l="0" t="0" r="0" b="9525"/>
+            <wp:docPr id="21" name="Picture 21" descr="C:\Users\mschuemi\git\StudyProtocols\DrugsInPeds\extras\mockup3.png"/>
             <wp:cNvGraphicFramePr>
               <a:graphicFrameLocks xmlns:a="http://schemas.openxmlformats.org/drawingml/2006/main" noChangeAspect="1"/>
             </wp:cNvGraphicFramePr>
@@ -7955,7 +8118,7 @@
               <a:graphicData uri="http://schemas.openxmlformats.org/drawingml/2006/picture">
                 <pic:pic xmlns:pic="http://schemas.openxmlformats.org/drawingml/2006/picture">
                   <pic:nvPicPr>
-                    <pic:cNvPr id="0" name="Picture 7" descr="C:\Users\mschuemi\Documents\RStudio SVN workspace\ResearchDrugUtilizationInChildren\mockup2.png"/>
+                    <pic:cNvPr id="0" name="Picture 6" descr="C:\Users\mschuemi\git\StudyProtocols\DrugsInPeds\extras\mockup3.png"/>
                     <pic:cNvPicPr>
                       <a:picLocks noChangeAspect="1" noChangeArrowheads="1"/>
                     </pic:cNvPicPr>
@@ -7976,7 +8139,7 @@
                   <pic:spPr bwMode="auto">
                     <a:xfrm>
                       <a:off x="0" y="0"/>
-                      <a:ext cx="5939790" cy="6788785"/>
+                      <a:ext cx="5943600" cy="6791325"/>
                     </a:xfrm>
                     <a:prstGeom prst="rect">
                       <a:avLst/>
@@ -7999,6 +8162,7 @@
       </w:r>
     </w:p>
     <w:p>
+      <w:proofErr w:type="gramStart"/>
       <w:r>
         <w:lastRenderedPageBreak/>
         <w:t xml:space="preserve">Figures </w:t>
@@ -8009,6 +8173,7 @@
       <w:r>
         <w:t>b: User prevalence, per anatomical class, age group, calendar year, and database in an ambulatory care setting.</w:t>
       </w:r>
+      <w:proofErr w:type="gramEnd"/>
     </w:p>
     <w:p>
       <w:r>
@@ -8125,10 +8290,10 @@
           <w:lang w:eastAsia="zh-CN"/>
         </w:rPr>
         <w:drawing>
-          <wp:inline distT="0" distB="0" distL="0" distR="0" wp14:anchorId="0628F516" wp14:editId="6C4F0363">
-            <wp:extent cx="5939790" cy="6788785"/>
-            <wp:effectExtent l="0" t="0" r="3810" b="0"/>
-            <wp:docPr id="3" name="Picture 3" descr="C:\Users\mschuemi\Documents\RStudio SVN workspace\ResearchDrugUtilizationInChildren\mockup2.png"/>
+          <wp:inline distT="0" distB="0" distL="0" distR="0" wp14:anchorId="1D6AFC94" wp14:editId="1B2A2223">
+            <wp:extent cx="5943600" cy="6791325"/>
+            <wp:effectExtent l="0" t="0" r="0" b="9525"/>
+            <wp:docPr id="22" name="Picture 22" descr="C:\Users\mschuemi\git\StudyProtocols\DrugsInPeds\extras\mockup3.png"/>
             <wp:cNvGraphicFramePr>
               <a:graphicFrameLocks xmlns:a="http://schemas.openxmlformats.org/drawingml/2006/main" noChangeAspect="1"/>
             </wp:cNvGraphicFramePr>
@@ -8136,7 +8301,7 @@
               <a:graphicData uri="http://schemas.openxmlformats.org/drawingml/2006/picture">
                 <pic:pic xmlns:pic="http://schemas.openxmlformats.org/drawingml/2006/picture">
                   <pic:nvPicPr>
-                    <pic:cNvPr id="0" name="Picture 7" descr="C:\Users\mschuemi\Documents\RStudio SVN workspace\ResearchDrugUtilizationInChildren\mockup2.png"/>
+                    <pic:cNvPr id="0" name="Picture 7" descr="C:\Users\mschuemi\git\StudyProtocols\DrugsInPeds\extras\mockup3.png"/>
                     <pic:cNvPicPr>
                       <a:picLocks noChangeAspect="1" noChangeArrowheads="1"/>
                     </pic:cNvPicPr>
@@ -8157,7 +8322,7 @@
                   <pic:spPr bwMode="auto">
                     <a:xfrm>
                       <a:off x="0" y="0"/>
-                      <a:ext cx="5939790" cy="6788785"/>
+                      <a:ext cx="5943600" cy="6791325"/>
                     </a:xfrm>
                     <a:prstGeom prst="rect">
                       <a:avLst/>
@@ -8345,6 +8510,49 @@
         <w:t>5 Rose K, Stötter H. ICH E 11: clinical investigation of medicinal products in the paediatric population. In: Rose K, JN vdA, editors. Guide to paediatric clinical research. Basel: KArger; 2007. p. 33-7.</w:t>
       </w:r>
       <w:bookmarkEnd w:id="24"/>
+    </w:p>
+    <w:p>
+      <w:pPr>
+        <w:pStyle w:val="Heading1"/>
+        <w:rPr>
+          <w:noProof/>
+        </w:rPr>
+      </w:pPr>
+      <w:r>
+        <w:rPr>
+          <w:noProof/>
+        </w:rPr>
+        <w:t>Appendix A. Drug classification</w:t>
+      </w:r>
+    </w:p>
+    <w:p>
+      <w:r>
+        <w:object w:dxaOrig="1551" w:dyaOrig="1004" w14:anchorId="6D09E0BD">
+          <v:shapetype id="_x0000_t75" coordsize="21600,21600" o:spt="75" o:preferrelative="t" path="m@4@5l@4@11@9@11@9@5xe" filled="f" stroked="f">
+            <v:stroke joinstyle="miter"/>
+            <v:formulas>
+              <v:f eqn="if lineDrawn pixelLineWidth 0"/>
+              <v:f eqn="sum @0 1 0"/>
+              <v:f eqn="sum 0 0 @1"/>
+              <v:f eqn="prod @2 1 2"/>
+              <v:f eqn="prod @3 21600 pixelWidth"/>
+              <v:f eqn="prod @3 21600 pixelHeight"/>
+              <v:f eqn="sum @0 0 1"/>
+              <v:f eqn="prod @6 1 2"/>
+              <v:f eqn="prod @7 21600 pixelWidth"/>
+              <v:f eqn="sum @8 21600 0"/>
+              <v:f eqn="prod @7 21600 pixelHeight"/>
+              <v:f eqn="sum @10 21600 0"/>
+            </v:formulas>
+            <v:path o:extrusionok="f" gradientshapeok="t" o:connecttype="rect"/>
+            <o:lock v:ext="edit" aspectratio="t"/>
+          </v:shapetype>
+          <v:shape id="_x0000_i1025" type="#_x0000_t75" style="width:77.55pt;height:50.2pt" o:ole="">
+            <v:imagedata r:id="rId20" o:title=""/>
+          </v:shape>
+          <o:OLEObject Type="Embed" ProgID="Excel.SheetMacroEnabled.12" ShapeID="_x0000_i1025" DrawAspect="Icon" ObjectID="_1522664853" r:id="rId21"/>
+        </w:object>
+      </w:r>
     </w:p>
     <w:p>
       <w:pPr>
@@ -8431,7 +8639,7 @@
       <w:rPr>
         <w:noProof/>
       </w:rPr>
-      <w:t>3</w:t>
+      <w:t>12</w:t>
     </w:r>
     <w:r>
       <w:rPr>
@@ -10773,7 +10981,7 @@
 </file>
 
 <file path=customXml/itemProps1.xml><?xml version="1.0" encoding="utf-8"?>
-<ds:datastoreItem xmlns:ds="http://schemas.openxmlformats.org/officeDocument/2006/customXml" ds:itemID="{07871B35-EF31-453A-A05A-2A09AA06BE58}">
+<ds:datastoreItem xmlns:ds="http://schemas.openxmlformats.org/officeDocument/2006/customXml" ds:itemID="{8EC36AA5-A229-45CE-8233-77B61B4E1ABE}">
   <ds:schemaRefs>
     <ds:schemaRef ds:uri="http://schemas.openxmlformats.org/officeDocument/2006/bibliography"/>
   </ds:schemaRefs>

</xml_diff>

<commit_message>
Regenerated table of contents in protocol document
</commit_message>
<xml_diff>
--- a/DrugsInPeds/extras/OHDSI Drug Utilization in Children Protocol.docx
+++ b/DrugsInPeds/extras/OHDSI Drug Utilization in Children Protocol.docx
@@ -106,36 +106,12 @@
         <w:t xml:space="preserve">MD, </w:t>
       </w:r>
       <w:r>
-        <w:t xml:space="preserve">PhD, </w:t>
-      </w:r>
-      <w:proofErr w:type="spellStart"/>
-      <w:r>
-        <w:t>Ajou</w:t>
-      </w:r>
-      <w:proofErr w:type="spellEnd"/>
-      <w:r>
-        <w:t xml:space="preserve"> University School of Medicine</w:t>
+        <w:t>PhD, Ajou University School of Medicine</w:t>
       </w:r>
     </w:p>
     <w:p>
       <w:r>
-        <w:t>Soo-</w:t>
-      </w:r>
-      <w:proofErr w:type="spellStart"/>
-      <w:r>
-        <w:t>Yeon</w:t>
-      </w:r>
-      <w:proofErr w:type="spellEnd"/>
-      <w:r>
-        <w:t xml:space="preserve"> Cho, </w:t>
-      </w:r>
-      <w:proofErr w:type="spellStart"/>
-      <w:r>
-        <w:t>Ajou</w:t>
-      </w:r>
-      <w:proofErr w:type="spellEnd"/>
-      <w:r>
-        <w:t xml:space="preserve"> University School of Medicine</w:t>
+        <w:t>Soo-Yeon Cho, Ajou University School of Medicine</w:t>
       </w:r>
     </w:p>
     <w:p>
@@ -303,13 +279,13 @@
           <w:r>
             <w:fldChar w:fldCharType="separate"/>
           </w:r>
-          <w:hyperlink w:anchor="_Toc429484217" w:history="1">
+          <w:hyperlink w:anchor="_Toc448924517" w:history="1">
             <w:r>
               <w:rPr>
                 <w:rStyle w:val="Hyperlink"/>
                 <w:noProof/>
               </w:rPr>
-              <w:t>Background</w:t>
+              <w:t>Amendments and Updates</w:t>
             </w:r>
             <w:r>
               <w:rPr>
@@ -330,7 +306,7 @@
                 <w:noProof/>
                 <w:webHidden/>
               </w:rPr>
-              <w:instrText xml:space="preserve"> PAGEREF _Toc429484217 \h </w:instrText>
+              <w:instrText xml:space="preserve"> PAGEREF _Toc448924517 \h </w:instrText>
             </w:r>
             <w:r>
               <w:rPr>
@@ -373,13 +349,13 @@
               <w:lang w:eastAsia="zh-CN"/>
             </w:rPr>
           </w:pPr>
-          <w:hyperlink w:anchor="_Toc429484218" w:history="1">
+          <w:hyperlink w:anchor="_Toc448924518" w:history="1">
             <w:r>
               <w:rPr>
                 <w:rStyle w:val="Hyperlink"/>
                 <w:noProof/>
               </w:rPr>
-              <w:t>Objective</w:t>
+              <w:t>Background</w:t>
             </w:r>
             <w:r>
               <w:rPr>
@@ -400,7 +376,7 @@
                 <w:noProof/>
                 <w:webHidden/>
               </w:rPr>
-              <w:instrText xml:space="preserve"> PAGEREF _Toc429484218 \h </w:instrText>
+              <w:instrText xml:space="preserve"> PAGEREF _Toc448924518 \h </w:instrText>
             </w:r>
             <w:r>
               <w:rPr>
@@ -443,12 +419,82 @@
               <w:lang w:eastAsia="zh-CN"/>
             </w:rPr>
           </w:pPr>
-          <w:hyperlink w:anchor="_Toc429484219" w:history="1">
+          <w:hyperlink w:anchor="_Toc448924519" w:history="1">
             <w:r>
               <w:rPr>
                 <w:rStyle w:val="Hyperlink"/>
                 <w:noProof/>
               </w:rPr>
+              <w:t>Objective</w:t>
+            </w:r>
+            <w:r>
+              <w:rPr>
+                <w:noProof/>
+                <w:webHidden/>
+              </w:rPr>
+              <w:tab/>
+            </w:r>
+            <w:r>
+              <w:rPr>
+                <w:noProof/>
+                <w:webHidden/>
+              </w:rPr>
+              <w:fldChar w:fldCharType="begin"/>
+            </w:r>
+            <w:r>
+              <w:rPr>
+                <w:noProof/>
+                <w:webHidden/>
+              </w:rPr>
+              <w:instrText xml:space="preserve"> PAGEREF _Toc448924519 \h </w:instrText>
+            </w:r>
+            <w:r>
+              <w:rPr>
+                <w:noProof/>
+                <w:webHidden/>
+              </w:rPr>
+            </w:r>
+            <w:r>
+              <w:rPr>
+                <w:noProof/>
+                <w:webHidden/>
+              </w:rPr>
+              <w:fldChar w:fldCharType="separate"/>
+            </w:r>
+            <w:r>
+              <w:rPr>
+                <w:noProof/>
+                <w:webHidden/>
+              </w:rPr>
+              <w:t>3</w:t>
+            </w:r>
+            <w:r>
+              <w:rPr>
+                <w:noProof/>
+                <w:webHidden/>
+              </w:rPr>
+              <w:fldChar w:fldCharType="end"/>
+            </w:r>
+          </w:hyperlink>
+        </w:p>
+        <w:p>
+          <w:pPr>
+            <w:pStyle w:val="TOC1"/>
+            <w:tabs>
+              <w:tab w:val="right" w:leader="dot" w:pos="9350"/>
+            </w:tabs>
+            <w:rPr>
+              <w:rFonts w:eastAsiaTheme="minorEastAsia"/>
+              <w:noProof/>
+              <w:lang w:eastAsia="zh-CN"/>
+            </w:rPr>
+          </w:pPr>
+          <w:hyperlink w:anchor="_Toc448924520" w:history="1">
+            <w:r>
+              <w:rPr>
+                <w:rStyle w:val="Hyperlink"/>
+                <w:noProof/>
+              </w:rPr>
               <w:t>Data sources</w:t>
             </w:r>
             <w:r>
@@ -470,7 +516,7 @@
                 <w:noProof/>
                 <w:webHidden/>
               </w:rPr>
-              <w:instrText xml:space="preserve"> PAGEREF _Toc429484219 \h </w:instrText>
+              <w:instrText xml:space="preserve"> PAGEREF _Toc448924520 \h </w:instrText>
             </w:r>
             <w:r>
               <w:rPr>
@@ -490,7 +536,7 @@
                 <w:noProof/>
                 <w:webHidden/>
               </w:rPr>
-              <w:t>3</w:t>
+              <w:t>4</w:t>
             </w:r>
             <w:r>
               <w:rPr>
@@ -513,7 +559,7 @@
               <w:lang w:eastAsia="zh-CN"/>
             </w:rPr>
           </w:pPr>
-          <w:hyperlink w:anchor="_Toc429484220" w:history="1">
+          <w:hyperlink w:anchor="_Toc448924521" w:history="1">
             <w:r>
               <w:rPr>
                 <w:rStyle w:val="Hyperlink"/>
@@ -540,7 +586,7 @@
                 <w:noProof/>
                 <w:webHidden/>
               </w:rPr>
-              <w:instrText xml:space="preserve"> PAGEREF _Toc429484220 \h </w:instrText>
+              <w:instrText xml:space="preserve"> PAGEREF _Toc448924521 \h </w:instrText>
             </w:r>
             <w:r>
               <w:rPr>
@@ -560,7 +606,7 @@
                 <w:noProof/>
                 <w:webHidden/>
               </w:rPr>
-              <w:t>3</w:t>
+              <w:t>4</w:t>
             </w:r>
             <w:r>
               <w:rPr>
@@ -583,7 +629,7 @@
               <w:lang w:eastAsia="zh-CN"/>
             </w:rPr>
           </w:pPr>
-          <w:hyperlink w:anchor="_Toc429484221" w:history="1">
+          <w:hyperlink w:anchor="_Toc448924522" w:history="1">
             <w:r>
               <w:rPr>
                 <w:rStyle w:val="Hyperlink"/>
@@ -610,7 +656,7 @@
                 <w:noProof/>
                 <w:webHidden/>
               </w:rPr>
-              <w:instrText xml:space="preserve"> PAGEREF _Toc429484221 \h </w:instrText>
+              <w:instrText xml:space="preserve"> PAGEREF _Toc448924522 \h </w:instrText>
             </w:r>
             <w:r>
               <w:rPr>
@@ -653,7 +699,7 @@
               <w:lang w:eastAsia="zh-CN"/>
             </w:rPr>
           </w:pPr>
-          <w:hyperlink w:anchor="_Toc429484222" w:history="1">
+          <w:hyperlink w:anchor="_Toc448924523" w:history="1">
             <w:r>
               <w:rPr>
                 <w:rStyle w:val="Hyperlink"/>
@@ -680,7 +726,7 @@
                 <w:noProof/>
                 <w:webHidden/>
               </w:rPr>
-              <w:instrText xml:space="preserve"> PAGEREF _Toc429484222 \h </w:instrText>
+              <w:instrText xml:space="preserve"> PAGEREF _Toc448924523 \h </w:instrText>
             </w:r>
             <w:r>
               <w:rPr>
@@ -700,7 +746,7 @@
                 <w:noProof/>
                 <w:webHidden/>
               </w:rPr>
-              <w:t>4</w:t>
+              <w:t>5</w:t>
             </w:r>
             <w:r>
               <w:rPr>
@@ -723,7 +769,7 @@
               <w:lang w:eastAsia="zh-CN"/>
             </w:rPr>
           </w:pPr>
-          <w:hyperlink w:anchor="_Toc429484223" w:history="1">
+          <w:hyperlink w:anchor="_Toc448924524" w:history="1">
             <w:r>
               <w:rPr>
                 <w:rStyle w:val="Hyperlink"/>
@@ -750,7 +796,7 @@
                 <w:noProof/>
                 <w:webHidden/>
               </w:rPr>
-              <w:instrText xml:space="preserve"> PAGEREF _Toc429484223 \h </w:instrText>
+              <w:instrText xml:space="preserve"> PAGEREF _Toc448924524 \h </w:instrText>
             </w:r>
             <w:r>
               <w:rPr>
@@ -793,7 +839,7 @@
               <w:lang w:eastAsia="zh-CN"/>
             </w:rPr>
           </w:pPr>
-          <w:hyperlink w:anchor="_Toc429484224" w:history="1">
+          <w:hyperlink w:anchor="_Toc448924525" w:history="1">
             <w:r>
               <w:rPr>
                 <w:rStyle w:val="Hyperlink"/>
@@ -820,7 +866,7 @@
                 <w:noProof/>
                 <w:webHidden/>
               </w:rPr>
-              <w:instrText xml:space="preserve"> PAGEREF _Toc429484224 \h </w:instrText>
+              <w:instrText xml:space="preserve"> PAGEREF _Toc448924525 \h </w:instrText>
             </w:r>
             <w:r>
               <w:rPr>
@@ -863,7 +909,7 @@
               <w:lang w:eastAsia="zh-CN"/>
             </w:rPr>
           </w:pPr>
-          <w:hyperlink w:anchor="_Toc429484225" w:history="1">
+          <w:hyperlink w:anchor="_Toc448924526" w:history="1">
             <w:r>
               <w:rPr>
                 <w:rStyle w:val="Hyperlink"/>
@@ -890,7 +936,7 @@
                 <w:noProof/>
                 <w:webHidden/>
               </w:rPr>
-              <w:instrText xml:space="preserve"> PAGEREF _Toc429484225 \h </w:instrText>
+              <w:instrText xml:space="preserve"> PAGEREF _Toc448924526 \h </w:instrText>
             </w:r>
             <w:r>
               <w:rPr>
@@ -933,7 +979,7 @@
               <w:lang w:eastAsia="zh-CN"/>
             </w:rPr>
           </w:pPr>
-          <w:hyperlink w:anchor="_Toc429484226" w:history="1">
+          <w:hyperlink w:anchor="_Toc448924527" w:history="1">
             <w:r>
               <w:rPr>
                 <w:rStyle w:val="Hyperlink"/>
@@ -960,7 +1006,7 @@
                 <w:noProof/>
                 <w:webHidden/>
               </w:rPr>
-              <w:instrText xml:space="preserve"> PAGEREF _Toc429484226 \h </w:instrText>
+              <w:instrText xml:space="preserve"> PAGEREF _Toc448924527 \h </w:instrText>
             </w:r>
             <w:r>
               <w:rPr>
@@ -980,7 +1026,7 @@
                 <w:noProof/>
                 <w:webHidden/>
               </w:rPr>
-              <w:t>5</w:t>
+              <w:t>6</w:t>
             </w:r>
             <w:r>
               <w:rPr>
@@ -1003,7 +1049,7 @@
               <w:lang w:eastAsia="zh-CN"/>
             </w:rPr>
           </w:pPr>
-          <w:hyperlink w:anchor="_Toc429484227" w:history="1">
+          <w:hyperlink w:anchor="_Toc448924528" w:history="1">
             <w:r>
               <w:rPr>
                 <w:rStyle w:val="Hyperlink"/>
@@ -1030,7 +1076,7 @@
                 <w:noProof/>
                 <w:webHidden/>
               </w:rPr>
-              <w:instrText xml:space="preserve"> PAGEREF _Toc429484227 \h </w:instrText>
+              <w:instrText xml:space="preserve"> PAGEREF _Toc448924528 \h </w:instrText>
             </w:r>
             <w:r>
               <w:rPr>
@@ -1050,7 +1096,7 @@
                 <w:noProof/>
                 <w:webHidden/>
               </w:rPr>
-              <w:t>5</w:t>
+              <w:t>6</w:t>
             </w:r>
             <w:r>
               <w:rPr>
@@ -1073,7 +1119,7 @@
               <w:lang w:eastAsia="zh-CN"/>
             </w:rPr>
           </w:pPr>
-          <w:hyperlink w:anchor="_Toc429484228" w:history="1">
+          <w:hyperlink w:anchor="_Toc448924529" w:history="1">
             <w:r>
               <w:rPr>
                 <w:rStyle w:val="Hyperlink"/>
@@ -1100,7 +1146,7 @@
                 <w:noProof/>
                 <w:webHidden/>
               </w:rPr>
-              <w:instrText xml:space="preserve"> PAGEREF _Toc429484228 \h </w:instrText>
+              <w:instrText xml:space="preserve"> PAGEREF _Toc448924529 \h </w:instrText>
             </w:r>
             <w:r>
               <w:rPr>
@@ -1143,7 +1189,7 @@
               <w:lang w:eastAsia="zh-CN"/>
             </w:rPr>
           </w:pPr>
-          <w:hyperlink w:anchor="_Toc429484229" w:history="1">
+          <w:hyperlink w:anchor="_Toc448924530" w:history="1">
             <w:r>
               <w:rPr>
                 <w:rStyle w:val="Hyperlink"/>
@@ -1151,6 +1197,8 @@
               </w:rPr>
               <w:t>References</w:t>
             </w:r>
+            <w:bookmarkStart w:id="0" w:name="_GoBack"/>
+            <w:bookmarkEnd w:id="0"/>
             <w:r>
               <w:rPr>
                 <w:noProof/>
@@ -1170,7 +1218,77 @@
                 <w:noProof/>
                 <w:webHidden/>
               </w:rPr>
-              <w:instrText xml:space="preserve"> PAGEREF _Toc429484229 \h </w:instrText>
+              <w:instrText xml:space="preserve"> PAGEREF _Toc448924530 \h </w:instrText>
+            </w:r>
+            <w:r>
+              <w:rPr>
+                <w:noProof/>
+                <w:webHidden/>
+              </w:rPr>
+            </w:r>
+            <w:r>
+              <w:rPr>
+                <w:noProof/>
+                <w:webHidden/>
+              </w:rPr>
+              <w:fldChar w:fldCharType="separate"/>
+            </w:r>
+            <w:r>
+              <w:rPr>
+                <w:noProof/>
+                <w:webHidden/>
+              </w:rPr>
+              <w:t>13</w:t>
+            </w:r>
+            <w:r>
+              <w:rPr>
+                <w:noProof/>
+                <w:webHidden/>
+              </w:rPr>
+              <w:fldChar w:fldCharType="end"/>
+            </w:r>
+          </w:hyperlink>
+        </w:p>
+        <w:p>
+          <w:pPr>
+            <w:pStyle w:val="TOC1"/>
+            <w:tabs>
+              <w:tab w:val="right" w:leader="dot" w:pos="9350"/>
+            </w:tabs>
+            <w:rPr>
+              <w:rFonts w:eastAsiaTheme="minorEastAsia"/>
+              <w:noProof/>
+              <w:lang w:eastAsia="zh-CN"/>
+            </w:rPr>
+          </w:pPr>
+          <w:hyperlink w:anchor="_Toc448924531" w:history="1">
+            <w:r>
+              <w:rPr>
+                <w:rStyle w:val="Hyperlink"/>
+                <w:noProof/>
+              </w:rPr>
+              <w:t>Appendix A. Drug classification</w:t>
+            </w:r>
+            <w:r>
+              <w:rPr>
+                <w:noProof/>
+                <w:webHidden/>
+              </w:rPr>
+              <w:tab/>
+            </w:r>
+            <w:r>
+              <w:rPr>
+                <w:noProof/>
+                <w:webHidden/>
+              </w:rPr>
+              <w:fldChar w:fldCharType="begin"/>
+            </w:r>
+            <w:r>
+              <w:rPr>
+                <w:noProof/>
+                <w:webHidden/>
+              </w:rPr>
+              <w:instrText xml:space="preserve"> PAGEREF _Toc448924531 \h </w:instrText>
             </w:r>
             <w:r>
               <w:rPr>
@@ -1222,14 +1340,15 @@
       <w:pPr>
         <w:pStyle w:val="Heading1"/>
       </w:pPr>
-      <w:bookmarkStart w:id="0" w:name="_Toc432769752"/>
-      <w:bookmarkStart w:id="1" w:name="_Toc405127685"/>
-      <w:bookmarkStart w:id="2" w:name="_Toc429484217"/>
+      <w:bookmarkStart w:id="1" w:name="_Toc432769752"/>
+      <w:bookmarkStart w:id="2" w:name="_Toc405127685"/>
+      <w:bookmarkStart w:id="3" w:name="_Toc448924517"/>
       <w:r>
         <w:lastRenderedPageBreak/>
         <w:t>Amendments and Updates</w:t>
       </w:r>
-      <w:bookmarkEnd w:id="0"/>
+      <w:bookmarkEnd w:id="1"/>
+      <w:bookmarkEnd w:id="3"/>
     </w:p>
     <w:tbl>
       <w:tblPr>
@@ -1433,11 +1552,12 @@
       <w:pPr>
         <w:pStyle w:val="Heading1"/>
       </w:pPr>
+      <w:bookmarkStart w:id="4" w:name="_Toc448924518"/>
       <w:r>
         <w:t>Background</w:t>
       </w:r>
-      <w:bookmarkEnd w:id="1"/>
       <w:bookmarkEnd w:id="2"/>
+      <w:bookmarkEnd w:id="4"/>
     </w:p>
     <w:p>
       <w:r>
@@ -1619,13 +1739,13 @@
       <w:pPr>
         <w:pStyle w:val="Heading1"/>
       </w:pPr>
-      <w:bookmarkStart w:id="3" w:name="_Toc405127686"/>
-      <w:bookmarkStart w:id="4" w:name="_Toc429484218"/>
+      <w:bookmarkStart w:id="5" w:name="_Toc405127686"/>
+      <w:bookmarkStart w:id="6" w:name="_Toc448924519"/>
       <w:r>
         <w:t>Objective</w:t>
       </w:r>
-      <w:bookmarkEnd w:id="3"/>
-      <w:bookmarkEnd w:id="4"/>
+      <w:bookmarkEnd w:id="5"/>
+      <w:bookmarkEnd w:id="6"/>
     </w:p>
     <w:p>
       <w:r>
@@ -1675,14 +1795,14 @@
       <w:pPr>
         <w:pStyle w:val="Heading1"/>
       </w:pPr>
-      <w:bookmarkStart w:id="5" w:name="_Toc405127687"/>
-      <w:bookmarkStart w:id="6" w:name="_Toc429484219"/>
+      <w:bookmarkStart w:id="7" w:name="_Toc405127687"/>
+      <w:bookmarkStart w:id="8" w:name="_Toc448924520"/>
       <w:r>
         <w:lastRenderedPageBreak/>
         <w:t>Data sources</w:t>
       </w:r>
-      <w:bookmarkEnd w:id="5"/>
-      <w:bookmarkEnd w:id="6"/>
+      <w:bookmarkEnd w:id="7"/>
+      <w:bookmarkEnd w:id="8"/>
     </w:p>
     <w:p>
       <w:r>
@@ -1743,13 +1863,8 @@
           <w:numId w:val="1"/>
         </w:numPr>
       </w:pPr>
-      <w:proofErr w:type="spellStart"/>
-      <w:r>
-        <w:t>Ajou</w:t>
-      </w:r>
-      <w:proofErr w:type="spellEnd"/>
-      <w:r>
-        <w:t xml:space="preserve"> University School of Medicine (AUSOM) </w:t>
+      <w:r>
+        <w:t xml:space="preserve">Ajou University School of Medicine (AUSOM) </w:t>
       </w:r>
     </w:p>
     <w:p>
@@ -1822,16 +1937,11 @@
       <w:pPr>
         <w:pStyle w:val="Heading2"/>
       </w:pPr>
-      <w:bookmarkStart w:id="7" w:name="_Toc429484220"/>
-      <w:proofErr w:type="spellStart"/>
-      <w:r>
-        <w:t>Ajou</w:t>
-      </w:r>
-      <w:proofErr w:type="spellEnd"/>
-      <w:r>
-        <w:t xml:space="preserve"> University School of Medicine (AUSOM)</w:t>
-      </w:r>
-      <w:bookmarkEnd w:id="7"/>
+      <w:bookmarkStart w:id="9" w:name="_Toc448924521"/>
+      <w:r>
+        <w:t>Ajou University School of Medicine (AUSOM)</w:t>
+      </w:r>
+      <w:bookmarkEnd w:id="9"/>
     </w:p>
     <w:p>
       <w:pPr>
@@ -2022,7 +2132,7 @@
       <w:pPr>
         <w:pStyle w:val="Heading2"/>
       </w:pPr>
-      <w:bookmarkStart w:id="8" w:name="_Toc429484221"/>
+      <w:bookmarkStart w:id="10" w:name="_Toc448924522"/>
       <w:r>
         <w:t>Hong Kong Clinical Data</w:t>
       </w:r>
@@ -2032,7 +2142,7 @@
       <w:r>
         <w:t xml:space="preserve"> and Reporting System (CDARS)</w:t>
       </w:r>
-      <w:bookmarkEnd w:id="8"/>
+      <w:bookmarkEnd w:id="10"/>
     </w:p>
     <w:p>
       <w:r>
@@ -2472,11 +2582,11 @@
       <w:pPr>
         <w:pStyle w:val="Heading2"/>
       </w:pPr>
-      <w:bookmarkStart w:id="9" w:name="_Toc429484222"/>
+      <w:bookmarkStart w:id="11" w:name="_Toc448924523"/>
       <w:r>
         <w:t>Japan Medical Data Center (JMDC)</w:t>
       </w:r>
-      <w:bookmarkEnd w:id="9"/>
+      <w:bookmarkEnd w:id="11"/>
     </w:p>
     <w:p>
       <w:r>
@@ -2518,14 +2628,14 @@
       <w:pPr>
         <w:pStyle w:val="Heading2"/>
       </w:pPr>
-      <w:bookmarkStart w:id="10" w:name="_Toc429484223"/>
+      <w:bookmarkStart w:id="12" w:name="_Toc448924524"/>
       <w:r>
         <w:t>T</w:t>
       </w:r>
       <w:r>
         <w:t>aiwan’s National Health Insurance Research Database (NHIRD)</w:t>
       </w:r>
-      <w:bookmarkEnd w:id="10"/>
+      <w:bookmarkEnd w:id="12"/>
     </w:p>
     <w:p>
       <w:r>
@@ -2536,7 +2646,7 @@
       <w:pPr>
         <w:pStyle w:val="Heading2"/>
       </w:pPr>
-      <w:bookmarkStart w:id="11" w:name="_Toc429484224"/>
+      <w:bookmarkStart w:id="13" w:name="_Toc448924525"/>
       <w:r>
         <w:t xml:space="preserve">Australian </w:t>
       </w:r>
@@ -2552,7 +2662,7 @@
       <w:r>
         <w:t xml:space="preserve"> 10% Sample Data</w:t>
       </w:r>
-      <w:bookmarkEnd w:id="11"/>
+      <w:bookmarkEnd w:id="13"/>
     </w:p>
     <w:p>
       <w:pPr>
@@ -2611,12 +2721,12 @@
       <w:pPr>
         <w:pStyle w:val="Heading1"/>
       </w:pPr>
-      <w:bookmarkStart w:id="12" w:name="_Toc429484225"/>
-      <w:bookmarkStart w:id="13" w:name="_Toc405127688"/>
+      <w:bookmarkStart w:id="14" w:name="_Toc405127688"/>
+      <w:bookmarkStart w:id="15" w:name="_Toc448924526"/>
       <w:r>
         <w:t>Data collection</w:t>
       </w:r>
-      <w:bookmarkEnd w:id="12"/>
+      <w:bookmarkEnd w:id="15"/>
     </w:p>
     <w:p>
       <w:r>
@@ -2627,13 +2737,13 @@
       <w:pPr>
         <w:pStyle w:val="Heading1"/>
       </w:pPr>
-      <w:bookmarkStart w:id="14" w:name="_Toc429484226"/>
+      <w:bookmarkStart w:id="16" w:name="_Toc448924527"/>
       <w:r>
         <w:lastRenderedPageBreak/>
         <w:t>Population</w:t>
       </w:r>
-      <w:bookmarkEnd w:id="13"/>
       <w:bookmarkEnd w:id="14"/>
+      <w:bookmarkEnd w:id="16"/>
     </w:p>
     <w:p>
       <w:r>
@@ -2686,13 +2796,13 @@
       <w:pPr>
         <w:pStyle w:val="Heading1"/>
       </w:pPr>
-      <w:bookmarkStart w:id="15" w:name="_Toc405127692"/>
-      <w:bookmarkStart w:id="16" w:name="_Toc429484227"/>
+      <w:bookmarkStart w:id="17" w:name="_Toc405127692"/>
+      <w:bookmarkStart w:id="18" w:name="_Toc448924528"/>
       <w:r>
         <w:t>Methods</w:t>
       </w:r>
-      <w:bookmarkEnd w:id="15"/>
-      <w:bookmarkEnd w:id="16"/>
+      <w:bookmarkEnd w:id="17"/>
+      <w:bookmarkEnd w:id="18"/>
     </w:p>
     <w:p>
       <w:r>
@@ -2879,7 +2989,7 @@
       <w:pPr>
         <w:pStyle w:val="Heading1"/>
       </w:pPr>
-      <w:bookmarkStart w:id="17" w:name="_Toc429484228"/>
+      <w:bookmarkStart w:id="19" w:name="_Toc448924529"/>
       <w:r>
         <w:t xml:space="preserve">Table </w:t>
       </w:r>
@@ -2889,7 +2999,7 @@
       <w:r>
         <w:t>shells</w:t>
       </w:r>
-      <w:bookmarkEnd w:id="17"/>
+      <w:bookmarkEnd w:id="19"/>
     </w:p>
     <w:p>
       <w:r>
@@ -3674,14 +3784,12 @@
             <w:tcW w:w="1638" w:type="dxa"/>
           </w:tcPr>
           <w:p>
-            <w:proofErr w:type="spellStart"/>
             <w:r>
               <w:rPr>
                 <w:sz w:val="20"/>
               </w:rPr>
               <w:t>Adrenergics</w:t>
             </w:r>
-            <w:proofErr w:type="spellEnd"/>
           </w:p>
         </w:tc>
         <w:tc>
@@ -3743,21 +3851,7 @@
               <w:rPr>
                 <w:sz w:val="20"/>
               </w:rPr>
-              <w:t>Analgesics (</w:t>
-            </w:r>
-            <w:proofErr w:type="spellStart"/>
-            <w:r>
-              <w:rPr>
-                <w:sz w:val="20"/>
-              </w:rPr>
-              <w:t>inc.</w:t>
-            </w:r>
-            <w:proofErr w:type="spellEnd"/>
-            <w:r>
-              <w:rPr>
-                <w:sz w:val="20"/>
-              </w:rPr>
-              <w:t xml:space="preserve"> NSAIDs)</w:t>
+              <w:t>Analgesics (inc. NSAIDs)</w:t>
             </w:r>
           </w:p>
         </w:tc>
@@ -4071,14 +4165,12 @@
             <w:tcW w:w="1638" w:type="dxa"/>
           </w:tcPr>
           <w:p>
-            <w:proofErr w:type="spellStart"/>
             <w:r>
               <w:rPr>
                 <w:sz w:val="20"/>
               </w:rPr>
               <w:t>Adrenergics</w:t>
             </w:r>
-            <w:proofErr w:type="spellEnd"/>
           </w:p>
         </w:tc>
         <w:tc>
@@ -4140,21 +4232,7 @@
               <w:rPr>
                 <w:sz w:val="20"/>
               </w:rPr>
-              <w:t>Analgesics (</w:t>
-            </w:r>
-            <w:proofErr w:type="spellStart"/>
-            <w:r>
-              <w:rPr>
-                <w:sz w:val="20"/>
-              </w:rPr>
-              <w:t>inc.</w:t>
-            </w:r>
-            <w:proofErr w:type="spellEnd"/>
-            <w:r>
-              <w:rPr>
-                <w:sz w:val="20"/>
-              </w:rPr>
-              <w:t xml:space="preserve"> NSAIDs)</w:t>
+              <w:t>Analgesics (inc. NSAIDs)</w:t>
             </w:r>
           </w:p>
         </w:tc>
@@ -4698,14 +4776,12 @@
                 </mc:Fallback>
               </mc:AlternateContent>
             </w:r>
-            <w:proofErr w:type="spellStart"/>
             <w:r>
               <w:rPr>
                 <w:sz w:val="20"/>
               </w:rPr>
               <w:t>Adrenergics</w:t>
             </w:r>
-            <w:proofErr w:type="spellEnd"/>
           </w:p>
         </w:tc>
         <w:tc>
@@ -4721,29 +4797,25 @@
                 <w:sz w:val="18"/>
               </w:rPr>
             </w:pPr>
-            <w:proofErr w:type="spellStart"/>
             <w:r>
               <w:rPr>
                 <w:sz w:val="18"/>
               </w:rPr>
               <w:t>tulobuterol</w:t>
             </w:r>
-            <w:proofErr w:type="spellEnd"/>
-          </w:p>
-          <w:p>
-            <w:pPr>
-              <w:rPr>
-                <w:sz w:val="18"/>
-              </w:rPr>
-            </w:pPr>
-            <w:proofErr w:type="spellStart"/>
+          </w:p>
+          <w:p>
+            <w:pPr>
+              <w:rPr>
+                <w:sz w:val="18"/>
+              </w:rPr>
+            </w:pPr>
             <w:r>
               <w:rPr>
                 <w:sz w:val="18"/>
               </w:rPr>
               <w:t>Procaterol</w:t>
             </w:r>
-            <w:proofErr w:type="spellEnd"/>
           </w:p>
           <w:p>
             <w:pPr>
@@ -4871,29 +4943,25 @@
                 <w:sz w:val="18"/>
               </w:rPr>
             </w:pPr>
-            <w:proofErr w:type="spellStart"/>
             <w:r>
               <w:rPr>
                 <w:sz w:val="18"/>
               </w:rPr>
               <w:t>tulobuterol</w:t>
             </w:r>
-            <w:proofErr w:type="spellEnd"/>
-          </w:p>
-          <w:p>
-            <w:pPr>
-              <w:rPr>
-                <w:sz w:val="18"/>
-              </w:rPr>
-            </w:pPr>
-            <w:proofErr w:type="spellStart"/>
+          </w:p>
+          <w:p>
+            <w:pPr>
+              <w:rPr>
+                <w:sz w:val="18"/>
+              </w:rPr>
+            </w:pPr>
             <w:r>
               <w:rPr>
                 <w:sz w:val="18"/>
               </w:rPr>
               <w:t>Procaterol</w:t>
             </w:r>
-            <w:proofErr w:type="spellEnd"/>
           </w:p>
           <w:p>
             <w:pPr>
@@ -5021,29 +5089,25 @@
                 <w:sz w:val="18"/>
               </w:rPr>
             </w:pPr>
-            <w:proofErr w:type="spellStart"/>
             <w:r>
               <w:rPr>
                 <w:sz w:val="18"/>
               </w:rPr>
               <w:t>tulobuterol</w:t>
             </w:r>
-            <w:proofErr w:type="spellEnd"/>
-          </w:p>
-          <w:p>
-            <w:pPr>
-              <w:rPr>
-                <w:sz w:val="18"/>
-              </w:rPr>
-            </w:pPr>
-            <w:proofErr w:type="spellStart"/>
+          </w:p>
+          <w:p>
+            <w:pPr>
+              <w:rPr>
+                <w:sz w:val="18"/>
+              </w:rPr>
+            </w:pPr>
             <w:r>
               <w:rPr>
                 <w:sz w:val="18"/>
               </w:rPr>
               <w:t>Procaterol</w:t>
             </w:r>
-            <w:proofErr w:type="spellEnd"/>
           </w:p>
           <w:p>
             <w:pPr>
@@ -5171,29 +5235,25 @@
                 <w:sz w:val="18"/>
               </w:rPr>
             </w:pPr>
-            <w:proofErr w:type="spellStart"/>
             <w:r>
               <w:rPr>
                 <w:sz w:val="18"/>
               </w:rPr>
               <w:t>tulobuterol</w:t>
             </w:r>
-            <w:proofErr w:type="spellEnd"/>
-          </w:p>
-          <w:p>
-            <w:pPr>
-              <w:rPr>
-                <w:sz w:val="18"/>
-              </w:rPr>
-            </w:pPr>
-            <w:proofErr w:type="spellStart"/>
+          </w:p>
+          <w:p>
+            <w:pPr>
+              <w:rPr>
+                <w:sz w:val="18"/>
+              </w:rPr>
+            </w:pPr>
             <w:r>
               <w:rPr>
                 <w:sz w:val="18"/>
               </w:rPr>
               <w:t>Procaterol</w:t>
             </w:r>
-            <w:proofErr w:type="spellEnd"/>
           </w:p>
           <w:p>
             <w:pPr>
@@ -5324,21 +5384,7 @@
               <w:rPr>
                 <w:sz w:val="20"/>
               </w:rPr>
-              <w:t>Analgesics (</w:t>
-            </w:r>
-            <w:proofErr w:type="spellStart"/>
-            <w:r>
-              <w:rPr>
-                <w:sz w:val="20"/>
-              </w:rPr>
-              <w:t>inc.</w:t>
-            </w:r>
-            <w:proofErr w:type="spellEnd"/>
-            <w:r>
-              <w:rPr>
-                <w:sz w:val="20"/>
-              </w:rPr>
-              <w:t xml:space="preserve"> NSAIDs)</w:t>
+              <w:t>Analgesics (inc. NSAIDs)</w:t>
             </w:r>
           </w:p>
         </w:tc>
@@ -5376,14 +5422,12 @@
             </w:r>
           </w:p>
           <w:p>
-            <w:proofErr w:type="spellStart"/>
             <w:r>
               <w:rPr>
                 <w:sz w:val="18"/>
               </w:rPr>
               <w:t>remifentanil</w:t>
             </w:r>
-            <w:proofErr w:type="spellEnd"/>
           </w:p>
         </w:tc>
         <w:tc>
@@ -5462,14 +5506,12 @@
             </w:r>
           </w:p>
           <w:p>
-            <w:proofErr w:type="spellStart"/>
             <w:r>
               <w:rPr>
                 <w:sz w:val="18"/>
               </w:rPr>
               <w:t>remifentanil</w:t>
             </w:r>
-            <w:proofErr w:type="spellEnd"/>
           </w:p>
         </w:tc>
         <w:tc>
@@ -5548,14 +5590,12 @@
             </w:r>
           </w:p>
           <w:p>
-            <w:proofErr w:type="spellStart"/>
             <w:r>
               <w:rPr>
                 <w:sz w:val="18"/>
               </w:rPr>
               <w:t>remifentanil</w:t>
             </w:r>
-            <w:proofErr w:type="spellEnd"/>
           </w:p>
         </w:tc>
         <w:tc>
@@ -5634,14 +5674,12 @@
             </w:r>
           </w:p>
           <w:p>
-            <w:proofErr w:type="spellStart"/>
             <w:r>
               <w:rPr>
                 <w:sz w:val="18"/>
               </w:rPr>
               <w:t>remifentanil</w:t>
             </w:r>
-            <w:proofErr w:type="spellEnd"/>
           </w:p>
         </w:tc>
         <w:tc>
@@ -6169,14 +6207,12 @@
                 </mc:Fallback>
               </mc:AlternateContent>
             </w:r>
-            <w:proofErr w:type="spellStart"/>
             <w:r>
               <w:rPr>
                 <w:sz w:val="20"/>
               </w:rPr>
               <w:t>Adrenergics</w:t>
             </w:r>
-            <w:proofErr w:type="spellEnd"/>
           </w:p>
         </w:tc>
         <w:tc>
@@ -6192,29 +6228,25 @@
                 <w:sz w:val="18"/>
               </w:rPr>
             </w:pPr>
-            <w:proofErr w:type="spellStart"/>
             <w:r>
               <w:rPr>
                 <w:sz w:val="18"/>
               </w:rPr>
               <w:t>tulobuterol</w:t>
             </w:r>
-            <w:proofErr w:type="spellEnd"/>
-          </w:p>
-          <w:p>
-            <w:pPr>
-              <w:rPr>
-                <w:sz w:val="18"/>
-              </w:rPr>
-            </w:pPr>
-            <w:proofErr w:type="spellStart"/>
+          </w:p>
+          <w:p>
+            <w:pPr>
+              <w:rPr>
+                <w:sz w:val="18"/>
+              </w:rPr>
+            </w:pPr>
             <w:r>
               <w:rPr>
                 <w:sz w:val="18"/>
               </w:rPr>
               <w:t>Procaterol</w:t>
             </w:r>
-            <w:proofErr w:type="spellEnd"/>
           </w:p>
           <w:p>
             <w:pPr>
@@ -6342,29 +6374,25 @@
                 <w:sz w:val="18"/>
               </w:rPr>
             </w:pPr>
-            <w:proofErr w:type="spellStart"/>
             <w:r>
               <w:rPr>
                 <w:sz w:val="18"/>
               </w:rPr>
               <w:t>tulobuterol</w:t>
             </w:r>
-            <w:proofErr w:type="spellEnd"/>
-          </w:p>
-          <w:p>
-            <w:pPr>
-              <w:rPr>
-                <w:sz w:val="18"/>
-              </w:rPr>
-            </w:pPr>
-            <w:proofErr w:type="spellStart"/>
+          </w:p>
+          <w:p>
+            <w:pPr>
+              <w:rPr>
+                <w:sz w:val="18"/>
+              </w:rPr>
+            </w:pPr>
             <w:r>
               <w:rPr>
                 <w:sz w:val="18"/>
               </w:rPr>
               <w:t>Procaterol</w:t>
             </w:r>
-            <w:proofErr w:type="spellEnd"/>
           </w:p>
           <w:p>
             <w:pPr>
@@ -6492,29 +6520,25 @@
                 <w:sz w:val="18"/>
               </w:rPr>
             </w:pPr>
-            <w:proofErr w:type="spellStart"/>
             <w:r>
               <w:rPr>
                 <w:sz w:val="18"/>
               </w:rPr>
               <w:t>tulobuterol</w:t>
             </w:r>
-            <w:proofErr w:type="spellEnd"/>
-          </w:p>
-          <w:p>
-            <w:pPr>
-              <w:rPr>
-                <w:sz w:val="18"/>
-              </w:rPr>
-            </w:pPr>
-            <w:proofErr w:type="spellStart"/>
+          </w:p>
+          <w:p>
+            <w:pPr>
+              <w:rPr>
+                <w:sz w:val="18"/>
+              </w:rPr>
+            </w:pPr>
             <w:r>
               <w:rPr>
                 <w:sz w:val="18"/>
               </w:rPr>
               <w:t>Procaterol</w:t>
             </w:r>
-            <w:proofErr w:type="spellEnd"/>
           </w:p>
           <w:p>
             <w:pPr>
@@ -6642,29 +6666,25 @@
                 <w:sz w:val="18"/>
               </w:rPr>
             </w:pPr>
-            <w:proofErr w:type="spellStart"/>
             <w:r>
               <w:rPr>
                 <w:sz w:val="18"/>
               </w:rPr>
               <w:t>tulobuterol</w:t>
             </w:r>
-            <w:proofErr w:type="spellEnd"/>
-          </w:p>
-          <w:p>
-            <w:pPr>
-              <w:rPr>
-                <w:sz w:val="18"/>
-              </w:rPr>
-            </w:pPr>
-            <w:proofErr w:type="spellStart"/>
+          </w:p>
+          <w:p>
+            <w:pPr>
+              <w:rPr>
+                <w:sz w:val="18"/>
+              </w:rPr>
+            </w:pPr>
             <w:r>
               <w:rPr>
                 <w:sz w:val="18"/>
               </w:rPr>
               <w:t>Procaterol</w:t>
             </w:r>
-            <w:proofErr w:type="spellEnd"/>
           </w:p>
           <w:p>
             <w:pPr>
@@ -6779,8 +6799,6 @@
             </w:r>
           </w:p>
         </w:tc>
-        <w:bookmarkStart w:id="18" w:name="_GoBack"/>
-        <w:bookmarkEnd w:id="18"/>
       </w:tr>
       <w:tr>
         <w:tc>
@@ -6797,21 +6815,7 @@
               <w:rPr>
                 <w:sz w:val="20"/>
               </w:rPr>
-              <w:t>Analgesics (</w:t>
-            </w:r>
-            <w:proofErr w:type="spellStart"/>
-            <w:r>
-              <w:rPr>
-                <w:sz w:val="20"/>
-              </w:rPr>
-              <w:t>inc.</w:t>
-            </w:r>
-            <w:proofErr w:type="spellEnd"/>
-            <w:r>
-              <w:rPr>
-                <w:sz w:val="20"/>
-              </w:rPr>
-              <w:t xml:space="preserve"> NSAIDs)</w:t>
+              <w:t>Analgesics (inc. NSAIDs)</w:t>
             </w:r>
           </w:p>
         </w:tc>
@@ -6849,14 +6853,12 @@
             </w:r>
           </w:p>
           <w:p>
-            <w:proofErr w:type="spellStart"/>
             <w:r>
               <w:rPr>
                 <w:sz w:val="18"/>
               </w:rPr>
               <w:t>remifentanil</w:t>
             </w:r>
-            <w:proofErr w:type="spellEnd"/>
           </w:p>
         </w:tc>
         <w:tc>
@@ -6935,14 +6937,12 @@
             </w:r>
           </w:p>
           <w:p>
-            <w:proofErr w:type="spellStart"/>
             <w:r>
               <w:rPr>
                 <w:sz w:val="18"/>
               </w:rPr>
               <w:t>remifentanil</w:t>
             </w:r>
-            <w:proofErr w:type="spellEnd"/>
           </w:p>
         </w:tc>
         <w:tc>
@@ -7021,14 +7021,12 @@
             </w:r>
           </w:p>
           <w:p>
-            <w:proofErr w:type="spellStart"/>
             <w:r>
               <w:rPr>
                 <w:sz w:val="18"/>
               </w:rPr>
               <w:t>remifentanil</w:t>
             </w:r>
-            <w:proofErr w:type="spellEnd"/>
           </w:p>
         </w:tc>
         <w:tc>
@@ -7107,14 +7105,12 @@
             </w:r>
           </w:p>
           <w:p>
-            <w:proofErr w:type="spellStart"/>
             <w:r>
               <w:rPr>
                 <w:sz w:val="18"/>
               </w:rPr>
               <w:t>remifentanil</w:t>
             </w:r>
-            <w:proofErr w:type="spellEnd"/>
           </w:p>
         </w:tc>
         <w:tc>
@@ -8071,7 +8067,6 @@
           </mc:Fallback>
         </mc:AlternateContent>
       </w:r>
-      <w:proofErr w:type="gramStart"/>
       <w:r>
         <w:t xml:space="preserve">Figures </w:t>
       </w:r>
@@ -8093,7 +8088,6 @@
       <w:r>
         <w:t>.</w:t>
       </w:r>
-      <w:proofErr w:type="gramEnd"/>
       <w:r>
         <w:rPr>
           <w:noProof/>
@@ -8162,7 +8156,6 @@
       </w:r>
     </w:p>
     <w:p>
-      <w:proofErr w:type="gramStart"/>
       <w:r>
         <w:lastRenderedPageBreak/>
         <w:t xml:space="preserve">Figures </w:t>
@@ -8173,7 +8166,6 @@
       <w:r>
         <w:t>b: User prevalence, per anatomical class, age group, calendar year, and database in an ambulatory care setting.</w:t>
       </w:r>
-      <w:proofErr w:type="gramEnd"/>
     </w:p>
     <w:p>
       <w:r>
@@ -8345,52 +8337,10 @@
       <w:pPr>
         <w:pStyle w:val="Heading1"/>
       </w:pPr>
-      <w:bookmarkStart w:id="19" w:name="_Toc429484229"/>
+      <w:bookmarkStart w:id="20" w:name="_Toc448924530"/>
       <w:r>
         <w:lastRenderedPageBreak/>
         <w:t>References</w:t>
-      </w:r>
-      <w:bookmarkEnd w:id="19"/>
-    </w:p>
-    <w:p>
-      <w:pPr>
-        <w:spacing w:after="0" w:line="240" w:lineRule="auto"/>
-        <w:rPr>
-          <w:rFonts w:ascii="Calibri" w:hAnsi="Calibri" w:cs="Calibri"/>
-          <w:noProof/>
-        </w:rPr>
-      </w:pPr>
-      <w:r>
-        <w:fldChar w:fldCharType="begin"/>
-      </w:r>
-      <w:r>
-        <w:instrText xml:space="preserve"> ADDIN EN.REFLIST </w:instrText>
-      </w:r>
-      <w:r>
-        <w:fldChar w:fldCharType="separate"/>
-      </w:r>
-      <w:bookmarkStart w:id="20" w:name="_ENREF_1"/>
-      <w:r>
-        <w:rPr>
-          <w:rFonts w:ascii="Calibri" w:hAnsi="Calibri" w:cs="Calibri"/>
-          <w:noProof/>
-        </w:rPr>
-        <w:t>1 Sturkenboom MC, Verhamme KM, Nicolosi A, et al. Drug use in children: cohort study in three European countries. BMJ (Clinical research ed). 2008;</w:t>
-      </w:r>
-      <w:r>
-        <w:rPr>
-          <w:rFonts w:ascii="Calibri" w:hAnsi="Calibri" w:cs="Calibri"/>
-          <w:b/>
-          <w:noProof/>
-        </w:rPr>
-        <w:t>337</w:t>
-      </w:r>
-      <w:r>
-        <w:rPr>
-          <w:rFonts w:ascii="Calibri" w:hAnsi="Calibri" w:cs="Calibri"/>
-          <w:noProof/>
-        </w:rPr>
-        <w:t>:a2245.</w:t>
       </w:r>
       <w:bookmarkEnd w:id="20"/>
     </w:p>
@@ -8402,13 +8352,22 @@
           <w:noProof/>
         </w:rPr>
       </w:pPr>
-      <w:bookmarkStart w:id="21" w:name="_ENREF_2"/>
+      <w:r>
+        <w:fldChar w:fldCharType="begin"/>
+      </w:r>
+      <w:r>
+        <w:instrText xml:space="preserve"> ADDIN EN.REFLIST </w:instrText>
+      </w:r>
+      <w:r>
+        <w:fldChar w:fldCharType="separate"/>
+      </w:r>
+      <w:bookmarkStart w:id="21" w:name="_ENREF_1"/>
       <w:r>
         <w:rPr>
           <w:rFonts w:ascii="Calibri" w:hAnsi="Calibri" w:cs="Calibri"/>
           <w:noProof/>
         </w:rPr>
-        <w:t>2 Chan EW, Lau WC, Leung WK, et al. Prevention of Dabigatran-Related Gastrointestinal Bleeding With Gastroprotective Agents: A Population-Based Study. Gastroenterology. 2015 Sep;</w:t>
+        <w:t>1 Sturkenboom MC, Verhamme KM, Nicolosi A, et al. Drug use in children: cohort study in three European countries. BMJ (Clinical research ed). 2008;</w:t>
       </w:r>
       <w:r>
         <w:rPr>
@@ -8416,14 +8375,14 @@
           <w:b/>
           <w:noProof/>
         </w:rPr>
-        <w:t>149</w:t>
+        <w:t>337</w:t>
       </w:r>
       <w:r>
         <w:rPr>
           <w:rFonts w:ascii="Calibri" w:hAnsi="Calibri" w:cs="Calibri"/>
           <w:noProof/>
         </w:rPr>
-        <w:t>(3):586-95 e3.</w:t>
+        <w:t>:a2245.</w:t>
       </w:r>
       <w:bookmarkEnd w:id="21"/>
     </w:p>
@@ -8435,13 +8394,13 @@
           <w:noProof/>
         </w:rPr>
       </w:pPr>
-      <w:bookmarkStart w:id="22" w:name="_ENREF_3"/>
+      <w:bookmarkStart w:id="22" w:name="_ENREF_2"/>
       <w:r>
         <w:rPr>
           <w:rFonts w:ascii="Calibri" w:hAnsi="Calibri" w:cs="Calibri"/>
           <w:noProof/>
         </w:rPr>
-        <w:t>3 Chui CS, Man KK, Cheng CL, et al. An investigation of the potential association between retinal detachment and oral fluoroquinolones: a self-controlled case series study. The Journal of antimicrobial chemotherapy. 2014 Sep;</w:t>
+        <w:t>2 Chan EW, Lau WC, Leung WK, et al. Prevention of Dabigatran-Related Gastrointestinal Bleeding With Gastroprotective Agents: A Population-Based Study. Gastroenterology. 2015 Sep;</w:t>
       </w:r>
       <w:r>
         <w:rPr>
@@ -8449,14 +8408,14 @@
           <w:b/>
           <w:noProof/>
         </w:rPr>
-        <w:t>69</w:t>
+        <w:t>149</w:t>
       </w:r>
       <w:r>
         <w:rPr>
           <w:rFonts w:ascii="Calibri" w:hAnsi="Calibri" w:cs="Calibri"/>
           <w:noProof/>
         </w:rPr>
-        <w:t>(9):2563-7.</w:t>
+        <w:t>(3):586-95 e3.</w:t>
       </w:r>
       <w:bookmarkEnd w:id="22"/>
     </w:p>
@@ -8468,7 +8427,40 @@
           <w:noProof/>
         </w:rPr>
       </w:pPr>
-      <w:bookmarkStart w:id="23" w:name="_ENREF_4"/>
+      <w:bookmarkStart w:id="23" w:name="_ENREF_3"/>
+      <w:r>
+        <w:rPr>
+          <w:rFonts w:ascii="Calibri" w:hAnsi="Calibri" w:cs="Calibri"/>
+          <w:noProof/>
+        </w:rPr>
+        <w:t>3 Chui CS, Man KK, Cheng CL, et al. An investigation of the potential association between retinal detachment and oral fluoroquinolones: a self-controlled case series study. The Journal of antimicrobial chemotherapy. 2014 Sep;</w:t>
+      </w:r>
+      <w:r>
+        <w:rPr>
+          <w:rFonts w:ascii="Calibri" w:hAnsi="Calibri" w:cs="Calibri"/>
+          <w:b/>
+          <w:noProof/>
+        </w:rPr>
+        <w:t>69</w:t>
+      </w:r>
+      <w:r>
+        <w:rPr>
+          <w:rFonts w:ascii="Calibri" w:hAnsi="Calibri" w:cs="Calibri"/>
+          <w:noProof/>
+        </w:rPr>
+        <w:t>(9):2563-7.</w:t>
+      </w:r>
+      <w:bookmarkEnd w:id="23"/>
+    </w:p>
+    <w:p>
+      <w:pPr>
+        <w:spacing w:after="0" w:line="240" w:lineRule="auto"/>
+        <w:rPr>
+          <w:rFonts w:ascii="Calibri" w:hAnsi="Calibri" w:cs="Calibri"/>
+          <w:noProof/>
+        </w:rPr>
+      </w:pPr>
+      <w:bookmarkStart w:id="24" w:name="_ENREF_4"/>
       <w:r>
         <w:rPr>
           <w:rFonts w:ascii="Calibri" w:hAnsi="Calibri" w:cs="Calibri"/>
@@ -8491,7 +8483,7 @@
         </w:rPr>
         <w:t>(1):40-8.</w:t>
       </w:r>
-      <w:bookmarkEnd w:id="23"/>
+      <w:bookmarkEnd w:id="24"/>
     </w:p>
     <w:p>
       <w:pPr>
@@ -8501,7 +8493,7 @@
           <w:noProof/>
         </w:rPr>
       </w:pPr>
-      <w:bookmarkStart w:id="24" w:name="_ENREF_5"/>
+      <w:bookmarkStart w:id="25" w:name="_ENREF_5"/>
       <w:r>
         <w:rPr>
           <w:rFonts w:ascii="Calibri" w:hAnsi="Calibri" w:cs="Calibri"/>
@@ -8509,7 +8501,7 @@
         </w:rPr>
         <w:t>5 Rose K, Stötter H. ICH E 11: clinical investigation of medicinal products in the paediatric population. In: Rose K, JN vdA, editors. Guide to paediatric clinical research. Basel: KArger; 2007. p. 33-7.</w:t>
       </w:r>
-      <w:bookmarkEnd w:id="24"/>
+      <w:bookmarkEnd w:id="25"/>
     </w:p>
     <w:p>
       <w:pPr>
@@ -8518,12 +8510,14 @@
           <w:noProof/>
         </w:rPr>
       </w:pPr>
+      <w:bookmarkStart w:id="26" w:name="_Toc448924531"/>
       <w:r>
         <w:rPr>
           <w:noProof/>
         </w:rPr>
         <w:t>Appendix A. Drug classification</w:t>
       </w:r>
+      <w:bookmarkEnd w:id="26"/>
     </w:p>
     <w:p>
       <w:r>
@@ -8550,7 +8544,7 @@
           <v:shape id="_x0000_i1025" type="#_x0000_t75" style="width:77.55pt;height:50.2pt" o:ole="">
             <v:imagedata r:id="rId20" o:title=""/>
           </v:shape>
-          <o:OLEObject Type="Embed" ProgID="Excel.SheetMacroEnabled.12" ShapeID="_x0000_i1025" DrawAspect="Icon" ObjectID="_1522664853" r:id="rId21"/>
+          <o:OLEObject Type="Embed" ProgID="Excel.SheetMacroEnabled.12" ShapeID="_x0000_i1025" DrawAspect="Icon" ObjectID="_1522666348" r:id="rId21"/>
         </w:object>
       </w:r>
     </w:p>
@@ -8639,7 +8633,7 @@
       <w:rPr>
         <w:noProof/>
       </w:rPr>
-      <w:t>12</w:t>
+      <w:t>2</w:t>
     </w:r>
     <w:r>
       <w:rPr>
@@ -10981,7 +10975,7 @@
 </file>
 
 <file path=customXml/itemProps1.xml><?xml version="1.0" encoding="utf-8"?>
-<ds:datastoreItem xmlns:ds="http://schemas.openxmlformats.org/officeDocument/2006/customXml" ds:itemID="{8EC36AA5-A229-45CE-8233-77B61B4E1ABE}">
+<ds:datastoreItem xmlns:ds="http://schemas.openxmlformats.org/officeDocument/2006/customXml" ds:itemID="{0993EB22-4911-4F6B-8455-5AA1C620239D}">
   <ds:schemaRefs>
     <ds:schemaRef ds:uri="http://schemas.openxmlformats.org/officeDocument/2006/bibliography"/>
   </ds:schemaRefs>

</xml_diff>

<commit_message>
Protocol ammended and package changed accordingly: fixed some issues with the drug classification
</commit_message>
<xml_diff>
--- a/DrugsInPeds/extras/OHDSI Drug Utilization in Children Protocol.docx
+++ b/DrugsInPeds/extras/OHDSI Drug Utilization in Children Protocol.docx
@@ -1197,8 +1197,6 @@
               </w:rPr>
               <w:t>References</w:t>
             </w:r>
-            <w:bookmarkStart w:id="0" w:name="_GoBack"/>
-            <w:bookmarkEnd w:id="0"/>
             <w:r>
               <w:rPr>
                 <w:noProof/>
@@ -1340,15 +1338,15 @@
       <w:pPr>
         <w:pStyle w:val="Heading1"/>
       </w:pPr>
-      <w:bookmarkStart w:id="1" w:name="_Toc432769752"/>
+      <w:bookmarkStart w:id="0" w:name="_Toc432769752"/>
+      <w:bookmarkStart w:id="1" w:name="_Toc448924517"/>
       <w:bookmarkStart w:id="2" w:name="_Toc405127685"/>
-      <w:bookmarkStart w:id="3" w:name="_Toc448924517"/>
       <w:r>
         <w:lastRenderedPageBreak/>
         <w:t>Amendments and Updates</w:t>
       </w:r>
+      <w:bookmarkEnd w:id="0"/>
       <w:bookmarkEnd w:id="1"/>
-      <w:bookmarkEnd w:id="3"/>
     </w:p>
     <w:tbl>
       <w:tblPr>
@@ -1415,6 +1413,218 @@
           </w:tcPr>
           <w:p>
             <w:r>
+              <w:t>4</w:t>
+            </w:r>
+          </w:p>
+        </w:tc>
+        <w:tc>
+          <w:tcPr>
+            <w:tcW w:w="1970" w:type="dxa"/>
+          </w:tcPr>
+          <w:p>
+            <w:r>
+              <w:t>7 august 2016</w:t>
+            </w:r>
+          </w:p>
+        </w:tc>
+        <w:tc>
+          <w:tcPr>
+            <w:tcW w:w="1909" w:type="dxa"/>
+          </w:tcPr>
+          <w:p>
+            <w:r>
+              <w:t>Ian Wong, Martijn Schuemie</w:t>
+            </w:r>
+          </w:p>
+        </w:tc>
+        <w:tc>
+          <w:tcPr>
+            <w:tcW w:w="4999" w:type="dxa"/>
+          </w:tcPr>
+          <w:p>
+            <w:r>
+              <w:t>M</w:t>
+            </w:r>
+            <w:bookmarkStart w:id="3" w:name="_GoBack"/>
+            <w:bookmarkEnd w:id="3"/>
+            <w:r>
+              <w:t>odifications to drug cla</w:t>
+            </w:r>
+            <w:r>
+              <w:t>ssification after manual review:</w:t>
+            </w:r>
+          </w:p>
+          <w:p>
+            <w:pPr>
+              <w:pStyle w:val="ListParagraph"/>
+              <w:numPr>
+                <w:ilvl w:val="0"/>
+                <w:numId w:val="7"/>
+              </w:numPr>
+            </w:pPr>
+            <w:r>
+              <w:t>Removed p</w:t>
+            </w:r>
+            <w:r>
+              <w:t>rochlorperazine</w:t>
+            </w:r>
+            <w:r>
+              <w:t xml:space="preserve"> from p</w:t>
+            </w:r>
+            <w:r>
+              <w:t>sychotherapeutic</w:t>
+            </w:r>
+            <w:r>
+              <w:t xml:space="preserve"> agents</w:t>
+            </w:r>
+          </w:p>
+          <w:p>
+            <w:pPr>
+              <w:pStyle w:val="ListParagraph"/>
+              <w:numPr>
+                <w:ilvl w:val="0"/>
+                <w:numId w:val="7"/>
+              </w:numPr>
+            </w:pPr>
+            <w:r>
+              <w:t>Removed all vaccines from antiinfectives</w:t>
+            </w:r>
+          </w:p>
+          <w:p>
+            <w:pPr>
+              <w:pStyle w:val="ListParagraph"/>
+              <w:numPr>
+                <w:ilvl w:val="0"/>
+                <w:numId w:val="7"/>
+              </w:numPr>
+            </w:pPr>
+            <w:r>
+              <w:t>Removed aspirin</w:t>
+            </w:r>
+            <w:r>
+              <w:t xml:space="preserve">, iloprost, and </w:t>
+            </w:r>
+            <w:r>
+              <w:t>treprostinil</w:t>
+            </w:r>
+            <w:r>
+              <w:t xml:space="preserve"> from a</w:t>
+            </w:r>
+            <w:r>
+              <w:t>ntithrombotic agents</w:t>
+            </w:r>
+          </w:p>
+          <w:p>
+            <w:pPr>
+              <w:pStyle w:val="ListParagraph"/>
+              <w:numPr>
+                <w:ilvl w:val="0"/>
+                <w:numId w:val="7"/>
+              </w:numPr>
+            </w:pPr>
+            <w:r>
+              <w:t xml:space="preserve">Removed </w:t>
+            </w:r>
+            <w:r>
+              <w:t>epinastine</w:t>
+            </w:r>
+            <w:r>
+              <w:t xml:space="preserve"> from adrenergics</w:t>
+            </w:r>
+          </w:p>
+          <w:p>
+            <w:pPr>
+              <w:pStyle w:val="ListParagraph"/>
+              <w:numPr>
+                <w:ilvl w:val="0"/>
+                <w:numId w:val="7"/>
+              </w:numPr>
+            </w:pPr>
+            <w:r>
+              <w:t xml:space="preserve">Removed </w:t>
+            </w:r>
+            <w:r>
+              <w:t>alvimopan, lisuride, loperamide, methylnaltrexone, nalmefene, naloxegol, naloxone, naltrexone</w:t>
+            </w:r>
+            <w:r>
+              <w:t xml:space="preserve"> from analgesics</w:t>
+            </w:r>
+          </w:p>
+          <w:p>
+            <w:pPr>
+              <w:pStyle w:val="ListParagraph"/>
+              <w:numPr>
+                <w:ilvl w:val="0"/>
+                <w:numId w:val="7"/>
+              </w:numPr>
+            </w:pPr>
+            <w:r>
+              <w:t>Removed ‘combinations’ from antibiotics</w:t>
+            </w:r>
+          </w:p>
+          <w:p>
+            <w:pPr>
+              <w:pStyle w:val="ListParagraph"/>
+              <w:numPr>
+                <w:ilvl w:val="0"/>
+                <w:numId w:val="7"/>
+              </w:numPr>
+            </w:pPr>
+            <w:r>
+              <w:t xml:space="preserve">Removed </w:t>
+            </w:r>
+            <w:r>
+              <w:t xml:space="preserve">capreomycin, cycloserine, hachimycin, streptomycin, </w:t>
+            </w:r>
+            <w:r>
+              <w:t>and ‘</w:t>
+            </w:r>
+            <w:r>
+              <w:t>combinations</w:t>
+            </w:r>
+            <w:r>
+              <w:t>’ from ‘</w:t>
+            </w:r>
+            <w:r>
+              <w:t>Antiinfectives (excluding antibiotics and vaccines)</w:t>
+            </w:r>
+            <w:r>
+              <w:t>’</w:t>
+            </w:r>
+          </w:p>
+          <w:p>
+            <w:pPr>
+              <w:pStyle w:val="ListParagraph"/>
+              <w:numPr>
+                <w:ilvl w:val="0"/>
+                <w:numId w:val="7"/>
+              </w:numPr>
+            </w:pPr>
+            <w:r>
+              <w:t>Renamed ‘</w:t>
+            </w:r>
+            <w:r>
+              <w:t>Antithrombotic</w:t>
+            </w:r>
+            <w:r>
+              <w:t xml:space="preserve"> agents’ to ‘</w:t>
+            </w:r>
+            <w:r>
+              <w:t>Anticlotting and antifibrinolytic</w:t>
+            </w:r>
+            <w:r>
+              <w:t>’</w:t>
+            </w:r>
+          </w:p>
+        </w:tc>
+      </w:tr>
+      <w:tr>
+        <w:tc>
+          <w:tcPr>
+            <w:tcW w:w="1005" w:type="dxa"/>
+          </w:tcPr>
+          <w:p>
+            <w:r>
               <w:t>3</w:t>
             </w:r>
           </w:p>
@@ -1590,7 +1800,11 @@
         <w:t xml:space="preserve"> to fill this knowledge gap through retrospective analysis of drug exposure in children and its consequences. A first step is to make an inventory </w:t>
       </w:r>
       <w:r>
-        <w:t xml:space="preserve">of the drugs taken by children, and the prevalences with which they are prescribed. </w:t>
+        <w:t xml:space="preserve">of the drugs taken by children, and the prevalences </w:t>
+      </w:r>
+      <w:r>
+        <w:lastRenderedPageBreak/>
+        <w:t xml:space="preserve">with which they are prescribed. </w:t>
       </w:r>
       <w:r>
         <w:t>Previous research in Europe</w:t>
@@ -1798,7 +2012,6 @@
       <w:bookmarkStart w:id="7" w:name="_Toc405127687"/>
       <w:bookmarkStart w:id="8" w:name="_Toc448924520"/>
       <w:r>
-        <w:lastRenderedPageBreak/>
         <w:t>Data sources</w:t>
       </w:r>
       <w:bookmarkEnd w:id="7"/>
@@ -2182,7 +2395,11 @@
         <w:t>ong</w:t>
       </w:r>
       <w:r>
-        <w:t xml:space="preserve"> Hospital Authority (HA), a statutory body which manages all public hospitals and their associated ambulatory and primary care clinics. The service is available to all HK residents (over 7 million) and covers about 80% of all hospital admissions in HK. Patient-specific clinical data including diagnoses, prescription and information on admission and discharge which are recorded by trained clinicians. Other patient-specific data such demographics, payment method, prescription and pharmacy dispensing information are e</w:t>
+        <w:t xml:space="preserve"> Hospital Authority (HA), a statutory body which manages all public hospitals and their associated ambulatory and primary care clinics. The service is available to all HK residents (over 7 million) and </w:t>
+      </w:r>
+      <w:r>
+        <w:lastRenderedPageBreak/>
+        <w:t>covers about 80% of all hospital admissions in HK. Patient-specific clinical data including diagnoses, prescription and information on admission and discharge which are recorded by trained clinicians. Other patient-specific data such demographics, payment method, prescription and pharmacy dispensing information are e</w:t>
       </w:r>
       <w:r>
         <w:t>ntered by other trained staff.</w:t>
@@ -2566,7 +2783,6 @@
     </w:p>
     <w:p>
       <w:r>
-        <w:lastRenderedPageBreak/>
         <w:t xml:space="preserve">ACHILLES has been used to characterize the database and provide a data quality assessment.  The ACHILLES summary is available internally within the University of Hong Kong at:  </w:t>
       </w:r>
       <w:hyperlink r:id="rId13" w:anchor="/CDARS/dashboard" w:history="1">
@@ -2705,7 +2921,11 @@
         <w:t xml:space="preserve">date of prescription, </w:t>
       </w:r>
       <w:r>
-        <w:t xml:space="preserve">drug code, therapeutic class, generic name, form, quantity dispensed and number of repeats. Since </w:t>
+        <w:t xml:space="preserve">drug code, therapeutic class, generic name, form, quantity </w:t>
+      </w:r>
+      <w:r>
+        <w:lastRenderedPageBreak/>
+        <w:t xml:space="preserve">dispensed and number of repeats. Since </w:t>
       </w:r>
       <w:r>
         <w:t xml:space="preserve">April </w:t>
@@ -2721,12 +2941,12 @@
       <w:pPr>
         <w:pStyle w:val="Heading1"/>
       </w:pPr>
-      <w:bookmarkStart w:id="14" w:name="_Toc405127688"/>
-      <w:bookmarkStart w:id="15" w:name="_Toc448924526"/>
+      <w:bookmarkStart w:id="14" w:name="_Toc448924526"/>
+      <w:bookmarkStart w:id="15" w:name="_Toc405127688"/>
       <w:r>
         <w:t>Data collection</w:t>
       </w:r>
-      <w:bookmarkEnd w:id="15"/>
+      <w:bookmarkEnd w:id="14"/>
     </w:p>
     <w:p>
       <w:r>
@@ -2739,10 +2959,9 @@
       </w:pPr>
       <w:bookmarkStart w:id="16" w:name="_Toc448924527"/>
       <w:r>
-        <w:lastRenderedPageBreak/>
         <w:t>Population</w:t>
       </w:r>
-      <w:bookmarkEnd w:id="14"/>
+      <w:bookmarkEnd w:id="15"/>
       <w:bookmarkEnd w:id="16"/>
     </w:p>
     <w:p>
@@ -2958,6 +3177,7 @@
         <w:t xml:space="preserve">For each </w:t>
       </w:r>
       <w:r>
+        <w:lastRenderedPageBreak/>
         <w:t>drug</w:t>
       </w:r>
       <w:r>
@@ -8519,35 +8739,7 @@
       </w:r>
       <w:bookmarkEnd w:id="26"/>
     </w:p>
-    <w:p>
-      <w:r>
-        <w:object w:dxaOrig="1551" w:dyaOrig="1004" w14:anchorId="6D09E0BD">
-          <v:shapetype id="_x0000_t75" coordsize="21600,21600" o:spt="75" o:preferrelative="t" path="m@4@5l@4@11@9@11@9@5xe" filled="f" stroked="f">
-            <v:stroke joinstyle="miter"/>
-            <v:formulas>
-              <v:f eqn="if lineDrawn pixelLineWidth 0"/>
-              <v:f eqn="sum @0 1 0"/>
-              <v:f eqn="sum 0 0 @1"/>
-              <v:f eqn="prod @2 1 2"/>
-              <v:f eqn="prod @3 21600 pixelWidth"/>
-              <v:f eqn="prod @3 21600 pixelHeight"/>
-              <v:f eqn="sum @0 0 1"/>
-              <v:f eqn="prod @6 1 2"/>
-              <v:f eqn="prod @7 21600 pixelWidth"/>
-              <v:f eqn="sum @8 21600 0"/>
-              <v:f eqn="prod @7 21600 pixelHeight"/>
-              <v:f eqn="sum @10 21600 0"/>
-            </v:formulas>
-            <v:path o:extrusionok="f" gradientshapeok="t" o:connecttype="rect"/>
-            <o:lock v:ext="edit" aspectratio="t"/>
-          </v:shapetype>
-          <v:shape id="_x0000_i1025" type="#_x0000_t75" style="width:77.55pt;height:50.2pt" o:ole="">
-            <v:imagedata r:id="rId20" o:title=""/>
-          </v:shape>
-          <o:OLEObject Type="Embed" ProgID="Excel.SheetMacroEnabled.12" ShapeID="_x0000_i1025" DrawAspect="Icon" ObjectID="_1522666348" r:id="rId21"/>
-        </w:object>
-      </w:r>
-    </w:p>
+    <w:p/>
     <w:p>
       <w:pPr>
         <w:spacing w:line="240" w:lineRule="auto"/>
@@ -8633,7 +8825,7 @@
       <w:rPr>
         <w:noProof/>
       </w:rPr>
-      <w:t>2</w:t>
+      <w:t>3</w:t>
     </w:r>
     <w:r>
       <w:rPr>
@@ -8945,6 +9137,119 @@
     </w:lvl>
   </w:abstractNum>
   <w:abstractNum w:abstractNumId="1">
+    <w:nsid w:val="10095417"/>
+    <w:multiLevelType w:val="hybridMultilevel"/>
+    <w:tmpl w:val="8FB82AC8"/>
+    <w:lvl w:ilvl="0" w:tplc="04090001">
+      <w:start w:val="1"/>
+      <w:numFmt w:val="bullet"/>
+      <w:lvlText w:val=""/>
+      <w:lvlJc w:val="left"/>
+      <w:pPr>
+        <w:ind w:left="720" w:hanging="360"/>
+      </w:pPr>
+      <w:rPr>
+        <w:rFonts w:ascii="Symbol" w:hAnsi="Symbol" w:hint="default"/>
+      </w:rPr>
+    </w:lvl>
+    <w:lvl w:ilvl="1" w:tplc="04090003" w:tentative="1">
+      <w:start w:val="1"/>
+      <w:numFmt w:val="bullet"/>
+      <w:lvlText w:val="o"/>
+      <w:lvlJc w:val="left"/>
+      <w:pPr>
+        <w:ind w:left="1440" w:hanging="360"/>
+      </w:pPr>
+      <w:rPr>
+        <w:rFonts w:ascii="Courier New" w:hAnsi="Courier New" w:cs="Courier New" w:hint="default"/>
+      </w:rPr>
+    </w:lvl>
+    <w:lvl w:ilvl="2" w:tplc="04090005" w:tentative="1">
+      <w:start w:val="1"/>
+      <w:numFmt w:val="bullet"/>
+      <w:lvlText w:val=""/>
+      <w:lvlJc w:val="left"/>
+      <w:pPr>
+        <w:ind w:left="2160" w:hanging="360"/>
+      </w:pPr>
+      <w:rPr>
+        <w:rFonts w:ascii="Wingdings" w:hAnsi="Wingdings" w:hint="default"/>
+      </w:rPr>
+    </w:lvl>
+    <w:lvl w:ilvl="3" w:tplc="04090001" w:tentative="1">
+      <w:start w:val="1"/>
+      <w:numFmt w:val="bullet"/>
+      <w:lvlText w:val=""/>
+      <w:lvlJc w:val="left"/>
+      <w:pPr>
+        <w:ind w:left="2880" w:hanging="360"/>
+      </w:pPr>
+      <w:rPr>
+        <w:rFonts w:ascii="Symbol" w:hAnsi="Symbol" w:hint="default"/>
+      </w:rPr>
+    </w:lvl>
+    <w:lvl w:ilvl="4" w:tplc="04090003" w:tentative="1">
+      <w:start w:val="1"/>
+      <w:numFmt w:val="bullet"/>
+      <w:lvlText w:val="o"/>
+      <w:lvlJc w:val="left"/>
+      <w:pPr>
+        <w:ind w:left="3600" w:hanging="360"/>
+      </w:pPr>
+      <w:rPr>
+        <w:rFonts w:ascii="Courier New" w:hAnsi="Courier New" w:cs="Courier New" w:hint="default"/>
+      </w:rPr>
+    </w:lvl>
+    <w:lvl w:ilvl="5" w:tplc="04090005" w:tentative="1">
+      <w:start w:val="1"/>
+      <w:numFmt w:val="bullet"/>
+      <w:lvlText w:val=""/>
+      <w:lvlJc w:val="left"/>
+      <w:pPr>
+        <w:ind w:left="4320" w:hanging="360"/>
+      </w:pPr>
+      <w:rPr>
+        <w:rFonts w:ascii="Wingdings" w:hAnsi="Wingdings" w:hint="default"/>
+      </w:rPr>
+    </w:lvl>
+    <w:lvl w:ilvl="6" w:tplc="04090001" w:tentative="1">
+      <w:start w:val="1"/>
+      <w:numFmt w:val="bullet"/>
+      <w:lvlText w:val=""/>
+      <w:lvlJc w:val="left"/>
+      <w:pPr>
+        <w:ind w:left="5040" w:hanging="360"/>
+      </w:pPr>
+      <w:rPr>
+        <w:rFonts w:ascii="Symbol" w:hAnsi="Symbol" w:hint="default"/>
+      </w:rPr>
+    </w:lvl>
+    <w:lvl w:ilvl="7" w:tplc="04090003" w:tentative="1">
+      <w:start w:val="1"/>
+      <w:numFmt w:val="bullet"/>
+      <w:lvlText w:val="o"/>
+      <w:lvlJc w:val="left"/>
+      <w:pPr>
+        <w:ind w:left="5760" w:hanging="360"/>
+      </w:pPr>
+      <w:rPr>
+        <w:rFonts w:ascii="Courier New" w:hAnsi="Courier New" w:cs="Courier New" w:hint="default"/>
+      </w:rPr>
+    </w:lvl>
+    <w:lvl w:ilvl="8" w:tplc="04090005" w:tentative="1">
+      <w:start w:val="1"/>
+      <w:numFmt w:val="bullet"/>
+      <w:lvlText w:val=""/>
+      <w:lvlJc w:val="left"/>
+      <w:pPr>
+        <w:ind w:left="6480" w:hanging="360"/>
+      </w:pPr>
+      <w:rPr>
+        <w:rFonts w:ascii="Wingdings" w:hAnsi="Wingdings" w:hint="default"/>
+      </w:rPr>
+    </w:lvl>
+  </w:abstractNum>
+  <w:abstractNum w:abstractNumId="2">
     <w:nsid w:val="1E444F38"/>
     <w:multiLevelType w:val="hybridMultilevel"/>
     <w:tmpl w:val="AEFC7D36"/>
@@ -9057,7 +9362,7 @@
       </w:rPr>
     </w:lvl>
   </w:abstractNum>
-  <w:abstractNum w:abstractNumId="2">
+  <w:abstractNum w:abstractNumId="3">
     <w:nsid w:val="20A522BE"/>
     <w:multiLevelType w:val="hybridMultilevel"/>
     <w:tmpl w:val="0C6A94D2"/>
@@ -9197,7 +9502,7 @@
       </w:rPr>
     </w:lvl>
   </w:abstractNum>
-  <w:abstractNum w:abstractNumId="3">
+  <w:abstractNum w:abstractNumId="4">
     <w:nsid w:val="2F9E6DB7"/>
     <w:multiLevelType w:val="hybridMultilevel"/>
     <w:tmpl w:val="B9A21D14"/>
@@ -9310,7 +9615,7 @@
       </w:rPr>
     </w:lvl>
   </w:abstractNum>
-  <w:abstractNum w:abstractNumId="4">
+  <w:abstractNum w:abstractNumId="5">
     <w:nsid w:val="40DD1CB8"/>
     <w:multiLevelType w:val="hybridMultilevel"/>
     <w:tmpl w:val="D8B40A56"/>
@@ -9423,7 +9728,7 @@
       </w:rPr>
     </w:lvl>
   </w:abstractNum>
-  <w:abstractNum w:abstractNumId="5">
+  <w:abstractNum w:abstractNumId="6">
     <w:nsid w:val="6F9D2EAC"/>
     <w:multiLevelType w:val="hybridMultilevel"/>
     <w:tmpl w:val="6AE66114"/>
@@ -9540,19 +9845,22 @@
     <w:abstractNumId w:val="0"/>
   </w:num>
   <w:num w:numId="2">
-    <w:abstractNumId w:val="1"/>
+    <w:abstractNumId w:val="2"/>
   </w:num>
   <w:num w:numId="3">
+    <w:abstractNumId w:val="4"/>
+  </w:num>
+  <w:num w:numId="4">
+    <w:abstractNumId w:val="5"/>
+  </w:num>
+  <w:num w:numId="5">
+    <w:abstractNumId w:val="6"/>
+  </w:num>
+  <w:num w:numId="6">
     <w:abstractNumId w:val="3"/>
   </w:num>
-  <w:num w:numId="4">
-    <w:abstractNumId w:val="4"/>
-  </w:num>
-  <w:num w:numId="5">
-    <w:abstractNumId w:val="5"/>
-  </w:num>
-  <w:num w:numId="6">
-    <w:abstractNumId w:val="2"/>
+  <w:num w:numId="7">
+    <w:abstractNumId w:val="1"/>
   </w:num>
 </w:numbering>
 </file>
@@ -10975,7 +11283,7 @@
 </file>
 
 <file path=customXml/itemProps1.xml><?xml version="1.0" encoding="utf-8"?>
-<ds:datastoreItem xmlns:ds="http://schemas.openxmlformats.org/officeDocument/2006/customXml" ds:itemID="{0993EB22-4911-4F6B-8455-5AA1C620239D}">
+<ds:datastoreItem xmlns:ds="http://schemas.openxmlformats.org/officeDocument/2006/customXml" ds:itemID="{58A7D170-DF8A-4257-B22C-D669F95A0BF4}">
   <ds:schemaRefs>
     <ds:schemaRef ds:uri="http://schemas.openxmlformats.org/officeDocument/2006/bibliography"/>
   </ds:schemaRefs>

</xml_diff>

<commit_message>
Changed protocol date, added drug classification list as appendix
</commit_message>
<xml_diff>
--- a/DrugsInPeds/extras/OHDSI Drug Utilization in Children Protocol.docx
+++ b/DrugsInPeds/extras/OHDSI Drug Utilization in Children Protocol.docx
@@ -162,7 +162,13 @@
         <w:t xml:space="preserve">  </w:t>
       </w:r>
       <w:r>
-        <w:t>20 April 2016</w:t>
+        <w:t>7</w:t>
+      </w:r>
+      <w:r>
+        <w:t xml:space="preserve"> August</w:t>
+      </w:r>
+      <w:r>
+        <w:t xml:space="preserve"> 2016</w:t>
       </w:r>
     </w:p>
     <w:p>
@@ -200,7 +206,15 @@
         <w:t>) is</w:t>
       </w:r>
       <w:r>
-        <w:t xml:space="preserve"> a multi-stakeholder, interdisciplinary collaborative to create open-source solutions that bring out the value of observational health data through large-scale analytics</w:t>
+        <w:t xml:space="preserve"> a multi-stakeholder, interdisciplinary collaborative </w:t>
+      </w:r>
+      <w:proofErr w:type="gramStart"/>
+      <w:r>
+        <w:t>to</w:t>
+      </w:r>
+      <w:proofErr w:type="gramEnd"/>
+      <w:r>
+        <w:t xml:space="preserve"> create open-source solutions that bring out the value of observational health data through large-scale analytics</w:t>
       </w:r>
       <w:r>
         <w:t xml:space="preserve">.  </w:t>
@@ -1445,8 +1459,6 @@
             <w:r>
               <w:t>M</w:t>
             </w:r>
-            <w:bookmarkStart w:id="3" w:name="_GoBack"/>
-            <w:bookmarkEnd w:id="3"/>
             <w:r>
               <w:t>odifications to drug cla</w:t>
             </w:r>
@@ -1762,12 +1774,12 @@
       <w:pPr>
         <w:pStyle w:val="Heading1"/>
       </w:pPr>
-      <w:bookmarkStart w:id="4" w:name="_Toc448924518"/>
+      <w:bookmarkStart w:id="3" w:name="_Toc448924518"/>
       <w:r>
         <w:t>Background</w:t>
       </w:r>
       <w:bookmarkEnd w:id="2"/>
-      <w:bookmarkEnd w:id="4"/>
+      <w:bookmarkEnd w:id="3"/>
     </w:p>
     <w:p>
       <w:r>
@@ -1953,13 +1965,13 @@
       <w:pPr>
         <w:pStyle w:val="Heading1"/>
       </w:pPr>
-      <w:bookmarkStart w:id="5" w:name="_Toc405127686"/>
-      <w:bookmarkStart w:id="6" w:name="_Toc448924519"/>
+      <w:bookmarkStart w:id="4" w:name="_Toc405127686"/>
+      <w:bookmarkStart w:id="5" w:name="_Toc448924519"/>
       <w:r>
         <w:t>Objective</w:t>
       </w:r>
+      <w:bookmarkEnd w:id="4"/>
       <w:bookmarkEnd w:id="5"/>
-      <w:bookmarkEnd w:id="6"/>
     </w:p>
     <w:p>
       <w:r>
@@ -2009,13 +2021,13 @@
       <w:pPr>
         <w:pStyle w:val="Heading1"/>
       </w:pPr>
-      <w:bookmarkStart w:id="7" w:name="_Toc405127687"/>
-      <w:bookmarkStart w:id="8" w:name="_Toc448924520"/>
+      <w:bookmarkStart w:id="6" w:name="_Toc405127687"/>
+      <w:bookmarkStart w:id="7" w:name="_Toc448924520"/>
       <w:r>
         <w:t>Data sources</w:t>
       </w:r>
+      <w:bookmarkEnd w:id="6"/>
       <w:bookmarkEnd w:id="7"/>
-      <w:bookmarkEnd w:id="8"/>
     </w:p>
     <w:p>
       <w:r>
@@ -2150,11 +2162,11 @@
       <w:pPr>
         <w:pStyle w:val="Heading2"/>
       </w:pPr>
-      <w:bookmarkStart w:id="9" w:name="_Toc448924521"/>
+      <w:bookmarkStart w:id="8" w:name="_Toc448924521"/>
       <w:r>
         <w:t>Ajou University School of Medicine (AUSOM)</w:t>
       </w:r>
-      <w:bookmarkEnd w:id="9"/>
+      <w:bookmarkEnd w:id="8"/>
     </w:p>
     <w:p>
       <w:pPr>
@@ -2345,7 +2357,7 @@
       <w:pPr>
         <w:pStyle w:val="Heading2"/>
       </w:pPr>
-      <w:bookmarkStart w:id="10" w:name="_Toc448924522"/>
+      <w:bookmarkStart w:id="9" w:name="_Toc448924522"/>
       <w:r>
         <w:t>Hong Kong Clinical Data</w:t>
       </w:r>
@@ -2355,7 +2367,7 @@
       <w:r>
         <w:t xml:space="preserve"> and Reporting System (CDARS)</w:t>
       </w:r>
-      <w:bookmarkEnd w:id="10"/>
+      <w:bookmarkEnd w:id="9"/>
     </w:p>
     <w:p>
       <w:r>
@@ -2798,11 +2810,11 @@
       <w:pPr>
         <w:pStyle w:val="Heading2"/>
       </w:pPr>
-      <w:bookmarkStart w:id="11" w:name="_Toc448924523"/>
+      <w:bookmarkStart w:id="10" w:name="_Toc448924523"/>
       <w:r>
         <w:t>Japan Medical Data Center (JMDC)</w:t>
       </w:r>
-      <w:bookmarkEnd w:id="11"/>
+      <w:bookmarkEnd w:id="10"/>
     </w:p>
     <w:p>
       <w:r>
@@ -2844,14 +2856,14 @@
       <w:pPr>
         <w:pStyle w:val="Heading2"/>
       </w:pPr>
-      <w:bookmarkStart w:id="12" w:name="_Toc448924524"/>
+      <w:bookmarkStart w:id="11" w:name="_Toc448924524"/>
       <w:r>
         <w:t>T</w:t>
       </w:r>
       <w:r>
         <w:t>aiwan’s National Health Insurance Research Database (NHIRD)</w:t>
       </w:r>
-      <w:bookmarkEnd w:id="12"/>
+      <w:bookmarkEnd w:id="11"/>
     </w:p>
     <w:p>
       <w:r>
@@ -2862,7 +2874,7 @@
       <w:pPr>
         <w:pStyle w:val="Heading2"/>
       </w:pPr>
-      <w:bookmarkStart w:id="13" w:name="_Toc448924525"/>
+      <w:bookmarkStart w:id="12" w:name="_Toc448924525"/>
       <w:r>
         <w:t xml:space="preserve">Australian </w:t>
       </w:r>
@@ -2878,7 +2890,7 @@
       <w:r>
         <w:t xml:space="preserve"> 10% Sample Data</w:t>
       </w:r>
-      <w:bookmarkEnd w:id="13"/>
+      <w:bookmarkEnd w:id="12"/>
     </w:p>
     <w:p>
       <w:pPr>
@@ -2941,12 +2953,12 @@
       <w:pPr>
         <w:pStyle w:val="Heading1"/>
       </w:pPr>
-      <w:bookmarkStart w:id="14" w:name="_Toc448924526"/>
-      <w:bookmarkStart w:id="15" w:name="_Toc405127688"/>
+      <w:bookmarkStart w:id="13" w:name="_Toc448924526"/>
+      <w:bookmarkStart w:id="14" w:name="_Toc405127688"/>
       <w:r>
         <w:t>Data collection</w:t>
       </w:r>
-      <w:bookmarkEnd w:id="14"/>
+      <w:bookmarkEnd w:id="13"/>
     </w:p>
     <w:p>
       <w:r>
@@ -2957,12 +2969,12 @@
       <w:pPr>
         <w:pStyle w:val="Heading1"/>
       </w:pPr>
-      <w:bookmarkStart w:id="16" w:name="_Toc448924527"/>
+      <w:bookmarkStart w:id="15" w:name="_Toc448924527"/>
       <w:r>
         <w:t>Population</w:t>
       </w:r>
+      <w:bookmarkEnd w:id="14"/>
       <w:bookmarkEnd w:id="15"/>
-      <w:bookmarkEnd w:id="16"/>
     </w:p>
     <w:p>
       <w:r>
@@ -3015,13 +3027,13 @@
       <w:pPr>
         <w:pStyle w:val="Heading1"/>
       </w:pPr>
-      <w:bookmarkStart w:id="17" w:name="_Toc405127692"/>
-      <w:bookmarkStart w:id="18" w:name="_Toc448924528"/>
+      <w:bookmarkStart w:id="16" w:name="_Toc405127692"/>
+      <w:bookmarkStart w:id="17" w:name="_Toc448924528"/>
       <w:r>
         <w:t>Methods</w:t>
       </w:r>
+      <w:bookmarkEnd w:id="16"/>
       <w:bookmarkEnd w:id="17"/>
-      <w:bookmarkEnd w:id="18"/>
     </w:p>
     <w:p>
       <w:r>
@@ -3209,7 +3221,7 @@
       <w:pPr>
         <w:pStyle w:val="Heading1"/>
       </w:pPr>
-      <w:bookmarkStart w:id="19" w:name="_Toc448924529"/>
+      <w:bookmarkStart w:id="18" w:name="_Toc448924529"/>
       <w:r>
         <w:t xml:space="preserve">Table </w:t>
       </w:r>
@@ -3219,7 +3231,7 @@
       <w:r>
         <w:t>shells</w:t>
       </w:r>
-      <w:bookmarkEnd w:id="19"/>
+      <w:bookmarkEnd w:id="18"/>
     </w:p>
     <w:p>
       <w:r>
@@ -8287,6 +8299,7 @@
           </mc:Fallback>
         </mc:AlternateContent>
       </w:r>
+      <w:proofErr w:type="gramStart"/>
       <w:r>
         <w:t xml:space="preserve">Figures </w:t>
       </w:r>
@@ -8308,6 +8321,7 @@
       <w:r>
         <w:t>.</w:t>
       </w:r>
+      <w:proofErr w:type="gramEnd"/>
       <w:r>
         <w:rPr>
           <w:noProof/>
@@ -8376,6 +8390,7 @@
       </w:r>
     </w:p>
     <w:p>
+      <w:proofErr w:type="gramStart"/>
       <w:r>
         <w:lastRenderedPageBreak/>
         <w:t xml:space="preserve">Figures </w:t>
@@ -8386,6 +8401,7 @@
       <w:r>
         <w:t>b: User prevalence, per anatomical class, age group, calendar year, and database in an ambulatory care setting.</w:t>
       </w:r>
+      <w:proofErr w:type="gramEnd"/>
     </w:p>
     <w:p>
       <w:r>
@@ -8557,10 +8573,52 @@
       <w:pPr>
         <w:pStyle w:val="Heading1"/>
       </w:pPr>
-      <w:bookmarkStart w:id="20" w:name="_Toc448924530"/>
+      <w:bookmarkStart w:id="19" w:name="_Toc448924530"/>
       <w:r>
         <w:lastRenderedPageBreak/>
         <w:t>References</w:t>
+      </w:r>
+      <w:bookmarkEnd w:id="19"/>
+    </w:p>
+    <w:p>
+      <w:pPr>
+        <w:spacing w:after="0" w:line="240" w:lineRule="auto"/>
+        <w:rPr>
+          <w:rFonts w:ascii="Calibri" w:hAnsi="Calibri" w:cs="Calibri"/>
+          <w:noProof/>
+        </w:rPr>
+      </w:pPr>
+      <w:r>
+        <w:fldChar w:fldCharType="begin"/>
+      </w:r>
+      <w:r>
+        <w:instrText xml:space="preserve"> ADDIN EN.REFLIST </w:instrText>
+      </w:r>
+      <w:r>
+        <w:fldChar w:fldCharType="separate"/>
+      </w:r>
+      <w:bookmarkStart w:id="20" w:name="_ENREF_1"/>
+      <w:r>
+        <w:rPr>
+          <w:rFonts w:ascii="Calibri" w:hAnsi="Calibri" w:cs="Calibri"/>
+          <w:noProof/>
+        </w:rPr>
+        <w:t>1 Sturkenboom MC, Verhamme KM, Nicolosi A, et al. Drug use in children: cohort study in three European countries. BMJ (Clinical research ed). 2008;</w:t>
+      </w:r>
+      <w:r>
+        <w:rPr>
+          <w:rFonts w:ascii="Calibri" w:hAnsi="Calibri" w:cs="Calibri"/>
+          <w:b/>
+          <w:noProof/>
+        </w:rPr>
+        <w:t>337</w:t>
+      </w:r>
+      <w:r>
+        <w:rPr>
+          <w:rFonts w:ascii="Calibri" w:hAnsi="Calibri" w:cs="Calibri"/>
+          <w:noProof/>
+        </w:rPr>
+        <w:t>:a2245.</w:t>
       </w:r>
       <w:bookmarkEnd w:id="20"/>
     </w:p>
@@ -8572,22 +8630,13 @@
           <w:noProof/>
         </w:rPr>
       </w:pPr>
-      <w:r>
-        <w:fldChar w:fldCharType="begin"/>
-      </w:r>
-      <w:r>
-        <w:instrText xml:space="preserve"> ADDIN EN.REFLIST </w:instrText>
-      </w:r>
-      <w:r>
-        <w:fldChar w:fldCharType="separate"/>
-      </w:r>
-      <w:bookmarkStart w:id="21" w:name="_ENREF_1"/>
+      <w:bookmarkStart w:id="21" w:name="_ENREF_2"/>
       <w:r>
         <w:rPr>
           <w:rFonts w:ascii="Calibri" w:hAnsi="Calibri" w:cs="Calibri"/>
           <w:noProof/>
         </w:rPr>
-        <w:t>1 Sturkenboom MC, Verhamme KM, Nicolosi A, et al. Drug use in children: cohort study in three European countries. BMJ (Clinical research ed). 2008;</w:t>
+        <w:t>2 Chan EW, Lau WC, Leung WK, et al. Prevention of Dabigatran-Related Gastrointestinal Bleeding With Gastroprotective Agents: A Population-Based Study. Gastroenterology. 2015 Sep;</w:t>
       </w:r>
       <w:r>
         <w:rPr>
@@ -8595,14 +8644,14 @@
           <w:b/>
           <w:noProof/>
         </w:rPr>
-        <w:t>337</w:t>
+        <w:t>149</w:t>
       </w:r>
       <w:r>
         <w:rPr>
           <w:rFonts w:ascii="Calibri" w:hAnsi="Calibri" w:cs="Calibri"/>
           <w:noProof/>
         </w:rPr>
-        <w:t>:a2245.</w:t>
+        <w:t>(3):586-95 e3.</w:t>
       </w:r>
       <w:bookmarkEnd w:id="21"/>
     </w:p>
@@ -8614,13 +8663,13 @@
           <w:noProof/>
         </w:rPr>
       </w:pPr>
-      <w:bookmarkStart w:id="22" w:name="_ENREF_2"/>
+      <w:bookmarkStart w:id="22" w:name="_ENREF_3"/>
       <w:r>
         <w:rPr>
           <w:rFonts w:ascii="Calibri" w:hAnsi="Calibri" w:cs="Calibri"/>
           <w:noProof/>
         </w:rPr>
-        <w:t>2 Chan EW, Lau WC, Leung WK, et al. Prevention of Dabigatran-Related Gastrointestinal Bleeding With Gastroprotective Agents: A Population-Based Study. Gastroenterology. 2015 Sep;</w:t>
+        <w:t>3 Chui CS, Man KK, Cheng CL, et al. An investigation of the potential association between retinal detachment and oral fluoroquinolones: a self-controlled case series study. The Journal of antimicrobial chemotherapy. 2014 Sep;</w:t>
       </w:r>
       <w:r>
         <w:rPr>
@@ -8628,14 +8677,14 @@
           <w:b/>
           <w:noProof/>
         </w:rPr>
-        <w:t>149</w:t>
+        <w:t>69</w:t>
       </w:r>
       <w:r>
         <w:rPr>
           <w:rFonts w:ascii="Calibri" w:hAnsi="Calibri" w:cs="Calibri"/>
           <w:noProof/>
         </w:rPr>
-        <w:t>(3):586-95 e3.</w:t>
+        <w:t>(9):2563-7.</w:t>
       </w:r>
       <w:bookmarkEnd w:id="22"/>
     </w:p>
@@ -8647,40 +8696,7 @@
           <w:noProof/>
         </w:rPr>
       </w:pPr>
-      <w:bookmarkStart w:id="23" w:name="_ENREF_3"/>
-      <w:r>
-        <w:rPr>
-          <w:rFonts w:ascii="Calibri" w:hAnsi="Calibri" w:cs="Calibri"/>
-          <w:noProof/>
-        </w:rPr>
-        <w:t>3 Chui CS, Man KK, Cheng CL, et al. An investigation of the potential association between retinal detachment and oral fluoroquinolones: a self-controlled case series study. The Journal of antimicrobial chemotherapy. 2014 Sep;</w:t>
-      </w:r>
-      <w:r>
-        <w:rPr>
-          <w:rFonts w:ascii="Calibri" w:hAnsi="Calibri" w:cs="Calibri"/>
-          <w:b/>
-          <w:noProof/>
-        </w:rPr>
-        <w:t>69</w:t>
-      </w:r>
-      <w:r>
-        <w:rPr>
-          <w:rFonts w:ascii="Calibri" w:hAnsi="Calibri" w:cs="Calibri"/>
-          <w:noProof/>
-        </w:rPr>
-        <w:t>(9):2563-7.</w:t>
-      </w:r>
-      <w:bookmarkEnd w:id="23"/>
-    </w:p>
-    <w:p>
-      <w:pPr>
-        <w:spacing w:after="0" w:line="240" w:lineRule="auto"/>
-        <w:rPr>
-          <w:rFonts w:ascii="Calibri" w:hAnsi="Calibri" w:cs="Calibri"/>
-          <w:noProof/>
-        </w:rPr>
-      </w:pPr>
-      <w:bookmarkStart w:id="24" w:name="_ENREF_4"/>
+      <w:bookmarkStart w:id="23" w:name="_ENREF_4"/>
       <w:r>
         <w:rPr>
           <w:rFonts w:ascii="Calibri" w:hAnsi="Calibri" w:cs="Calibri"/>
@@ -8703,7 +8719,7 @@
         </w:rPr>
         <w:t>(1):40-8.</w:t>
       </w:r>
-      <w:bookmarkEnd w:id="24"/>
+      <w:bookmarkEnd w:id="23"/>
     </w:p>
     <w:p>
       <w:pPr>
@@ -8713,7 +8729,7 @@
           <w:noProof/>
         </w:rPr>
       </w:pPr>
-      <w:bookmarkStart w:id="25" w:name="_ENREF_5"/>
+      <w:bookmarkStart w:id="24" w:name="_ENREF_5"/>
       <w:r>
         <w:rPr>
           <w:rFonts w:ascii="Calibri" w:hAnsi="Calibri" w:cs="Calibri"/>
@@ -8721,7 +8737,7 @@
         </w:rPr>
         <w:t>5 Rose K, Stötter H. ICH E 11: clinical investigation of medicinal products in the paediatric population. In: Rose K, JN vdA, editors. Guide to paediatric clinical research. Basel: KArger; 2007. p. 33-7.</w:t>
       </w:r>
-      <w:bookmarkEnd w:id="25"/>
+      <w:bookmarkEnd w:id="24"/>
     </w:p>
     <w:p>
       <w:pPr>
@@ -8730,14 +8746,14 @@
           <w:noProof/>
         </w:rPr>
       </w:pPr>
-      <w:bookmarkStart w:id="26" w:name="_Toc448924531"/>
+      <w:bookmarkStart w:id="25" w:name="_Toc448924531"/>
       <w:r>
         <w:rPr>
           <w:noProof/>
         </w:rPr>
         <w:t>Appendix A. Drug classification</w:t>
       </w:r>
-      <w:bookmarkEnd w:id="26"/>
+      <w:bookmarkEnd w:id="25"/>
     </w:p>
     <w:p/>
     <w:p>
@@ -8748,11 +8764,44 @@
           <w:noProof/>
         </w:rPr>
       </w:pPr>
+      <w:r>
+        <w:rPr>
+          <w:rFonts w:ascii="Calibri" w:hAnsi="Calibri" w:cs="Calibri"/>
+          <w:noProof/>
+        </w:rPr>
+        <w:object w:dxaOrig="1551" w:dyaOrig="1004" w14:anchorId="52C15E17">
+          <v:shapetype id="_x0000_t75" coordsize="21600,21600" o:spt="75" o:preferrelative="t" path="m@4@5l@4@11@9@11@9@5xe" filled="f" stroked="f">
+            <v:stroke joinstyle="miter"/>
+            <v:formulas>
+              <v:f eqn="if lineDrawn pixelLineWidth 0"/>
+              <v:f eqn="sum @0 1 0"/>
+              <v:f eqn="sum 0 0 @1"/>
+              <v:f eqn="prod @2 1 2"/>
+              <v:f eqn="prod @3 21600 pixelWidth"/>
+              <v:f eqn="prod @3 21600 pixelHeight"/>
+              <v:f eqn="sum @0 0 1"/>
+              <v:f eqn="prod @6 1 2"/>
+              <v:f eqn="prod @7 21600 pixelWidth"/>
+              <v:f eqn="sum @8 21600 0"/>
+              <v:f eqn="prod @7 21600 pixelHeight"/>
+              <v:f eqn="sum @10 21600 0"/>
+            </v:formulas>
+            <v:path o:extrusionok="f" gradientshapeok="t" o:connecttype="rect"/>
+            <o:lock v:ext="edit" aspectratio="t"/>
+          </v:shapetype>
+          <v:shape id="_x0000_i1025" type="#_x0000_t75" style="width:77.55pt;height:50.2pt" o:ole="">
+            <v:imagedata r:id="rId20" o:title=""/>
+          </v:shape>
+          <o:OLEObject Type="Embed" ProgID="Excel.SheetMacroEnabled.12" ShapeID="_x0000_i1025" DrawAspect="Icon" ObjectID="_1532775288" r:id="rId21"/>
+        </w:object>
+      </w:r>
     </w:p>
     <w:p>
       <w:r>
         <w:fldChar w:fldCharType="end"/>
       </w:r>
+      <w:bookmarkStart w:id="26" w:name="_GoBack"/>
+      <w:bookmarkEnd w:id="26"/>
     </w:p>
     <w:sectPr>
       <w:pgSz w:w="12240" w:h="15840"/>
@@ -8825,7 +8874,7 @@
       <w:rPr>
         <w:noProof/>
       </w:rPr>
-      <w:t>3</w:t>
+      <w:t>14</w:t>
     </w:r>
     <w:r>
       <w:rPr>
@@ -11283,7 +11332,7 @@
 </file>
 
 <file path=customXml/itemProps1.xml><?xml version="1.0" encoding="utf-8"?>
-<ds:datastoreItem xmlns:ds="http://schemas.openxmlformats.org/officeDocument/2006/customXml" ds:itemID="{58A7D170-DF8A-4257-B22C-D669F95A0BF4}">
+<ds:datastoreItem xmlns:ds="http://schemas.openxmlformats.org/officeDocument/2006/customXml" ds:itemID="{B0B217C2-0CDE-454D-8E85-DFC525CCADEA}">
   <ds:schemaRefs>
     <ds:schemaRef ds:uri="http://schemas.openxmlformats.org/officeDocument/2006/bibliography"/>
   </ds:schemaRefs>

</xml_diff>

<commit_message>
Corrected language describing the denominator
</commit_message>
<xml_diff>
--- a/DrugsInPeds/extras/OHDSI Drug Utilization in Children Protocol.docx
+++ b/DrugsInPeds/extras/OHDSI Drug Utilization in Children Protocol.docx
@@ -162,7 +162,7 @@
         <w:t xml:space="preserve">  </w:t>
       </w:r>
       <w:r>
-        <w:t>7</w:t>
+        <w:t>19</w:t>
       </w:r>
       <w:r>
         <w:t xml:space="preserve"> August</w:t>
@@ -206,15 +206,7 @@
         <w:t>) is</w:t>
       </w:r>
       <w:r>
-        <w:t xml:space="preserve"> a multi-stakeholder, interdisciplinary collaborative </w:t>
-      </w:r>
-      <w:proofErr w:type="gramStart"/>
-      <w:r>
-        <w:t>to</w:t>
-      </w:r>
-      <w:proofErr w:type="gramEnd"/>
-      <w:r>
-        <w:t xml:space="preserve"> create open-source solutions that bring out the value of observational health data through large-scale analytics</w:t>
+        <w:t xml:space="preserve"> a multi-stakeholder, interdisciplinary collaborative to create open-source solutions that bring out the value of observational health data through large-scale analytics</w:t>
       </w:r>
       <w:r>
         <w:t xml:space="preserve">.  </w:t>
@@ -1427,6 +1419,48 @@
           </w:tcPr>
           <w:p>
             <w:r>
+              <w:t>4b</w:t>
+            </w:r>
+          </w:p>
+        </w:tc>
+        <w:tc>
+          <w:tcPr>
+            <w:tcW w:w="1970" w:type="dxa"/>
+          </w:tcPr>
+          <w:p>
+            <w:r>
+              <w:t>19 august 2016</w:t>
+            </w:r>
+          </w:p>
+        </w:tc>
+        <w:tc>
+          <w:tcPr>
+            <w:tcW w:w="1909" w:type="dxa"/>
+          </w:tcPr>
+          <w:p>
+            <w:r>
+              <w:t>Martijn Schuemie</w:t>
+            </w:r>
+          </w:p>
+        </w:tc>
+        <w:tc>
+          <w:tcPr>
+            <w:tcW w:w="4999" w:type="dxa"/>
+          </w:tcPr>
+          <w:p>
+            <w:r>
+              <w:t>Corrected language on denominator definition</w:t>
+            </w:r>
+          </w:p>
+        </w:tc>
+      </w:tr>
+      <w:tr>
+        <w:tc>
+          <w:tcPr>
+            <w:tcW w:w="1005" w:type="dxa"/>
+          </w:tcPr>
+          <w:p>
+            <w:r>
               <w:t>4</w:t>
             </w:r>
           </w:p>
@@ -1809,14 +1843,14 @@
         <w:t>and insurance claims data have the potential</w:t>
       </w:r>
       <w:r>
-        <w:t xml:space="preserve"> to fill this knowledge gap through retrospective analysis of drug exposure in children and its consequences. A first step is to make an inventory </w:t>
-      </w:r>
-      <w:r>
-        <w:t xml:space="preserve">of the drugs taken by children, and the prevalences </w:t>
+        <w:t xml:space="preserve"> to fill this knowledge gap through retrospective analysis of drug exposure in children and its </w:t>
       </w:r>
       <w:r>
         <w:lastRenderedPageBreak/>
-        <w:t xml:space="preserve">with which they are prescribed. </w:t>
+        <w:t xml:space="preserve">consequences. A first step is to make an inventory </w:t>
+      </w:r>
+      <w:r>
+        <w:t xml:space="preserve">of the drugs taken by children, and the prevalences with which they are prescribed. </w:t>
       </w:r>
       <w:r>
         <w:t>Previous research in Europe</w:t>
@@ -2407,11 +2441,11 @@
         <w:t>ong</w:t>
       </w:r>
       <w:r>
-        <w:t xml:space="preserve"> Hospital Authority (HA), a statutory body which manages all public hospitals and their associated ambulatory and primary care clinics. The service is available to all HK residents (over 7 million) and </w:t>
+        <w:t xml:space="preserve"> Hospital Authority (HA), a statutory body which manages all public hospitals and their associated </w:t>
       </w:r>
       <w:r>
         <w:lastRenderedPageBreak/>
-        <w:t>covers about 80% of all hospital admissions in HK. Patient-specific clinical data including diagnoses, prescription and information on admission and discharge which are recorded by trained clinicians. Other patient-specific data such demographics, payment method, prescription and pharmacy dispensing information are e</w:t>
+        <w:t>ambulatory and primary care clinics. The service is available to all HK residents (over 7 million) and covers about 80% of all hospital admissions in HK. Patient-specific clinical data including diagnoses, prescription and information on admission and discharge which are recorded by trained clinicians. Other patient-specific data such demographics, payment method, prescription and pharmacy dispensing information are e</w:t>
       </w:r>
       <w:r>
         <w:t>ntered by other trained staff.</w:t>
@@ -2927,17 +2961,17 @@
         <w:t xml:space="preserve">It does not include inpatient public hospital prescriptions.  </w:t>
       </w:r>
       <w:r>
-        <w:t xml:space="preserve">It includes information on patient age, gender, beneficiary status (general or concessional beneficiary status), as well as prescribing information, which includes date of supply, </w:t>
+        <w:t xml:space="preserve">It includes information on patient age, gender, beneficiary status (general or concessional beneficiary status), as well as prescribing information, which </w:t>
+      </w:r>
+      <w:r>
+        <w:lastRenderedPageBreak/>
+        <w:t xml:space="preserve">includes date of supply, </w:t>
       </w:r>
       <w:r>
         <w:t xml:space="preserve">date of prescription, </w:t>
       </w:r>
       <w:r>
-        <w:t xml:space="preserve">drug code, therapeutic class, generic name, form, quantity </w:t>
-      </w:r>
-      <w:r>
-        <w:lastRenderedPageBreak/>
-        <w:t xml:space="preserve">dispensed and number of repeats. Since </w:t>
+        <w:t xml:space="preserve">drug code, therapeutic class, generic name, form, quantity dispensed and number of repeats. Since </w:t>
       </w:r>
       <w:r>
         <w:t xml:space="preserve">April </w:t>
@@ -3125,14 +3159,22 @@
     </w:p>
     <w:p>
       <w:r>
-        <w:t>We use the person time accumulated in each calendar year and for each age group as the denominator to calculate prevalence rates. Over the study period, and within a calendar year children could contribute to more than one age category.</w:t>
+        <w:t xml:space="preserve">We use the </w:t>
+      </w:r>
+      <w:r>
+        <w:t>number of children with at least one day of observation i</w:t>
+      </w:r>
+      <w:r>
+        <w:t>n each calendar year and for each age group as the denominator to calculate prevalence rates. Over the study period, and within a calendar year children could contribute to more than one age category.</w:t>
       </w:r>
       <w:r>
         <w:t xml:space="preserve"> </w:t>
       </w:r>
       <w:r>
-        <w:t>We use person years rather than individuals because of the dynamic nature of age and the population.</w:t>
-      </w:r>
+        <w:t>If a child was observed in multiple periods, the child was assumed to also be observed in the time between the first and the last observation period.</w:t>
+      </w:r>
+      <w:bookmarkStart w:id="18" w:name="_GoBack"/>
+      <w:bookmarkEnd w:id="18"/>
     </w:p>
     <w:p>
       <w:r>
@@ -3183,13 +3225,13 @@
     </w:p>
     <w:p>
       <w:r>
+        <w:lastRenderedPageBreak/>
         <w:t xml:space="preserve">Drugs will be classified according to a custom defined drug classification (Appendix A). This classification is based on pharmacological class, and where appropriate aggregated further by indication. </w:t>
       </w:r>
       <w:r>
         <w:t xml:space="preserve">For each </w:t>
       </w:r>
       <w:r>
-        <w:lastRenderedPageBreak/>
         <w:t>drug</w:t>
       </w:r>
       <w:r>
@@ -3221,7 +3263,7 @@
       <w:pPr>
         <w:pStyle w:val="Heading1"/>
       </w:pPr>
-      <w:bookmarkStart w:id="18" w:name="_Toc448924529"/>
+      <w:bookmarkStart w:id="19" w:name="_Toc448924529"/>
       <w:r>
         <w:t xml:space="preserve">Table </w:t>
       </w:r>
@@ -3231,7 +3273,7 @@
       <w:r>
         <w:t>shells</w:t>
       </w:r>
-      <w:bookmarkEnd w:id="18"/>
+      <w:bookmarkEnd w:id="19"/>
     </w:p>
     <w:p>
       <w:r>
@@ -8299,7 +8341,6 @@
           </mc:Fallback>
         </mc:AlternateContent>
       </w:r>
-      <w:proofErr w:type="gramStart"/>
       <w:r>
         <w:t xml:space="preserve">Figures </w:t>
       </w:r>
@@ -8321,7 +8362,6 @@
       <w:r>
         <w:t>.</w:t>
       </w:r>
-      <w:proofErr w:type="gramEnd"/>
       <w:r>
         <w:rPr>
           <w:noProof/>
@@ -8390,7 +8430,6 @@
       </w:r>
     </w:p>
     <w:p>
-      <w:proofErr w:type="gramStart"/>
       <w:r>
         <w:lastRenderedPageBreak/>
         <w:t xml:space="preserve">Figures </w:t>
@@ -8401,7 +8440,6 @@
       <w:r>
         <w:t>b: User prevalence, per anatomical class, age group, calendar year, and database in an ambulatory care setting.</w:t>
       </w:r>
-      <w:proofErr w:type="gramEnd"/>
     </w:p>
     <w:p>
       <w:r>
@@ -8573,52 +8611,10 @@
       <w:pPr>
         <w:pStyle w:val="Heading1"/>
       </w:pPr>
-      <w:bookmarkStart w:id="19" w:name="_Toc448924530"/>
+      <w:bookmarkStart w:id="20" w:name="_Toc448924530"/>
       <w:r>
         <w:lastRenderedPageBreak/>
         <w:t>References</w:t>
-      </w:r>
-      <w:bookmarkEnd w:id="19"/>
-    </w:p>
-    <w:p>
-      <w:pPr>
-        <w:spacing w:after="0" w:line="240" w:lineRule="auto"/>
-        <w:rPr>
-          <w:rFonts w:ascii="Calibri" w:hAnsi="Calibri" w:cs="Calibri"/>
-          <w:noProof/>
-        </w:rPr>
-      </w:pPr>
-      <w:r>
-        <w:fldChar w:fldCharType="begin"/>
-      </w:r>
-      <w:r>
-        <w:instrText xml:space="preserve"> ADDIN EN.REFLIST </w:instrText>
-      </w:r>
-      <w:r>
-        <w:fldChar w:fldCharType="separate"/>
-      </w:r>
-      <w:bookmarkStart w:id="20" w:name="_ENREF_1"/>
-      <w:r>
-        <w:rPr>
-          <w:rFonts w:ascii="Calibri" w:hAnsi="Calibri" w:cs="Calibri"/>
-          <w:noProof/>
-        </w:rPr>
-        <w:t>1 Sturkenboom MC, Verhamme KM, Nicolosi A, et al. Drug use in children: cohort study in three European countries. BMJ (Clinical research ed). 2008;</w:t>
-      </w:r>
-      <w:r>
-        <w:rPr>
-          <w:rFonts w:ascii="Calibri" w:hAnsi="Calibri" w:cs="Calibri"/>
-          <w:b/>
-          <w:noProof/>
-        </w:rPr>
-        <w:t>337</w:t>
-      </w:r>
-      <w:r>
-        <w:rPr>
-          <w:rFonts w:ascii="Calibri" w:hAnsi="Calibri" w:cs="Calibri"/>
-          <w:noProof/>
-        </w:rPr>
-        <w:t>:a2245.</w:t>
       </w:r>
       <w:bookmarkEnd w:id="20"/>
     </w:p>
@@ -8630,13 +8626,22 @@
           <w:noProof/>
         </w:rPr>
       </w:pPr>
-      <w:bookmarkStart w:id="21" w:name="_ENREF_2"/>
+      <w:r>
+        <w:fldChar w:fldCharType="begin"/>
+      </w:r>
+      <w:r>
+        <w:instrText xml:space="preserve"> ADDIN EN.REFLIST </w:instrText>
+      </w:r>
+      <w:r>
+        <w:fldChar w:fldCharType="separate"/>
+      </w:r>
+      <w:bookmarkStart w:id="21" w:name="_ENREF_1"/>
       <w:r>
         <w:rPr>
           <w:rFonts w:ascii="Calibri" w:hAnsi="Calibri" w:cs="Calibri"/>
           <w:noProof/>
         </w:rPr>
-        <w:t>2 Chan EW, Lau WC, Leung WK, et al. Prevention of Dabigatran-Related Gastrointestinal Bleeding With Gastroprotective Agents: A Population-Based Study. Gastroenterology. 2015 Sep;</w:t>
+        <w:t>1 Sturkenboom MC, Verhamme KM, Nicolosi A, et al. Drug use in children: cohort study in three European countries. BMJ (Clinical research ed). 2008;</w:t>
       </w:r>
       <w:r>
         <w:rPr>
@@ -8644,14 +8649,14 @@
           <w:b/>
           <w:noProof/>
         </w:rPr>
-        <w:t>149</w:t>
+        <w:t>337</w:t>
       </w:r>
       <w:r>
         <w:rPr>
           <w:rFonts w:ascii="Calibri" w:hAnsi="Calibri" w:cs="Calibri"/>
           <w:noProof/>
         </w:rPr>
-        <w:t>(3):586-95 e3.</w:t>
+        <w:t>:a2245.</w:t>
       </w:r>
       <w:bookmarkEnd w:id="21"/>
     </w:p>
@@ -8663,13 +8668,13 @@
           <w:noProof/>
         </w:rPr>
       </w:pPr>
-      <w:bookmarkStart w:id="22" w:name="_ENREF_3"/>
+      <w:bookmarkStart w:id="22" w:name="_ENREF_2"/>
       <w:r>
         <w:rPr>
           <w:rFonts w:ascii="Calibri" w:hAnsi="Calibri" w:cs="Calibri"/>
           <w:noProof/>
         </w:rPr>
-        <w:t>3 Chui CS, Man KK, Cheng CL, et al. An investigation of the potential association between retinal detachment and oral fluoroquinolones: a self-controlled case series study. The Journal of antimicrobial chemotherapy. 2014 Sep;</w:t>
+        <w:t>2 Chan EW, Lau WC, Leung WK, et al. Prevention of Dabigatran-Related Gastrointestinal Bleeding With Gastroprotective Agents: A Population-Based Study. Gastroenterology. 2015 Sep;</w:t>
       </w:r>
       <w:r>
         <w:rPr>
@@ -8677,14 +8682,14 @@
           <w:b/>
           <w:noProof/>
         </w:rPr>
-        <w:t>69</w:t>
+        <w:t>149</w:t>
       </w:r>
       <w:r>
         <w:rPr>
           <w:rFonts w:ascii="Calibri" w:hAnsi="Calibri" w:cs="Calibri"/>
           <w:noProof/>
         </w:rPr>
-        <w:t>(9):2563-7.</w:t>
+        <w:t>(3):586-95 e3.</w:t>
       </w:r>
       <w:bookmarkEnd w:id="22"/>
     </w:p>
@@ -8696,7 +8701,40 @@
           <w:noProof/>
         </w:rPr>
       </w:pPr>
-      <w:bookmarkStart w:id="23" w:name="_ENREF_4"/>
+      <w:bookmarkStart w:id="23" w:name="_ENREF_3"/>
+      <w:r>
+        <w:rPr>
+          <w:rFonts w:ascii="Calibri" w:hAnsi="Calibri" w:cs="Calibri"/>
+          <w:noProof/>
+        </w:rPr>
+        <w:t>3 Chui CS, Man KK, Cheng CL, et al. An investigation of the potential association between retinal detachment and oral fluoroquinolones: a self-controlled case series study. The Journal of antimicrobial chemotherapy. 2014 Sep;</w:t>
+      </w:r>
+      <w:r>
+        <w:rPr>
+          <w:rFonts w:ascii="Calibri" w:hAnsi="Calibri" w:cs="Calibri"/>
+          <w:b/>
+          <w:noProof/>
+        </w:rPr>
+        <w:t>69</w:t>
+      </w:r>
+      <w:r>
+        <w:rPr>
+          <w:rFonts w:ascii="Calibri" w:hAnsi="Calibri" w:cs="Calibri"/>
+          <w:noProof/>
+        </w:rPr>
+        <w:t>(9):2563-7.</w:t>
+      </w:r>
+      <w:bookmarkEnd w:id="23"/>
+    </w:p>
+    <w:p>
+      <w:pPr>
+        <w:spacing w:after="0" w:line="240" w:lineRule="auto"/>
+        <w:rPr>
+          <w:rFonts w:ascii="Calibri" w:hAnsi="Calibri" w:cs="Calibri"/>
+          <w:noProof/>
+        </w:rPr>
+      </w:pPr>
+      <w:bookmarkStart w:id="24" w:name="_ENREF_4"/>
       <w:r>
         <w:rPr>
           <w:rFonts w:ascii="Calibri" w:hAnsi="Calibri" w:cs="Calibri"/>
@@ -8719,7 +8757,7 @@
         </w:rPr>
         <w:t>(1):40-8.</w:t>
       </w:r>
-      <w:bookmarkEnd w:id="23"/>
+      <w:bookmarkEnd w:id="24"/>
     </w:p>
     <w:p>
       <w:pPr>
@@ -8729,7 +8767,7 @@
           <w:noProof/>
         </w:rPr>
       </w:pPr>
-      <w:bookmarkStart w:id="24" w:name="_ENREF_5"/>
+      <w:bookmarkStart w:id="25" w:name="_ENREF_5"/>
       <w:r>
         <w:rPr>
           <w:rFonts w:ascii="Calibri" w:hAnsi="Calibri" w:cs="Calibri"/>
@@ -8737,7 +8775,7 @@
         </w:rPr>
         <w:t>5 Rose K, Stötter H. ICH E 11: clinical investigation of medicinal products in the paediatric population. In: Rose K, JN vdA, editors. Guide to paediatric clinical research. Basel: KArger; 2007. p. 33-7.</w:t>
       </w:r>
-      <w:bookmarkEnd w:id="24"/>
+      <w:bookmarkEnd w:id="25"/>
     </w:p>
     <w:p>
       <w:pPr>
@@ -8746,14 +8784,14 @@
           <w:noProof/>
         </w:rPr>
       </w:pPr>
-      <w:bookmarkStart w:id="25" w:name="_Toc448924531"/>
+      <w:bookmarkStart w:id="26" w:name="_Toc448924531"/>
       <w:r>
         <w:rPr>
           <w:noProof/>
         </w:rPr>
         <w:t>Appendix A. Drug classification</w:t>
       </w:r>
-      <w:bookmarkEnd w:id="25"/>
+      <w:bookmarkEnd w:id="26"/>
     </w:p>
     <w:p/>
     <w:p>
@@ -8792,7 +8830,7 @@
           <v:shape id="_x0000_i1025" type="#_x0000_t75" style="width:77.55pt;height:50.2pt" o:ole="">
             <v:imagedata r:id="rId20" o:title=""/>
           </v:shape>
-          <o:OLEObject Type="Embed" ProgID="Excel.SheetMacroEnabled.12" ShapeID="_x0000_i1025" DrawAspect="Icon" ObjectID="_1532775288" r:id="rId21"/>
+          <o:OLEObject Type="Embed" ProgID="Excel.SheetMacroEnabled.12" ShapeID="_x0000_i1025" DrawAspect="Icon" ObjectID="_1533118837" r:id="rId21"/>
         </w:object>
       </w:r>
     </w:p>
@@ -8800,8 +8838,6 @@
       <w:r>
         <w:fldChar w:fldCharType="end"/>
       </w:r>
-      <w:bookmarkStart w:id="26" w:name="_GoBack"/>
-      <w:bookmarkEnd w:id="26"/>
     </w:p>
     <w:sectPr>
       <w:pgSz w:w="12240" w:h="15840"/>
@@ -8874,7 +8910,7 @@
       <w:rPr>
         <w:noProof/>
       </w:rPr>
-      <w:t>14</w:t>
+      <w:t>6</w:t>
     </w:r>
     <w:r>
       <w:rPr>
@@ -11332,7 +11368,7 @@
 </file>
 
 <file path=customXml/itemProps1.xml><?xml version="1.0" encoding="utf-8"?>
-<ds:datastoreItem xmlns:ds="http://schemas.openxmlformats.org/officeDocument/2006/customXml" ds:itemID="{B0B217C2-0CDE-454D-8E85-DFC525CCADEA}">
+<ds:datastoreItem xmlns:ds="http://schemas.openxmlformats.org/officeDocument/2006/customXml" ds:itemID="{2E65954E-533E-476D-B99D-8B98E2A26375}">
   <ds:schemaRefs>
     <ds:schemaRef ds:uri="http://schemas.openxmlformats.org/officeDocument/2006/bibliography"/>
   </ds:schemaRefs>

</xml_diff>

<commit_message>
Some more language tweaking
</commit_message>
<xml_diff>
--- a/DrugsInPeds/extras/OHDSI Drug Utilization in Children Protocol.docx
+++ b/DrugsInPeds/extras/OHDSI Drug Utilization in Children Protocol.docx
@@ -3148,37 +3148,29 @@
         <w:t xml:space="preserve"> and </w:t>
       </w:r>
       <w:r>
-        <w:t xml:space="preserve">PBS </w:t>
-      </w:r>
-      <w:r>
-        <w:t>or</w:t>
-      </w:r>
-      <w:r>
-        <w:t xml:space="preserve"> start of study period or data of birth (whichever was latest) in CDARS.</w:t>
+        <w:t>PBS</w:t>
+      </w:r>
+      <w:r>
+        <w:t>. Observation time was definined as date of birth until death in CDARS. Observation time was defined as the start of the first visit (inpatient, outpatient or ER) to the end of the last visit for AUSOM.</w:t>
       </w:r>
     </w:p>
     <w:p>
       <w:r>
-        <w:t xml:space="preserve">We use the </w:t>
-      </w:r>
-      <w:r>
-        <w:t>number of children with at least one day of observation i</w:t>
-      </w:r>
-      <w:r>
-        <w:t>n each calendar year and for each age group as the denominator to calculate prevalence rates. Over the study period, and within a calendar year children could contribute to more than one age category.</w:t>
+        <w:t>We use the person count as the denominator to calculate prevalence rates. If a person was observed for at least one day in a particular category (e.g. age group) that person was counted in the denominator for that category. Over the study period, and within a calendar year children could contribute to more than one age category.</w:t>
       </w:r>
       <w:r>
         <w:t xml:space="preserve"> </w:t>
       </w:r>
-      <w:r>
-        <w:t>If a child was observed in multiple periods, the child was assumed to also be observed in the time between the first and the last observation period.</w:t>
-      </w:r>
-      <w:bookmarkStart w:id="18" w:name="_GoBack"/>
-      <w:bookmarkEnd w:id="18"/>
     </w:p>
     <w:p>
       <w:r>
-        <w:t>We will estimate user prevalence (per 1000 person-years) by counting the number of children using a specific drug in a specific calendar year</w:t>
+        <w:t>We will estimate user prevalence (per 1000 person</w:t>
+      </w:r>
+      <w:r>
+        <w:t>s</w:t>
+      </w:r>
+      <w:r>
+        <w:t>) by counting the number of children using a specific drug in a specific calendar year</w:t>
       </w:r>
       <w:r>
         <w:t xml:space="preserve">, </w:t>
@@ -3190,7 +3182,13 @@
         <w:t>, and setting (inpatient or ambulatory)</w:t>
       </w:r>
       <w:r>
-        <w:t>. We will also estimate prescription prevalence (per 1000 person-years) by counting the number of prescriptions of a specific drug in a specific calendar year</w:t>
+        <w:t>. We will also estimate prescription prevalence (per 1000 person</w:t>
+      </w:r>
+      <w:r>
+        <w:t>s</w:t>
+      </w:r>
+      <w:r>
+        <w:t>) by counting the number of prescriptions of a specific drug in a specific calendar year</w:t>
       </w:r>
       <w:r>
         <w:t>, age group, and setting (inpatient or ambulatory). The reason for distinguishing between the different setting</w:t>
@@ -3263,7 +3261,7 @@
       <w:pPr>
         <w:pStyle w:val="Heading1"/>
       </w:pPr>
-      <w:bookmarkStart w:id="19" w:name="_Toc448924529"/>
+      <w:bookmarkStart w:id="18" w:name="_Toc448924529"/>
       <w:r>
         <w:t xml:space="preserve">Table </w:t>
       </w:r>
@@ -3273,7 +3271,7 @@
       <w:r>
         <w:t>shells</w:t>
       </w:r>
-      <w:bookmarkEnd w:id="19"/>
+      <w:bookmarkEnd w:id="18"/>
     </w:p>
     <w:p>
       <w:r>
@@ -3867,7 +3865,13 @@
         <w:t xml:space="preserve">in an inpatient setting </w:t>
       </w:r>
       <w:r>
-        <w:t>by therapeutic level (prevalence per 1000 person years), ra</w:t>
+        <w:t>by therapeutic level (prevalence per 1000 person</w:t>
+      </w:r>
+      <w:r>
+        <w:t>s</w:t>
+      </w:r>
+      <w:r>
+        <w:t>), ra</w:t>
       </w:r>
       <w:r>
         <w:t xml:space="preserve">nked by the average </w:t>
@@ -4254,7 +4258,15 @@
         <w:t xml:space="preserve">in an ambulatory care setting </w:t>
       </w:r>
       <w:r>
-        <w:t xml:space="preserve">by age and therapeutic level (prevalence per 1000 person years), ranked by the average number of prescriptions per user. </w:t>
+        <w:t>by age and therapeutic level (prevalence per 1000 person</w:t>
+      </w:r>
+      <w:r>
+        <w:t>s</w:t>
+      </w:r>
+      <w:bookmarkStart w:id="19" w:name="_GoBack"/>
+      <w:bookmarkEnd w:id="19"/>
+      <w:r>
+        <w:t xml:space="preserve">), ranked by the average number of prescriptions per user. </w:t>
       </w:r>
       <w:r>
         <w:t>Numbers are computed across databases.</w:t>
@@ -8830,11 +8842,20 @@
           <v:shape id="_x0000_i1025" type="#_x0000_t75" style="width:77.55pt;height:50.2pt" o:ole="">
             <v:imagedata r:id="rId20" o:title=""/>
           </v:shape>
-          <o:OLEObject Type="Embed" ProgID="Excel.SheetMacroEnabled.12" ShapeID="_x0000_i1025" DrawAspect="Icon" ObjectID="_1533118837" r:id="rId21"/>
+          <o:OLEObject Type="Embed" ProgID="Excel.SheetMacroEnabled.12" ShapeID="_x0000_i1025" DrawAspect="Icon" ObjectID="_1533119351" r:id="rId21"/>
         </w:object>
       </w:r>
     </w:p>
     <w:p>
+      <w:r>
+        <w:fldChar w:fldCharType="end"/>
+      </w:r>
+      <w:r>
+        <w:fldChar w:fldCharType="begin"/>
+      </w:r>
+      <w:r>
+        <w:instrText xml:space="preserve"> ADDIN </w:instrText>
+      </w:r>
       <w:r>
         <w:fldChar w:fldCharType="end"/>
       </w:r>
@@ -8910,7 +8931,7 @@
       <w:rPr>
         <w:noProof/>
       </w:rPr>
-      <w:t>6</w:t>
+      <w:t>8</w:t>
     </w:r>
     <w:r>
       <w:rPr>
@@ -11368,7 +11389,7 @@
 </file>
 
 <file path=customXml/itemProps1.xml><?xml version="1.0" encoding="utf-8"?>
-<ds:datastoreItem xmlns:ds="http://schemas.openxmlformats.org/officeDocument/2006/customXml" ds:itemID="{2E65954E-533E-476D-B99D-8B98E2A26375}">
+<ds:datastoreItem xmlns:ds="http://schemas.openxmlformats.org/officeDocument/2006/customXml" ds:itemID="{89D0FF7E-9C51-4FCF-875D-7D50EDAE169A}">
   <ds:schemaRefs>
     <ds:schemaRef ds:uri="http://schemas.openxmlformats.org/officeDocument/2006/bibliography"/>
   </ds:schemaRefs>

</xml_diff>

<commit_message>
Removed "Ethinyl Estradiol" from "Antineoplastic and immunomodulating agents"
</commit_message>
<xml_diff>
--- a/DrugsInPeds/extras/OHDSI Drug Utilization in Children Protocol.docx
+++ b/DrugsInPeds/extras/OHDSI Drug Utilization in Children Protocol.docx
@@ -162,10 +162,13 @@
         <w:t xml:space="preserve">  </w:t>
       </w:r>
       <w:r>
-        <w:t>19</w:t>
-      </w:r>
-      <w:r>
-        <w:t xml:space="preserve"> August</w:t>
+        <w:t>9</w:t>
+      </w:r>
+      <w:r>
+        <w:t xml:space="preserve"> </w:t>
+      </w:r>
+      <w:r>
+        <w:t>Spetember</w:t>
       </w:r>
       <w:r>
         <w:t xml:space="preserve"> 2016</w:t>
@@ -1419,7 +1422,7 @@
           </w:tcPr>
           <w:p>
             <w:r>
-              <w:t>4b</w:t>
+              <w:t>4c</w:t>
             </w:r>
           </w:p>
         </w:tc>
@@ -1429,7 +1432,7 @@
           </w:tcPr>
           <w:p>
             <w:r>
-              <w:t>19 august 2016</w:t>
+              <w:t>9 September 2016</w:t>
             </w:r>
           </w:p>
         </w:tc>
@@ -1449,7 +1452,13 @@
           </w:tcPr>
           <w:p>
             <w:r>
-              <w:t>Corrected language on denominator definition</w:t>
+              <w:t>Removed ‘</w:t>
+            </w:r>
+            <w:r>
+              <w:t>Ethinyl estradiol</w:t>
+            </w:r>
+            <w:r>
+              <w:t>’ from Antineoplastics</w:t>
             </w:r>
           </w:p>
         </w:tc>
@@ -1461,6 +1470,48 @@
           </w:tcPr>
           <w:p>
             <w:r>
+              <w:t>4b</w:t>
+            </w:r>
+          </w:p>
+        </w:tc>
+        <w:tc>
+          <w:tcPr>
+            <w:tcW w:w="1970" w:type="dxa"/>
+          </w:tcPr>
+          <w:p>
+            <w:r>
+              <w:t>19 August 2016</w:t>
+            </w:r>
+          </w:p>
+        </w:tc>
+        <w:tc>
+          <w:tcPr>
+            <w:tcW w:w="1909" w:type="dxa"/>
+          </w:tcPr>
+          <w:p>
+            <w:r>
+              <w:t>Martijn Schuemie</w:t>
+            </w:r>
+          </w:p>
+        </w:tc>
+        <w:tc>
+          <w:tcPr>
+            <w:tcW w:w="4999" w:type="dxa"/>
+          </w:tcPr>
+          <w:p>
+            <w:r>
+              <w:t>Corrected language on denominator definition</w:t>
+            </w:r>
+          </w:p>
+        </w:tc>
+      </w:tr>
+      <w:tr>
+        <w:tc>
+          <w:tcPr>
+            <w:tcW w:w="1005" w:type="dxa"/>
+          </w:tcPr>
+          <w:p>
+            <w:r>
               <w:t>4</w:t>
             </w:r>
           </w:p>
@@ -1471,7 +1522,7 @@
           </w:tcPr>
           <w:p>
             <w:r>
-              <w:t>7 august 2016</w:t>
+              <w:t>7 August 2016</w:t>
             </w:r>
           </w:p>
         </w:tc>
@@ -1491,13 +1542,7 @@
           </w:tcPr>
           <w:p>
             <w:r>
-              <w:t>M</w:t>
-            </w:r>
-            <w:r>
-              <w:t>odifications to drug cla</w:t>
-            </w:r>
-            <w:r>
-              <w:t>ssification after manual review:</w:t>
+              <w:t>Modifications to drug classification after manual review:</w:t>
             </w:r>
           </w:p>
           <w:p>
@@ -1545,10 +1590,7 @@
               </w:numPr>
             </w:pPr>
             <w:r>
-              <w:t>Removed aspirin</w:t>
-            </w:r>
-            <w:r>
-              <w:t xml:space="preserve">, iloprost, and </w:t>
+              <w:t xml:space="preserve">Removed aspirin, iloprost, and </w:t>
             </w:r>
             <w:r>
               <w:t>treprostinil</w:t>
@@ -1723,10 +1765,7 @@
           </w:tcPr>
           <w:p>
             <w:r>
-              <w:t>11 November</w:t>
-            </w:r>
-            <w:r>
-              <w:t xml:space="preserve"> 2015</w:t>
+              <w:t>11 November 2015</w:t>
             </w:r>
           </w:p>
         </w:tc>
@@ -1822,6 +1861,7 @@
     </w:p>
     <w:p>
       <w:r>
+        <w:lastRenderedPageBreak/>
         <w:t xml:space="preserve">Observational data in the form of </w:t>
       </w:r>
       <w:r>
@@ -1843,11 +1883,7 @@
         <w:t>and insurance claims data have the potential</w:t>
       </w:r>
       <w:r>
-        <w:t xml:space="preserve"> to fill this knowledge gap through retrospective analysis of drug exposure in children and its </w:t>
-      </w:r>
-      <w:r>
-        <w:lastRenderedPageBreak/>
-        <w:t xml:space="preserve">consequences. A first step is to make an inventory </w:t>
+        <w:t xml:space="preserve"> to fill this knowledge gap through retrospective analysis of drug exposure in children and its consequences. A first step is to make an inventory </w:t>
       </w:r>
       <w:r>
         <w:t xml:space="preserve">of the drugs taken by children, and the prevalences with which they are prescribed. </w:t>
@@ -2393,6 +2429,7 @@
       </w:pPr>
       <w:bookmarkStart w:id="9" w:name="_Toc448924522"/>
       <w:r>
+        <w:lastRenderedPageBreak/>
         <w:t>Hong Kong Clinical Data</w:t>
       </w:r>
       <w:r>
@@ -2441,11 +2478,7 @@
         <w:t>ong</w:t>
       </w:r>
       <w:r>
-        <w:t xml:space="preserve"> Hospital Authority (HA), a statutory body which manages all public hospitals and their associated </w:t>
-      </w:r>
-      <w:r>
-        <w:lastRenderedPageBreak/>
-        <w:t>ambulatory and primary care clinics. The service is available to all HK residents (over 7 million) and covers about 80% of all hospital admissions in HK. Patient-specific clinical data including diagnoses, prescription and information on admission and discharge which are recorded by trained clinicians. Other patient-specific data such demographics, payment method, prescription and pharmacy dispensing information are e</w:t>
+        <w:t xml:space="preserve"> Hospital Authority (HA), a statutory body which manages all public hospitals and their associated ambulatory and primary care clinics. The service is available to all HK residents (over 7 million) and covers about 80% of all hospital admissions in HK. Patient-specific clinical data including diagnoses, prescription and information on admission and discharge which are recorded by trained clinicians. Other patient-specific data such demographics, payment method, prescription and pharmacy dispensing information are e</w:t>
       </w:r>
       <w:r>
         <w:t>ntered by other trained staff.</w:t>
@@ -2955,17 +2988,17 @@
         <w:t>subsidized</w:t>
       </w:r>
       <w:r>
-        <w:t xml:space="preserve"> and dispensed under the Pharmaceutical Benefits Scheme (PBS). PBS data are collected from pharmacies and private hospitals, and discharge or outpatient dispensing from many public hospitals. </w:t>
+        <w:t xml:space="preserve"> and dispensed under the Pharmaceutical Benefits Scheme (PBS). PBS data are collected from pharmacies </w:t>
+      </w:r>
+      <w:r>
+        <w:lastRenderedPageBreak/>
+        <w:t xml:space="preserve">and private hospitals, and discharge or outpatient dispensing from many public hospitals. </w:t>
       </w:r>
       <w:r>
         <w:t xml:space="preserve">It does not include inpatient public hospital prescriptions.  </w:t>
       </w:r>
       <w:r>
-        <w:t xml:space="preserve">It includes information on patient age, gender, beneficiary status (general or concessional beneficiary status), as well as prescribing information, which </w:t>
-      </w:r>
-      <w:r>
-        <w:lastRenderedPageBreak/>
-        <w:t xml:space="preserve">includes date of supply, </w:t>
+        <w:t xml:space="preserve">It includes information on patient age, gender, beneficiary status (general or concessional beneficiary status), as well as prescribing information, which includes date of supply, </w:t>
       </w:r>
       <w:r>
         <w:t xml:space="preserve">date of prescription, </w:t>
@@ -3203,7 +3236,11 @@
         <w:t xml:space="preserve"> CDARS and AUSOM the capture of drugs prescribed </w:t>
       </w:r>
       <w:r>
-        <w:t>in an ambulatory setting</w:t>
+        <w:t xml:space="preserve">in an </w:t>
+      </w:r>
+      <w:r>
+        <w:lastRenderedPageBreak/>
+        <w:t>ambulatory setting</w:t>
       </w:r>
       <w:r>
         <w:t xml:space="preserve"> will be incomplete, whereas in </w:t>
@@ -3223,7 +3260,6 @@
     </w:p>
     <w:p>
       <w:r>
-        <w:lastRenderedPageBreak/>
         <w:t xml:space="preserve">Drugs will be classified according to a custom defined drug classification (Appendix A). This classification is based on pharmacological class, and where appropriate aggregated further by indication. </w:t>
       </w:r>
       <w:r>
@@ -4263,8 +4299,6 @@
       <w:r>
         <w:t>s</w:t>
       </w:r>
-      <w:bookmarkStart w:id="19" w:name="_GoBack"/>
-      <w:bookmarkEnd w:id="19"/>
       <w:r>
         <w:t xml:space="preserve">), ranked by the average number of prescriptions per user. </w:t>
       </w:r>
@@ -8353,6 +8387,7 @@
           </mc:Fallback>
         </mc:AlternateContent>
       </w:r>
+      <w:proofErr w:type="gramStart"/>
       <w:r>
         <w:t xml:space="preserve">Figures </w:t>
       </w:r>
@@ -8374,6 +8409,7 @@
       <w:r>
         <w:t>.</w:t>
       </w:r>
+      <w:proofErr w:type="gramEnd"/>
       <w:r>
         <w:rPr>
           <w:noProof/>
@@ -8442,6 +8478,7 @@
       </w:r>
     </w:p>
     <w:p>
+      <w:proofErr w:type="gramStart"/>
       <w:r>
         <w:lastRenderedPageBreak/>
         <w:t xml:space="preserve">Figures </w:t>
@@ -8452,6 +8489,7 @@
       <w:r>
         <w:t>b: User prevalence, per anatomical class, age group, calendar year, and database in an ambulatory care setting.</w:t>
       </w:r>
+      <w:proofErr w:type="gramEnd"/>
     </w:p>
     <w:p>
       <w:r>
@@ -8623,10 +8661,52 @@
       <w:pPr>
         <w:pStyle w:val="Heading1"/>
       </w:pPr>
-      <w:bookmarkStart w:id="20" w:name="_Toc448924530"/>
+      <w:bookmarkStart w:id="19" w:name="_Toc448924530"/>
       <w:r>
         <w:lastRenderedPageBreak/>
         <w:t>References</w:t>
+      </w:r>
+      <w:bookmarkEnd w:id="19"/>
+    </w:p>
+    <w:p>
+      <w:pPr>
+        <w:spacing w:after="0" w:line="240" w:lineRule="auto"/>
+        <w:rPr>
+          <w:rFonts w:ascii="Calibri" w:hAnsi="Calibri" w:cs="Calibri"/>
+          <w:noProof/>
+        </w:rPr>
+      </w:pPr>
+      <w:r>
+        <w:fldChar w:fldCharType="begin"/>
+      </w:r>
+      <w:r>
+        <w:instrText xml:space="preserve"> ADDIN EN.REFLIST </w:instrText>
+      </w:r>
+      <w:r>
+        <w:fldChar w:fldCharType="separate"/>
+      </w:r>
+      <w:bookmarkStart w:id="20" w:name="_ENREF_1"/>
+      <w:r>
+        <w:rPr>
+          <w:rFonts w:ascii="Calibri" w:hAnsi="Calibri" w:cs="Calibri"/>
+          <w:noProof/>
+        </w:rPr>
+        <w:t>1 Sturkenboom MC, Verhamme KM, Nicolosi A, et al. Drug use in children: cohort study in three European countries. BMJ (Clinical research ed). 2008;</w:t>
+      </w:r>
+      <w:r>
+        <w:rPr>
+          <w:rFonts w:ascii="Calibri" w:hAnsi="Calibri" w:cs="Calibri"/>
+          <w:b/>
+          <w:noProof/>
+        </w:rPr>
+        <w:t>337</w:t>
+      </w:r>
+      <w:r>
+        <w:rPr>
+          <w:rFonts w:ascii="Calibri" w:hAnsi="Calibri" w:cs="Calibri"/>
+          <w:noProof/>
+        </w:rPr>
+        <w:t>:a2245.</w:t>
       </w:r>
       <w:bookmarkEnd w:id="20"/>
     </w:p>
@@ -8638,22 +8718,13 @@
           <w:noProof/>
         </w:rPr>
       </w:pPr>
-      <w:r>
-        <w:fldChar w:fldCharType="begin"/>
-      </w:r>
-      <w:r>
-        <w:instrText xml:space="preserve"> ADDIN EN.REFLIST </w:instrText>
-      </w:r>
-      <w:r>
-        <w:fldChar w:fldCharType="separate"/>
-      </w:r>
-      <w:bookmarkStart w:id="21" w:name="_ENREF_1"/>
+      <w:bookmarkStart w:id="21" w:name="_ENREF_2"/>
       <w:r>
         <w:rPr>
           <w:rFonts w:ascii="Calibri" w:hAnsi="Calibri" w:cs="Calibri"/>
           <w:noProof/>
         </w:rPr>
-        <w:t>1 Sturkenboom MC, Verhamme KM, Nicolosi A, et al. Drug use in children: cohort study in three European countries. BMJ (Clinical research ed). 2008;</w:t>
+        <w:t>2 Chan EW, Lau WC, Leung WK, et al. Prevention of Dabigatran-Related Gastrointestinal Bleeding With Gastroprotective Agents: A Population-Based Study. Gastroenterology. 2015 Sep;</w:t>
       </w:r>
       <w:r>
         <w:rPr>
@@ -8661,14 +8732,14 @@
           <w:b/>
           <w:noProof/>
         </w:rPr>
-        <w:t>337</w:t>
+        <w:t>149</w:t>
       </w:r>
       <w:r>
         <w:rPr>
           <w:rFonts w:ascii="Calibri" w:hAnsi="Calibri" w:cs="Calibri"/>
           <w:noProof/>
         </w:rPr>
-        <w:t>:a2245.</w:t>
+        <w:t>(3):586-95 e3.</w:t>
       </w:r>
       <w:bookmarkEnd w:id="21"/>
     </w:p>
@@ -8680,13 +8751,13 @@
           <w:noProof/>
         </w:rPr>
       </w:pPr>
-      <w:bookmarkStart w:id="22" w:name="_ENREF_2"/>
+      <w:bookmarkStart w:id="22" w:name="_ENREF_3"/>
       <w:r>
         <w:rPr>
           <w:rFonts w:ascii="Calibri" w:hAnsi="Calibri" w:cs="Calibri"/>
           <w:noProof/>
         </w:rPr>
-        <w:t>2 Chan EW, Lau WC, Leung WK, et al. Prevention of Dabigatran-Related Gastrointestinal Bleeding With Gastroprotective Agents: A Population-Based Study. Gastroenterology. 2015 Sep;</w:t>
+        <w:t>3 Chui CS, Man KK, Cheng CL, et al. An investigation of the potential association between retinal detachment and oral fluoroquinolones: a self-controlled case series study. The Journal of antimicrobial chemotherapy. 2014 Sep;</w:t>
       </w:r>
       <w:r>
         <w:rPr>
@@ -8694,14 +8765,14 @@
           <w:b/>
           <w:noProof/>
         </w:rPr>
-        <w:t>149</w:t>
+        <w:t>69</w:t>
       </w:r>
       <w:r>
         <w:rPr>
           <w:rFonts w:ascii="Calibri" w:hAnsi="Calibri" w:cs="Calibri"/>
           <w:noProof/>
         </w:rPr>
-        <w:t>(3):586-95 e3.</w:t>
+        <w:t>(9):2563-7.</w:t>
       </w:r>
       <w:bookmarkEnd w:id="22"/>
     </w:p>
@@ -8713,40 +8784,7 @@
           <w:noProof/>
         </w:rPr>
       </w:pPr>
-      <w:bookmarkStart w:id="23" w:name="_ENREF_3"/>
-      <w:r>
-        <w:rPr>
-          <w:rFonts w:ascii="Calibri" w:hAnsi="Calibri" w:cs="Calibri"/>
-          <w:noProof/>
-        </w:rPr>
-        <w:t>3 Chui CS, Man KK, Cheng CL, et al. An investigation of the potential association between retinal detachment and oral fluoroquinolones: a self-controlled case series study. The Journal of antimicrobial chemotherapy. 2014 Sep;</w:t>
-      </w:r>
-      <w:r>
-        <w:rPr>
-          <w:rFonts w:ascii="Calibri" w:hAnsi="Calibri" w:cs="Calibri"/>
-          <w:b/>
-          <w:noProof/>
-        </w:rPr>
-        <w:t>69</w:t>
-      </w:r>
-      <w:r>
-        <w:rPr>
-          <w:rFonts w:ascii="Calibri" w:hAnsi="Calibri" w:cs="Calibri"/>
-          <w:noProof/>
-        </w:rPr>
-        <w:t>(9):2563-7.</w:t>
-      </w:r>
-      <w:bookmarkEnd w:id="23"/>
-    </w:p>
-    <w:p>
-      <w:pPr>
-        <w:spacing w:after="0" w:line="240" w:lineRule="auto"/>
-        <w:rPr>
-          <w:rFonts w:ascii="Calibri" w:hAnsi="Calibri" w:cs="Calibri"/>
-          <w:noProof/>
-        </w:rPr>
-      </w:pPr>
-      <w:bookmarkStart w:id="24" w:name="_ENREF_4"/>
+      <w:bookmarkStart w:id="23" w:name="_ENREF_4"/>
       <w:r>
         <w:rPr>
           <w:rFonts w:ascii="Calibri" w:hAnsi="Calibri" w:cs="Calibri"/>
@@ -8769,7 +8807,7 @@
         </w:rPr>
         <w:t>(1):40-8.</w:t>
       </w:r>
-      <w:bookmarkEnd w:id="24"/>
+      <w:bookmarkEnd w:id="23"/>
     </w:p>
     <w:p>
       <w:pPr>
@@ -8779,7 +8817,7 @@
           <w:noProof/>
         </w:rPr>
       </w:pPr>
-      <w:bookmarkStart w:id="25" w:name="_ENREF_5"/>
+      <w:bookmarkStart w:id="24" w:name="_ENREF_5"/>
       <w:r>
         <w:rPr>
           <w:rFonts w:ascii="Calibri" w:hAnsi="Calibri" w:cs="Calibri"/>
@@ -8787,7 +8825,7 @@
         </w:rPr>
         <w:t>5 Rose K, Stötter H. ICH E 11: clinical investigation of medicinal products in the paediatric population. In: Rose K, JN vdA, editors. Guide to paediatric clinical research. Basel: KArger; 2007. p. 33-7.</w:t>
       </w:r>
-      <w:bookmarkEnd w:id="25"/>
+      <w:bookmarkEnd w:id="24"/>
     </w:p>
     <w:p>
       <w:pPr>
@@ -8796,30 +8834,18 @@
           <w:noProof/>
         </w:rPr>
       </w:pPr>
-      <w:bookmarkStart w:id="26" w:name="_Toc448924531"/>
+      <w:bookmarkStart w:id="25" w:name="_Toc448924531"/>
       <w:r>
         <w:rPr>
           <w:noProof/>
         </w:rPr>
         <w:t>Appendix A. Drug classification</w:t>
       </w:r>
-      <w:bookmarkEnd w:id="26"/>
+      <w:bookmarkEnd w:id="25"/>
     </w:p>
-    <w:p/>
     <w:p>
-      <w:pPr>
-        <w:spacing w:line="240" w:lineRule="auto"/>
-        <w:rPr>
-          <w:rFonts w:ascii="Calibri" w:hAnsi="Calibri" w:cs="Calibri"/>
-          <w:noProof/>
-        </w:rPr>
-      </w:pPr>
-      <w:r>
-        <w:rPr>
-          <w:rFonts w:ascii="Calibri" w:hAnsi="Calibri" w:cs="Calibri"/>
-          <w:noProof/>
-        </w:rPr>
-        <w:object w:dxaOrig="1551" w:dyaOrig="1004" w14:anchorId="52C15E17">
+      <w:r>
+        <w:object w:dxaOrig="1551" w:dyaOrig="1004" w14:anchorId="4B7C436D">
           <v:shapetype id="_x0000_t75" coordsize="21600,21600" o:spt="75" o:preferrelative="t" path="m@4@5l@4@11@9@11@9@5xe" filled="f" stroked="f">
             <v:stroke joinstyle="miter"/>
             <v:formulas>
@@ -8842,14 +8868,25 @@
           <v:shape id="_x0000_i1025" type="#_x0000_t75" style="width:77.55pt;height:50.2pt" o:ole="">
             <v:imagedata r:id="rId20" o:title=""/>
           </v:shape>
-          <o:OLEObject Type="Embed" ProgID="Excel.SheetMacroEnabled.12" ShapeID="_x0000_i1025" DrawAspect="Icon" ObjectID="_1533119351" r:id="rId21"/>
+          <o:OLEObject Type="Embed" ProgID="Excel.SheetMacroEnabled.12" ShapeID="_x0000_i1025" DrawAspect="Icon" ObjectID="_1534933262" r:id="rId21"/>
         </w:object>
       </w:r>
     </w:p>
     <w:p>
+      <w:pPr>
+        <w:spacing w:line="240" w:lineRule="auto"/>
+        <w:rPr>
+          <w:rFonts w:ascii="Calibri" w:hAnsi="Calibri" w:cs="Calibri"/>
+          <w:noProof/>
+        </w:rPr>
+      </w:pPr>
+    </w:p>
+    <w:p>
       <w:r>
         <w:fldChar w:fldCharType="end"/>
       </w:r>
+      <w:bookmarkStart w:id="26" w:name="_GoBack"/>
+      <w:bookmarkEnd w:id="26"/>
       <w:r>
         <w:fldChar w:fldCharType="begin"/>
       </w:r>
@@ -8931,7 +8968,7 @@
       <w:rPr>
         <w:noProof/>
       </w:rPr>
-      <w:t>8</w:t>
+      <w:t>13</w:t>
     </w:r>
     <w:r>
       <w:rPr>
@@ -11389,7 +11426,7 @@
 </file>
 
 <file path=customXml/itemProps1.xml><?xml version="1.0" encoding="utf-8"?>
-<ds:datastoreItem xmlns:ds="http://schemas.openxmlformats.org/officeDocument/2006/customXml" ds:itemID="{89D0FF7E-9C51-4FCF-875D-7D50EDAE169A}">
+<ds:datastoreItem xmlns:ds="http://schemas.openxmlformats.org/officeDocument/2006/customXml" ds:itemID="{9E51F762-D538-42DA-9A19-4A7FDAB3315B}">
   <ds:schemaRefs>
     <ds:schemaRef ds:uri="http://schemas.openxmlformats.org/officeDocument/2006/bibliography"/>
   </ds:schemaRefs>

</xml_diff>

<commit_message>
Updated drug classification in pediatrics study
</commit_message>
<xml_diff>
--- a/DrugsInPeds/extras/OHDSI Drug Utilization in Children Protocol.docx
+++ b/DrugsInPeds/extras/OHDSI Drug Utilization in Children Protocol.docx
@@ -162,16 +162,13 @@
         <w:t xml:space="preserve">  </w:t>
       </w:r>
       <w:r>
-        <w:t>9</w:t>
+        <w:t>14</w:t>
       </w:r>
       <w:r>
         <w:t xml:space="preserve"> </w:t>
       </w:r>
       <w:r>
-        <w:t>Spetember</w:t>
-      </w:r>
-      <w:r>
-        <w:t xml:space="preserve"> 2016</w:t>
+        <w:t>June 2017</w:t>
       </w:r>
     </w:p>
     <w:p>
@@ -1422,6 +1419,236 @@
           </w:tcPr>
           <w:p>
             <w:r>
+              <w:t>5</w:t>
+            </w:r>
+          </w:p>
+        </w:tc>
+        <w:tc>
+          <w:tcPr>
+            <w:tcW w:w="1970" w:type="dxa"/>
+          </w:tcPr>
+          <w:p>
+            <w:r>
+              <w:t>17 June 2017</w:t>
+            </w:r>
+          </w:p>
+        </w:tc>
+        <w:tc>
+          <w:tcPr>
+            <w:tcW w:w="1909" w:type="dxa"/>
+          </w:tcPr>
+          <w:p>
+            <w:r>
+              <w:t xml:space="preserve">Ian Wong, </w:t>
+            </w:r>
+            <w:r>
+              <w:t xml:space="preserve">Nicole Pratt, Ruth Brauer, </w:t>
+            </w:r>
+            <w:r>
+              <w:t>Martijn Schuemie</w:t>
+            </w:r>
+          </w:p>
+        </w:tc>
+        <w:tc>
+          <w:tcPr>
+            <w:tcW w:w="4999" w:type="dxa"/>
+          </w:tcPr>
+          <w:p>
+            <w:r>
+              <w:t>Modification to drug classification, assigning drugs to only one class:</w:t>
+            </w:r>
+          </w:p>
+          <w:p>
+            <w:pPr>
+              <w:pStyle w:val="ListParagraph"/>
+              <w:numPr>
+                <w:ilvl w:val="0"/>
+                <w:numId w:val="8"/>
+              </w:numPr>
+            </w:pPr>
+            <w:r>
+              <w:t xml:space="preserve">Aloxiprin only in </w:t>
+            </w:r>
+            <w:r>
+              <w:t>Analgesics (inc. NSAIDs)</w:t>
+            </w:r>
+            <w:r>
+              <w:t xml:space="preserve">, no longer in </w:t>
+            </w:r>
+            <w:r>
+              <w:t>Anticlotting and antifibrinolytic</w:t>
+            </w:r>
+          </w:p>
+          <w:p>
+            <w:pPr>
+              <w:pStyle w:val="ListParagraph"/>
+              <w:numPr>
+                <w:ilvl w:val="0"/>
+                <w:numId w:val="8"/>
+              </w:numPr>
+            </w:pPr>
+            <w:r>
+              <w:t>C</w:t>
+            </w:r>
+            <w:r>
+              <w:t>arbasalate calcium</w:t>
+            </w:r>
+            <w:r>
+              <w:t xml:space="preserve"> only in </w:t>
+            </w:r>
+            <w:r>
+              <w:t>Analgesics (inc. NSAIDs)</w:t>
+            </w:r>
+            <w:r>
+              <w:t>, no longer in A</w:t>
+            </w:r>
+            <w:r>
+              <w:t>nticlotting and antifibrinolytic</w:t>
+            </w:r>
+          </w:p>
+          <w:p>
+            <w:pPr>
+              <w:pStyle w:val="ListParagraph"/>
+              <w:numPr>
+                <w:ilvl w:val="0"/>
+                <w:numId w:val="8"/>
+              </w:numPr>
+            </w:pPr>
+            <w:r>
+              <w:t>C</w:t>
+            </w:r>
+            <w:r>
+              <w:t>lonidine</w:t>
+            </w:r>
+            <w:r>
+              <w:t xml:space="preserve"> only in </w:t>
+            </w:r>
+            <w:r>
+              <w:t>Adrenergics</w:t>
+            </w:r>
+            <w:r>
+              <w:t xml:space="preserve">, no longer in  </w:t>
+            </w:r>
+            <w:r>
+              <w:t>Analgesics (inc. NSAIDs)</w:t>
+            </w:r>
+          </w:p>
+          <w:p>
+            <w:pPr>
+              <w:pStyle w:val="ListParagraph"/>
+              <w:numPr>
+                <w:ilvl w:val="0"/>
+                <w:numId w:val="8"/>
+              </w:numPr>
+            </w:pPr>
+            <w:r>
+              <w:t>M</w:t>
+            </w:r>
+            <w:r>
+              <w:t>annitol</w:t>
+            </w:r>
+            <w:r>
+              <w:t xml:space="preserve"> only in Mucolytics, no longer in </w:t>
+            </w:r>
+            <w:r>
+              <w:t>Diuretics</w:t>
+            </w:r>
+          </w:p>
+          <w:p>
+            <w:pPr>
+              <w:pStyle w:val="ListParagraph"/>
+              <w:numPr>
+                <w:ilvl w:val="0"/>
+                <w:numId w:val="8"/>
+              </w:numPr>
+            </w:pPr>
+            <w:r>
+              <w:t>M</w:t>
+            </w:r>
+            <w:r>
+              <w:t>edroxyprogesterone</w:t>
+            </w:r>
+            <w:r>
+              <w:tab/>
+            </w:r>
+            <w:r>
+              <w:t xml:space="preserve">only in </w:t>
+            </w:r>
+            <w:r>
+              <w:t>Contraceptives</w:t>
+            </w:r>
+            <w:r>
+              <w:t xml:space="preserve"> , no longer in </w:t>
+            </w:r>
+            <w:r>
+              <w:t>Antineoplastic and immunomodulating agents</w:t>
+            </w:r>
+          </w:p>
+          <w:p>
+            <w:pPr>
+              <w:pStyle w:val="ListParagraph"/>
+              <w:numPr>
+                <w:ilvl w:val="0"/>
+                <w:numId w:val="8"/>
+              </w:numPr>
+            </w:pPr>
+            <w:r>
+              <w:t>M</w:t>
+            </w:r>
+            <w:r>
+              <w:t>egestrol</w:t>
+            </w:r>
+            <w:r>
+              <w:t xml:space="preserve"> only in Antineoplastic and </w:t>
+            </w:r>
+            <w:r>
+              <w:t>immunomodulating agents</w:t>
+            </w:r>
+            <w:r>
+              <w:t xml:space="preserve">, no longer in </w:t>
+            </w:r>
+            <w:r>
+              <w:t>Contraceptives</w:t>
+            </w:r>
+          </w:p>
+          <w:p>
+            <w:pPr>
+              <w:pStyle w:val="ListParagraph"/>
+              <w:numPr>
+                <w:ilvl w:val="0"/>
+                <w:numId w:val="8"/>
+              </w:numPr>
+            </w:pPr>
+            <w:r>
+              <w:t>R</w:t>
+            </w:r>
+            <w:bookmarkStart w:id="3" w:name="_GoBack"/>
+            <w:bookmarkEnd w:id="3"/>
+            <w:r>
+              <w:t>ifampin</w:t>
+            </w:r>
+            <w:r>
+              <w:t xml:space="preserve"> only in </w:t>
+            </w:r>
+            <w:r>
+              <w:t>Antibiotics</w:t>
+            </w:r>
+            <w:r>
+              <w:t xml:space="preserve">, no longer in </w:t>
+            </w:r>
+            <w:r>
+              <w:t>Antiinfectives (excluding antibiotics and vaccines)</w:t>
+            </w:r>
+          </w:p>
+        </w:tc>
+      </w:tr>
+      <w:tr>
+        <w:tc>
+          <w:tcPr>
+            <w:tcW w:w="1005" w:type="dxa"/>
+          </w:tcPr>
+          <w:p>
+            <w:r>
               <w:t>4c</w:t>
             </w:r>
           </w:p>
@@ -1743,7 +1970,11 @@
           </w:tcPr>
           <w:p>
             <w:r>
-              <w:t>Changed drug classification from ATC top level to a custom classification. The reason is the ATC classification requires correct classification of the indication for which drugs are given, and that information is currently not readily available.</w:t>
+              <w:t xml:space="preserve">Changed drug classification from ATC top level to a custom classification. The reason is the ATC classification requires correct classification of the indication for which drugs are given, and that </w:t>
+            </w:r>
+            <w:r>
+              <w:lastRenderedPageBreak/>
+              <w:t>information is currently not readily available.</w:t>
             </w:r>
           </w:p>
         </w:tc>
@@ -1755,6 +1986,7 @@
           </w:tcPr>
           <w:p>
             <w:r>
+              <w:lastRenderedPageBreak/>
               <w:t>2</w:t>
             </w:r>
           </w:p>
@@ -1847,12 +2079,12 @@
       <w:pPr>
         <w:pStyle w:val="Heading1"/>
       </w:pPr>
-      <w:bookmarkStart w:id="3" w:name="_Toc448924518"/>
+      <w:bookmarkStart w:id="4" w:name="_Toc448924518"/>
       <w:r>
         <w:t>Background</w:t>
       </w:r>
       <w:bookmarkEnd w:id="2"/>
-      <w:bookmarkEnd w:id="3"/>
+      <w:bookmarkEnd w:id="4"/>
     </w:p>
     <w:p>
       <w:r>
@@ -1861,7 +2093,6 @@
     </w:p>
     <w:p>
       <w:r>
-        <w:lastRenderedPageBreak/>
         <w:t xml:space="preserve">Observational data in the form of </w:t>
       </w:r>
       <w:r>
@@ -2035,13 +2266,13 @@
       <w:pPr>
         <w:pStyle w:val="Heading1"/>
       </w:pPr>
-      <w:bookmarkStart w:id="4" w:name="_Toc405127686"/>
-      <w:bookmarkStart w:id="5" w:name="_Toc448924519"/>
+      <w:bookmarkStart w:id="5" w:name="_Toc405127686"/>
+      <w:bookmarkStart w:id="6" w:name="_Toc448924519"/>
       <w:r>
         <w:t>Objective</w:t>
       </w:r>
-      <w:bookmarkEnd w:id="4"/>
       <w:bookmarkEnd w:id="5"/>
+      <w:bookmarkEnd w:id="6"/>
     </w:p>
     <w:p>
       <w:r>
@@ -2091,13 +2322,13 @@
       <w:pPr>
         <w:pStyle w:val="Heading1"/>
       </w:pPr>
-      <w:bookmarkStart w:id="6" w:name="_Toc405127687"/>
-      <w:bookmarkStart w:id="7" w:name="_Toc448924520"/>
+      <w:bookmarkStart w:id="7" w:name="_Toc405127687"/>
+      <w:bookmarkStart w:id="8" w:name="_Toc448924520"/>
       <w:r>
         <w:t>Data sources</w:t>
       </w:r>
-      <w:bookmarkEnd w:id="6"/>
       <w:bookmarkEnd w:id="7"/>
+      <w:bookmarkEnd w:id="8"/>
     </w:p>
     <w:p>
       <w:r>
@@ -2159,6 +2390,7 @@
         </w:numPr>
       </w:pPr>
       <w:r>
+        <w:lastRenderedPageBreak/>
         <w:t xml:space="preserve">Ajou University School of Medicine (AUSOM) </w:t>
       </w:r>
     </w:p>
@@ -2232,11 +2464,11 @@
       <w:pPr>
         <w:pStyle w:val="Heading2"/>
       </w:pPr>
-      <w:bookmarkStart w:id="8" w:name="_Toc448924521"/>
+      <w:bookmarkStart w:id="9" w:name="_Toc448924521"/>
       <w:r>
         <w:t>Ajou University School of Medicine (AUSOM)</w:t>
       </w:r>
-      <w:bookmarkEnd w:id="8"/>
+      <w:bookmarkEnd w:id="9"/>
     </w:p>
     <w:p>
       <w:pPr>
@@ -2427,9 +2659,8 @@
       <w:pPr>
         <w:pStyle w:val="Heading2"/>
       </w:pPr>
-      <w:bookmarkStart w:id="9" w:name="_Toc448924522"/>
-      <w:r>
-        <w:lastRenderedPageBreak/>
+      <w:bookmarkStart w:id="10" w:name="_Toc448924522"/>
+      <w:r>
         <w:t>Hong Kong Clinical Data</w:t>
       </w:r>
       <w:r>
@@ -2438,7 +2669,7 @@
       <w:r>
         <w:t xml:space="preserve"> and Reporting System (CDARS)</w:t>
       </w:r>
-      <w:bookmarkEnd w:id="9"/>
+      <w:bookmarkEnd w:id="10"/>
     </w:p>
     <w:p>
       <w:r>
@@ -2877,11 +3108,11 @@
       <w:pPr>
         <w:pStyle w:val="Heading2"/>
       </w:pPr>
-      <w:bookmarkStart w:id="10" w:name="_Toc448924523"/>
+      <w:bookmarkStart w:id="11" w:name="_Toc448924523"/>
       <w:r>
         <w:t>Japan Medical Data Center (JMDC)</w:t>
       </w:r>
-      <w:bookmarkEnd w:id="10"/>
+      <w:bookmarkEnd w:id="11"/>
     </w:p>
     <w:p>
       <w:r>
@@ -2905,6 +3136,7 @@
     </w:p>
     <w:p>
       <w:r>
+        <w:lastRenderedPageBreak/>
         <w:t xml:space="preserve">ACHILLES has been used to characterize the database and provide a data quality assessment.  The ACHILLES summary is available internally within Janssen at:  </w:t>
       </w:r>
       <w:hyperlink r:id="rId14" w:anchor="/jmdc/dashboard" w:history="1">
@@ -2923,14 +3155,14 @@
       <w:pPr>
         <w:pStyle w:val="Heading2"/>
       </w:pPr>
-      <w:bookmarkStart w:id="11" w:name="_Toc448924524"/>
+      <w:bookmarkStart w:id="12" w:name="_Toc448924524"/>
       <w:r>
         <w:t>T</w:t>
       </w:r>
       <w:r>
         <w:t>aiwan’s National Health Insurance Research Database (NHIRD)</w:t>
       </w:r>
-      <w:bookmarkEnd w:id="11"/>
+      <w:bookmarkEnd w:id="12"/>
     </w:p>
     <w:p>
       <w:r>
@@ -2941,7 +3173,7 @@
       <w:pPr>
         <w:pStyle w:val="Heading2"/>
       </w:pPr>
-      <w:bookmarkStart w:id="12" w:name="_Toc448924525"/>
+      <w:bookmarkStart w:id="13" w:name="_Toc448924525"/>
       <w:r>
         <w:t xml:space="preserve">Australian </w:t>
       </w:r>
@@ -2957,7 +3189,7 @@
       <w:r>
         <w:t xml:space="preserve"> 10% Sample Data</w:t>
       </w:r>
-      <w:bookmarkEnd w:id="12"/>
+      <w:bookmarkEnd w:id="13"/>
     </w:p>
     <w:p>
       <w:pPr>
@@ -2988,11 +3220,7 @@
         <w:t>subsidized</w:t>
       </w:r>
       <w:r>
-        <w:t xml:space="preserve"> and dispensed under the Pharmaceutical Benefits Scheme (PBS). PBS data are collected from pharmacies </w:t>
-      </w:r>
-      <w:r>
-        <w:lastRenderedPageBreak/>
-        <w:t xml:space="preserve">and private hospitals, and discharge or outpatient dispensing from many public hospitals. </w:t>
+        <w:t xml:space="preserve"> and dispensed under the Pharmaceutical Benefits Scheme (PBS). PBS data are collected from pharmacies and private hospitals, and discharge or outpatient dispensing from many public hospitals. </w:t>
       </w:r>
       <w:r>
         <w:t xml:space="preserve">It does not include inpatient public hospital prescriptions.  </w:t>
@@ -3020,12 +3248,12 @@
       <w:pPr>
         <w:pStyle w:val="Heading1"/>
       </w:pPr>
-      <w:bookmarkStart w:id="13" w:name="_Toc448924526"/>
-      <w:bookmarkStart w:id="14" w:name="_Toc405127688"/>
+      <w:bookmarkStart w:id="14" w:name="_Toc448924526"/>
+      <w:bookmarkStart w:id="15" w:name="_Toc405127688"/>
       <w:r>
         <w:t>Data collection</w:t>
       </w:r>
-      <w:bookmarkEnd w:id="13"/>
+      <w:bookmarkEnd w:id="14"/>
     </w:p>
     <w:p>
       <w:r>
@@ -3036,12 +3264,12 @@
       <w:pPr>
         <w:pStyle w:val="Heading1"/>
       </w:pPr>
-      <w:bookmarkStart w:id="15" w:name="_Toc448924527"/>
+      <w:bookmarkStart w:id="16" w:name="_Toc448924527"/>
       <w:r>
         <w:t>Population</w:t>
       </w:r>
-      <w:bookmarkEnd w:id="14"/>
       <w:bookmarkEnd w:id="15"/>
+      <w:bookmarkEnd w:id="16"/>
     </w:p>
     <w:p>
       <w:r>
@@ -3094,13 +3322,13 @@
       <w:pPr>
         <w:pStyle w:val="Heading1"/>
       </w:pPr>
-      <w:bookmarkStart w:id="16" w:name="_Toc405127692"/>
-      <w:bookmarkStart w:id="17" w:name="_Toc448924528"/>
+      <w:bookmarkStart w:id="17" w:name="_Toc405127692"/>
+      <w:bookmarkStart w:id="18" w:name="_Toc448924528"/>
       <w:r>
         <w:t>Methods</w:t>
       </w:r>
-      <w:bookmarkEnd w:id="16"/>
       <w:bookmarkEnd w:id="17"/>
+      <w:bookmarkEnd w:id="18"/>
     </w:p>
     <w:p>
       <w:r>
@@ -3148,7 +3376,11 @@
         <w:t xml:space="preserve"> not available in all databases </w:t>
       </w:r>
       <w:r>
-        <w:t>because of privacy regulations.</w:t>
+        <w:t xml:space="preserve">because of privacy </w:t>
+      </w:r>
+      <w:r>
+        <w:lastRenderedPageBreak/>
+        <w:t>regulations.</w:t>
       </w:r>
       <w:r>
         <w:t xml:space="preserve"> (</w:t>
@@ -3236,11 +3468,7 @@
         <w:t xml:space="preserve"> CDARS and AUSOM the capture of drugs prescribed </w:t>
       </w:r>
       <w:r>
-        <w:t xml:space="preserve">in an </w:t>
-      </w:r>
-      <w:r>
-        <w:lastRenderedPageBreak/>
-        <w:t>ambulatory setting</w:t>
+        <w:t>in an ambulatory setting</w:t>
       </w:r>
       <w:r>
         <w:t xml:space="preserve"> will be incomplete, whereas in </w:t>
@@ -3297,7 +3525,7 @@
       <w:pPr>
         <w:pStyle w:val="Heading1"/>
       </w:pPr>
-      <w:bookmarkStart w:id="18" w:name="_Toc448924529"/>
+      <w:bookmarkStart w:id="19" w:name="_Toc448924529"/>
       <w:r>
         <w:t xml:space="preserve">Table </w:t>
       </w:r>
@@ -3307,7 +3535,7 @@
       <w:r>
         <w:t>shells</w:t>
       </w:r>
-      <w:bookmarkEnd w:id="18"/>
+      <w:bookmarkEnd w:id="19"/>
     </w:p>
     <w:p>
       <w:r>
@@ -8387,7 +8615,6 @@
           </mc:Fallback>
         </mc:AlternateContent>
       </w:r>
-      <w:proofErr w:type="gramStart"/>
       <w:r>
         <w:t xml:space="preserve">Figures </w:t>
       </w:r>
@@ -8409,7 +8636,6 @@
       <w:r>
         <w:t>.</w:t>
       </w:r>
-      <w:proofErr w:type="gramEnd"/>
       <w:r>
         <w:rPr>
           <w:noProof/>
@@ -8478,7 +8704,6 @@
       </w:r>
     </w:p>
     <w:p>
-      <w:proofErr w:type="gramStart"/>
       <w:r>
         <w:lastRenderedPageBreak/>
         <w:t xml:space="preserve">Figures </w:t>
@@ -8489,7 +8714,6 @@
       <w:r>
         <w:t>b: User prevalence, per anatomical class, age group, calendar year, and database in an ambulatory care setting.</w:t>
       </w:r>
-      <w:proofErr w:type="gramEnd"/>
     </w:p>
     <w:p>
       <w:r>
@@ -8661,52 +8885,10 @@
       <w:pPr>
         <w:pStyle w:val="Heading1"/>
       </w:pPr>
-      <w:bookmarkStart w:id="19" w:name="_Toc448924530"/>
+      <w:bookmarkStart w:id="20" w:name="_Toc448924530"/>
       <w:r>
         <w:lastRenderedPageBreak/>
         <w:t>References</w:t>
-      </w:r>
-      <w:bookmarkEnd w:id="19"/>
-    </w:p>
-    <w:p>
-      <w:pPr>
-        <w:spacing w:after="0" w:line="240" w:lineRule="auto"/>
-        <w:rPr>
-          <w:rFonts w:ascii="Calibri" w:hAnsi="Calibri" w:cs="Calibri"/>
-          <w:noProof/>
-        </w:rPr>
-      </w:pPr>
-      <w:r>
-        <w:fldChar w:fldCharType="begin"/>
-      </w:r>
-      <w:r>
-        <w:instrText xml:space="preserve"> ADDIN EN.REFLIST </w:instrText>
-      </w:r>
-      <w:r>
-        <w:fldChar w:fldCharType="separate"/>
-      </w:r>
-      <w:bookmarkStart w:id="20" w:name="_ENREF_1"/>
-      <w:r>
-        <w:rPr>
-          <w:rFonts w:ascii="Calibri" w:hAnsi="Calibri" w:cs="Calibri"/>
-          <w:noProof/>
-        </w:rPr>
-        <w:t>1 Sturkenboom MC, Verhamme KM, Nicolosi A, et al. Drug use in children: cohort study in three European countries. BMJ (Clinical research ed). 2008;</w:t>
-      </w:r>
-      <w:r>
-        <w:rPr>
-          <w:rFonts w:ascii="Calibri" w:hAnsi="Calibri" w:cs="Calibri"/>
-          <w:b/>
-          <w:noProof/>
-        </w:rPr>
-        <w:t>337</w:t>
-      </w:r>
-      <w:r>
-        <w:rPr>
-          <w:rFonts w:ascii="Calibri" w:hAnsi="Calibri" w:cs="Calibri"/>
-          <w:noProof/>
-        </w:rPr>
-        <w:t>:a2245.</w:t>
       </w:r>
       <w:bookmarkEnd w:id="20"/>
     </w:p>
@@ -8718,13 +8900,22 @@
           <w:noProof/>
         </w:rPr>
       </w:pPr>
-      <w:bookmarkStart w:id="21" w:name="_ENREF_2"/>
+      <w:r>
+        <w:fldChar w:fldCharType="begin"/>
+      </w:r>
+      <w:r>
+        <w:instrText xml:space="preserve"> ADDIN EN.REFLIST </w:instrText>
+      </w:r>
+      <w:r>
+        <w:fldChar w:fldCharType="separate"/>
+      </w:r>
+      <w:bookmarkStart w:id="21" w:name="_ENREF_1"/>
       <w:r>
         <w:rPr>
           <w:rFonts w:ascii="Calibri" w:hAnsi="Calibri" w:cs="Calibri"/>
           <w:noProof/>
         </w:rPr>
-        <w:t>2 Chan EW, Lau WC, Leung WK, et al. Prevention of Dabigatran-Related Gastrointestinal Bleeding With Gastroprotective Agents: A Population-Based Study. Gastroenterology. 2015 Sep;</w:t>
+        <w:t>1 Sturkenboom MC, Verhamme KM, Nicolosi A, et al. Drug use in children: cohort study in three European countries. BMJ (Clinical research ed). 2008;</w:t>
       </w:r>
       <w:r>
         <w:rPr>
@@ -8732,14 +8923,14 @@
           <w:b/>
           <w:noProof/>
         </w:rPr>
-        <w:t>149</w:t>
+        <w:t>337</w:t>
       </w:r>
       <w:r>
         <w:rPr>
           <w:rFonts w:ascii="Calibri" w:hAnsi="Calibri" w:cs="Calibri"/>
           <w:noProof/>
         </w:rPr>
-        <w:t>(3):586-95 e3.</w:t>
+        <w:t>:a2245.</w:t>
       </w:r>
       <w:bookmarkEnd w:id="21"/>
     </w:p>
@@ -8751,13 +8942,13 @@
           <w:noProof/>
         </w:rPr>
       </w:pPr>
-      <w:bookmarkStart w:id="22" w:name="_ENREF_3"/>
+      <w:bookmarkStart w:id="22" w:name="_ENREF_2"/>
       <w:r>
         <w:rPr>
           <w:rFonts w:ascii="Calibri" w:hAnsi="Calibri" w:cs="Calibri"/>
           <w:noProof/>
         </w:rPr>
-        <w:t>3 Chui CS, Man KK, Cheng CL, et al. An investigation of the potential association between retinal detachment and oral fluoroquinolones: a self-controlled case series study. The Journal of antimicrobial chemotherapy. 2014 Sep;</w:t>
+        <w:t>2 Chan EW, Lau WC, Leung WK, et al. Prevention of Dabigatran-Related Gastrointestinal Bleeding With Gastroprotective Agents: A Population-Based Study. Gastroenterology. 2015 Sep;</w:t>
       </w:r>
       <w:r>
         <w:rPr>
@@ -8765,14 +8956,14 @@
           <w:b/>
           <w:noProof/>
         </w:rPr>
-        <w:t>69</w:t>
+        <w:t>149</w:t>
       </w:r>
       <w:r>
         <w:rPr>
           <w:rFonts w:ascii="Calibri" w:hAnsi="Calibri" w:cs="Calibri"/>
           <w:noProof/>
         </w:rPr>
-        <w:t>(9):2563-7.</w:t>
+        <w:t>(3):586-95 e3.</w:t>
       </w:r>
       <w:bookmarkEnd w:id="22"/>
     </w:p>
@@ -8784,7 +8975,40 @@
           <w:noProof/>
         </w:rPr>
       </w:pPr>
-      <w:bookmarkStart w:id="23" w:name="_ENREF_4"/>
+      <w:bookmarkStart w:id="23" w:name="_ENREF_3"/>
+      <w:r>
+        <w:rPr>
+          <w:rFonts w:ascii="Calibri" w:hAnsi="Calibri" w:cs="Calibri"/>
+          <w:noProof/>
+        </w:rPr>
+        <w:t>3 Chui CS, Man KK, Cheng CL, et al. An investigation of the potential association between retinal detachment and oral fluoroquinolones: a self-controlled case series study. The Journal of antimicrobial chemotherapy. 2014 Sep;</w:t>
+      </w:r>
+      <w:r>
+        <w:rPr>
+          <w:rFonts w:ascii="Calibri" w:hAnsi="Calibri" w:cs="Calibri"/>
+          <w:b/>
+          <w:noProof/>
+        </w:rPr>
+        <w:t>69</w:t>
+      </w:r>
+      <w:r>
+        <w:rPr>
+          <w:rFonts w:ascii="Calibri" w:hAnsi="Calibri" w:cs="Calibri"/>
+          <w:noProof/>
+        </w:rPr>
+        <w:t>(9):2563-7.</w:t>
+      </w:r>
+      <w:bookmarkEnd w:id="23"/>
+    </w:p>
+    <w:p>
+      <w:pPr>
+        <w:spacing w:after="0" w:line="240" w:lineRule="auto"/>
+        <w:rPr>
+          <w:rFonts w:ascii="Calibri" w:hAnsi="Calibri" w:cs="Calibri"/>
+          <w:noProof/>
+        </w:rPr>
+      </w:pPr>
+      <w:bookmarkStart w:id="24" w:name="_ENREF_4"/>
       <w:r>
         <w:rPr>
           <w:rFonts w:ascii="Calibri" w:hAnsi="Calibri" w:cs="Calibri"/>
@@ -8807,7 +9031,7 @@
         </w:rPr>
         <w:t>(1):40-8.</w:t>
       </w:r>
-      <w:bookmarkEnd w:id="23"/>
+      <w:bookmarkEnd w:id="24"/>
     </w:p>
     <w:p>
       <w:pPr>
@@ -8817,7 +9041,7 @@
           <w:noProof/>
         </w:rPr>
       </w:pPr>
-      <w:bookmarkStart w:id="24" w:name="_ENREF_5"/>
+      <w:bookmarkStart w:id="25" w:name="_ENREF_5"/>
       <w:r>
         <w:rPr>
           <w:rFonts w:ascii="Calibri" w:hAnsi="Calibri" w:cs="Calibri"/>
@@ -8825,7 +9049,7 @@
         </w:rPr>
         <w:t>5 Rose K, Stötter H. ICH E 11: clinical investigation of medicinal products in the paediatric population. In: Rose K, JN vdA, editors. Guide to paediatric clinical research. Basel: KArger; 2007. p. 33-7.</w:t>
       </w:r>
-      <w:bookmarkEnd w:id="24"/>
+      <w:bookmarkEnd w:id="25"/>
     </w:p>
     <w:p>
       <w:pPr>
@@ -8834,14 +9058,14 @@
           <w:noProof/>
         </w:rPr>
       </w:pPr>
-      <w:bookmarkStart w:id="25" w:name="_Toc448924531"/>
+      <w:bookmarkStart w:id="26" w:name="_Toc448924531"/>
       <w:r>
         <w:rPr>
           <w:noProof/>
         </w:rPr>
         <w:t>Appendix A. Drug classification</w:t>
       </w:r>
-      <w:bookmarkEnd w:id="25"/>
+      <w:bookmarkEnd w:id="26"/>
     </w:p>
     <w:p>
       <w:r>
@@ -8868,7 +9092,7 @@
           <v:shape id="_x0000_i1025" type="#_x0000_t75" style="width:77.55pt;height:50.2pt" o:ole="">
             <v:imagedata r:id="rId20" o:title=""/>
           </v:shape>
-          <o:OLEObject Type="Embed" ProgID="Excel.SheetMacroEnabled.12" ShapeID="_x0000_i1025" DrawAspect="Icon" ObjectID="_1534933262" r:id="rId21"/>
+          <o:OLEObject Type="Embed" ProgID="Excel.SheetMacroEnabled.12" ShapeID="_x0000_i1025" DrawAspect="Icon" ObjectID="_1558942078" r:id="rId21"/>
         </w:object>
       </w:r>
     </w:p>
@@ -8885,8 +9109,6 @@
       <w:r>
         <w:fldChar w:fldCharType="end"/>
       </w:r>
-      <w:bookmarkStart w:id="26" w:name="_GoBack"/>
-      <w:bookmarkEnd w:id="26"/>
       <w:r>
         <w:fldChar w:fldCharType="begin"/>
       </w:r>
@@ -8968,7 +9190,7 @@
       <w:rPr>
         <w:noProof/>
       </w:rPr>
-      <w:t>13</w:t>
+      <w:t>3</w:t>
     </w:r>
     <w:r>
       <w:rPr>
@@ -9872,6 +10094,119 @@
     </w:lvl>
   </w:abstractNum>
   <w:abstractNum w:abstractNumId="6">
+    <w:nsid w:val="549F283E"/>
+    <w:multiLevelType w:val="hybridMultilevel"/>
+    <w:tmpl w:val="392CC30C"/>
+    <w:lvl w:ilvl="0" w:tplc="04090001">
+      <w:start w:val="1"/>
+      <w:numFmt w:val="bullet"/>
+      <w:lvlText w:val=""/>
+      <w:lvlJc w:val="left"/>
+      <w:pPr>
+        <w:ind w:left="720" w:hanging="360"/>
+      </w:pPr>
+      <w:rPr>
+        <w:rFonts w:ascii="Symbol" w:hAnsi="Symbol" w:hint="default"/>
+      </w:rPr>
+    </w:lvl>
+    <w:lvl w:ilvl="1" w:tplc="04090003" w:tentative="1">
+      <w:start w:val="1"/>
+      <w:numFmt w:val="bullet"/>
+      <w:lvlText w:val="o"/>
+      <w:lvlJc w:val="left"/>
+      <w:pPr>
+        <w:ind w:left="1440" w:hanging="360"/>
+      </w:pPr>
+      <w:rPr>
+        <w:rFonts w:ascii="Courier New" w:hAnsi="Courier New" w:cs="Courier New" w:hint="default"/>
+      </w:rPr>
+    </w:lvl>
+    <w:lvl w:ilvl="2" w:tplc="04090005" w:tentative="1">
+      <w:start w:val="1"/>
+      <w:numFmt w:val="bullet"/>
+      <w:lvlText w:val=""/>
+      <w:lvlJc w:val="left"/>
+      <w:pPr>
+        <w:ind w:left="2160" w:hanging="360"/>
+      </w:pPr>
+      <w:rPr>
+        <w:rFonts w:ascii="Wingdings" w:hAnsi="Wingdings" w:hint="default"/>
+      </w:rPr>
+    </w:lvl>
+    <w:lvl w:ilvl="3" w:tplc="04090001" w:tentative="1">
+      <w:start w:val="1"/>
+      <w:numFmt w:val="bullet"/>
+      <w:lvlText w:val=""/>
+      <w:lvlJc w:val="left"/>
+      <w:pPr>
+        <w:ind w:left="2880" w:hanging="360"/>
+      </w:pPr>
+      <w:rPr>
+        <w:rFonts w:ascii="Symbol" w:hAnsi="Symbol" w:hint="default"/>
+      </w:rPr>
+    </w:lvl>
+    <w:lvl w:ilvl="4" w:tplc="04090003" w:tentative="1">
+      <w:start w:val="1"/>
+      <w:numFmt w:val="bullet"/>
+      <w:lvlText w:val="o"/>
+      <w:lvlJc w:val="left"/>
+      <w:pPr>
+        <w:ind w:left="3600" w:hanging="360"/>
+      </w:pPr>
+      <w:rPr>
+        <w:rFonts w:ascii="Courier New" w:hAnsi="Courier New" w:cs="Courier New" w:hint="default"/>
+      </w:rPr>
+    </w:lvl>
+    <w:lvl w:ilvl="5" w:tplc="04090005" w:tentative="1">
+      <w:start w:val="1"/>
+      <w:numFmt w:val="bullet"/>
+      <w:lvlText w:val=""/>
+      <w:lvlJc w:val="left"/>
+      <w:pPr>
+        <w:ind w:left="4320" w:hanging="360"/>
+      </w:pPr>
+      <w:rPr>
+        <w:rFonts w:ascii="Wingdings" w:hAnsi="Wingdings" w:hint="default"/>
+      </w:rPr>
+    </w:lvl>
+    <w:lvl w:ilvl="6" w:tplc="04090001" w:tentative="1">
+      <w:start w:val="1"/>
+      <w:numFmt w:val="bullet"/>
+      <w:lvlText w:val=""/>
+      <w:lvlJc w:val="left"/>
+      <w:pPr>
+        <w:ind w:left="5040" w:hanging="360"/>
+      </w:pPr>
+      <w:rPr>
+        <w:rFonts w:ascii="Symbol" w:hAnsi="Symbol" w:hint="default"/>
+      </w:rPr>
+    </w:lvl>
+    <w:lvl w:ilvl="7" w:tplc="04090003" w:tentative="1">
+      <w:start w:val="1"/>
+      <w:numFmt w:val="bullet"/>
+      <w:lvlText w:val="o"/>
+      <w:lvlJc w:val="left"/>
+      <w:pPr>
+        <w:ind w:left="5760" w:hanging="360"/>
+      </w:pPr>
+      <w:rPr>
+        <w:rFonts w:ascii="Courier New" w:hAnsi="Courier New" w:cs="Courier New" w:hint="default"/>
+      </w:rPr>
+    </w:lvl>
+    <w:lvl w:ilvl="8" w:tplc="04090005" w:tentative="1">
+      <w:start w:val="1"/>
+      <w:numFmt w:val="bullet"/>
+      <w:lvlText w:val=""/>
+      <w:lvlJc w:val="left"/>
+      <w:pPr>
+        <w:ind w:left="6480" w:hanging="360"/>
+      </w:pPr>
+      <w:rPr>
+        <w:rFonts w:ascii="Wingdings" w:hAnsi="Wingdings" w:hint="default"/>
+      </w:rPr>
+    </w:lvl>
+  </w:abstractNum>
+  <w:abstractNum w:abstractNumId="7">
     <w:nsid w:val="6F9D2EAC"/>
     <w:multiLevelType w:val="hybridMultilevel"/>
     <w:tmpl w:val="6AE66114"/>
@@ -9997,13 +10332,16 @@
     <w:abstractNumId w:val="5"/>
   </w:num>
   <w:num w:numId="5">
-    <w:abstractNumId w:val="6"/>
+    <w:abstractNumId w:val="7"/>
   </w:num>
   <w:num w:numId="6">
     <w:abstractNumId w:val="3"/>
   </w:num>
   <w:num w:numId="7">
     <w:abstractNumId w:val="1"/>
+  </w:num>
+  <w:num w:numId="8">
+    <w:abstractNumId w:val="6"/>
   </w:num>
 </w:numbering>
 </file>
@@ -11426,7 +11764,7 @@
 </file>
 
 <file path=customXml/itemProps1.xml><?xml version="1.0" encoding="utf-8"?>
-<ds:datastoreItem xmlns:ds="http://schemas.openxmlformats.org/officeDocument/2006/customXml" ds:itemID="{9E51F762-D538-42DA-9A19-4A7FDAB3315B}">
+<ds:datastoreItem xmlns:ds="http://schemas.openxmlformats.org/officeDocument/2006/customXml" ds:itemID="{911F4E02-40B1-4012-9EB1-A6275EED0EF7}">
   <ds:schemaRefs>
     <ds:schemaRef ds:uri="http://schemas.openxmlformats.org/officeDocument/2006/bibliography"/>
   </ds:schemaRefs>

</xml_diff>